<commit_message>
Update Working/1 - RAD/Casi d'uso.docx
</commit_message>
<xml_diff>
--- a/Working/1 - RAD/Casi d'uso.docx
+++ b/Working/1 - RAD/Casi d'uso.docx
@@ -7,6 +7,11 @@
         <w:pStyle w:val="Titolo3"/>
       </w:pPr>
       <w:bookmarkStart w:id="0" w:name="_Ref498009017"/>
+    </w:p>
+    <w:p>
+      <w:pPr>
+        <w:pStyle w:val="Titolo3"/>
+      </w:pPr>
       <w:r>
         <w:t>3.4.2 Modello dei casi d’uso</w:t>
       </w:r>
@@ -7722,12 +7727,2172 @@
         </w:rPr>
       </w:pPr>
     </w:p>
+    <w:tbl>
+      <w:tblPr>
+        <w:tblpPr w:leftFromText="141" w:rightFromText="141" w:bottomFromText="160" w:vertAnchor="text" w:tblpX="100" w:tblpY="1"/>
+        <w:tblOverlap w:val="never"/>
+        <w:tblW w:w="9024" w:type="dxa"/>
+        <w:tblBorders>
+          <w:top w:val="single" w:sz="4" w:space="0" w:color="auto"/>
+          <w:left w:val="single" w:sz="4" w:space="0" w:color="auto"/>
+          <w:bottom w:val="single" w:sz="4" w:space="0" w:color="auto"/>
+          <w:right w:val="single" w:sz="4" w:space="0" w:color="auto"/>
+          <w:insideH w:val="single" w:sz="4" w:space="0" w:color="auto"/>
+          <w:insideV w:val="single" w:sz="4" w:space="0" w:color="auto"/>
+        </w:tblBorders>
+        <w:tblLayout w:type="fixed"/>
+        <w:tblLook w:val="0600" w:firstRow="0" w:lastRow="0" w:firstColumn="0" w:lastColumn="0" w:noHBand="1" w:noVBand="1"/>
+      </w:tblPr>
+      <w:tblGrid>
+        <w:gridCol w:w="491"/>
+        <w:gridCol w:w="1076"/>
+        <w:gridCol w:w="1055"/>
+        <w:gridCol w:w="2654"/>
+        <w:gridCol w:w="1239"/>
+        <w:gridCol w:w="1260"/>
+        <w:gridCol w:w="1249"/>
+      </w:tblGrid>
+      <w:tr>
+        <w:trPr>
+          <w:trHeight w:val="221"/>
+        </w:trPr>
+        <w:tc>
+          <w:tcPr>
+            <w:tcW w:w="2623" w:type="dxa"/>
+            <w:gridSpan w:val="3"/>
+            <w:vMerge w:val="restart"/>
+            <w:tcBorders>
+              <w:top w:val="single" w:sz="4" w:space="0" w:color="auto"/>
+              <w:left w:val="single" w:sz="4" w:space="0" w:color="auto"/>
+              <w:bottom w:val="single" w:sz="4" w:space="0" w:color="auto"/>
+              <w:right w:val="single" w:sz="4" w:space="0" w:color="auto"/>
+            </w:tcBorders>
+            <w:tcMar>
+              <w:top w:w="100" w:type="dxa"/>
+              <w:left w:w="100" w:type="dxa"/>
+              <w:bottom w:w="100" w:type="dxa"/>
+              <w:right w:w="100" w:type="dxa"/>
+            </w:tcMar>
+            <w:hideMark/>
+          </w:tcPr>
+          <w:p>
+            <w:pPr>
+              <w:spacing w:after="120" w:line="240" w:lineRule="auto"/>
+              <w:rPr>
+                <w:b/>
+                <w:color w:val="auto"/>
+                <w:sz w:val="22"/>
+                <w:szCs w:val="22"/>
+              </w:rPr>
+            </w:pPr>
+            <w:r>
+              <w:rPr>
+                <w:b/>
+                <w:color w:val="auto"/>
+                <w:sz w:val="22"/>
+                <w:szCs w:val="22"/>
+              </w:rPr>
+              <w:t>Identificativo</w:t>
+            </w:r>
+          </w:p>
+          <w:p>
+            <w:pPr>
+              <w:spacing w:after="120" w:line="240" w:lineRule="auto"/>
+              <w:rPr>
+                <w:color w:val="auto"/>
+                <w:sz w:val="22"/>
+                <w:szCs w:val="22"/>
+              </w:rPr>
+            </w:pPr>
+            <w:r>
+              <w:rPr>
+                <w:color w:val="auto"/>
+                <w:sz w:val="22"/>
+                <w:szCs w:val="22"/>
+              </w:rPr>
+              <w:t>UC_GU_4</w:t>
+            </w:r>
+          </w:p>
+        </w:tc>
+        <w:tc>
+          <w:tcPr>
+            <w:tcW w:w="2654" w:type="dxa"/>
+            <w:vMerge w:val="restart"/>
+            <w:tcBorders>
+              <w:top w:val="single" w:sz="4" w:space="0" w:color="auto"/>
+              <w:left w:val="single" w:sz="4" w:space="0" w:color="auto"/>
+              <w:bottom w:val="single" w:sz="4" w:space="0" w:color="auto"/>
+              <w:right w:val="single" w:sz="4" w:space="0" w:color="auto"/>
+            </w:tcBorders>
+            <w:tcMar>
+              <w:top w:w="100" w:type="dxa"/>
+              <w:left w:w="100" w:type="dxa"/>
+              <w:bottom w:w="100" w:type="dxa"/>
+              <w:right w:w="100" w:type="dxa"/>
+            </w:tcMar>
+            <w:hideMark/>
+          </w:tcPr>
+          <w:p>
+            <w:pPr>
+              <w:spacing w:after="120"/>
+              <w:rPr>
+                <w:color w:val="auto"/>
+                <w:sz w:val="22"/>
+                <w:szCs w:val="22"/>
+              </w:rPr>
+            </w:pPr>
+            <w:r>
+              <w:rPr>
+                <w:color w:val="auto"/>
+                <w:sz w:val="22"/>
+                <w:szCs w:val="22"/>
+              </w:rPr>
+              <w:t>Visualizzazione area personale</w:t>
+            </w:r>
+          </w:p>
+        </w:tc>
+        <w:tc>
+          <w:tcPr>
+            <w:tcW w:w="2499" w:type="dxa"/>
+            <w:gridSpan w:val="2"/>
+            <w:tcBorders>
+              <w:top w:val="single" w:sz="4" w:space="0" w:color="auto"/>
+              <w:left w:val="single" w:sz="4" w:space="0" w:color="auto"/>
+              <w:bottom w:val="single" w:sz="4" w:space="0" w:color="auto"/>
+              <w:right w:val="single" w:sz="4" w:space="0" w:color="auto"/>
+            </w:tcBorders>
+            <w:tcMar>
+              <w:top w:w="100" w:type="dxa"/>
+              <w:left w:w="100" w:type="dxa"/>
+              <w:bottom w:w="100" w:type="dxa"/>
+              <w:right w:w="100" w:type="dxa"/>
+            </w:tcMar>
+            <w:hideMark/>
+          </w:tcPr>
+          <w:p>
+            <w:pPr>
+              <w:spacing w:after="120"/>
+              <w:rPr>
+                <w:color w:val="auto"/>
+                <w:sz w:val="22"/>
+                <w:szCs w:val="22"/>
+              </w:rPr>
+            </w:pPr>
+            <w:r>
+              <w:rPr>
+                <w:color w:val="auto"/>
+                <w:sz w:val="22"/>
+                <w:szCs w:val="22"/>
+              </w:rPr>
+              <w:t>Data</w:t>
+            </w:r>
+          </w:p>
+        </w:tc>
+        <w:tc>
+          <w:tcPr>
+            <w:tcW w:w="1249" w:type="dxa"/>
+            <w:tcBorders>
+              <w:top w:val="single" w:sz="4" w:space="0" w:color="auto"/>
+              <w:left w:val="single" w:sz="4" w:space="0" w:color="auto"/>
+              <w:bottom w:val="single" w:sz="4" w:space="0" w:color="auto"/>
+              <w:right w:val="single" w:sz="4" w:space="0" w:color="auto"/>
+            </w:tcBorders>
+            <w:tcMar>
+              <w:top w:w="100" w:type="dxa"/>
+              <w:left w:w="100" w:type="dxa"/>
+              <w:bottom w:w="100" w:type="dxa"/>
+              <w:right w:w="100" w:type="dxa"/>
+            </w:tcMar>
+            <w:hideMark/>
+          </w:tcPr>
+          <w:p>
+            <w:pPr>
+              <w:spacing w:after="120"/>
+              <w:rPr>
+                <w:color w:val="auto"/>
+                <w:sz w:val="22"/>
+                <w:szCs w:val="22"/>
+              </w:rPr>
+            </w:pPr>
+            <w:r>
+              <w:rPr>
+                <w:color w:val="auto"/>
+                <w:sz w:val="22"/>
+                <w:szCs w:val="22"/>
+              </w:rPr>
+              <w:t>03/11/2018</w:t>
+            </w:r>
+          </w:p>
+        </w:tc>
+      </w:tr>
+      <w:tr>
+        <w:trPr>
+          <w:trHeight w:val="315"/>
+        </w:trPr>
+        <w:tc>
+          <w:tcPr>
+            <w:tcW w:w="12211" w:type="dxa"/>
+            <w:gridSpan w:val="3"/>
+            <w:vMerge/>
+            <w:tcBorders>
+              <w:top w:val="single" w:sz="4" w:space="0" w:color="auto"/>
+              <w:left w:val="single" w:sz="4" w:space="0" w:color="auto"/>
+              <w:bottom w:val="single" w:sz="4" w:space="0" w:color="auto"/>
+              <w:right w:val="single" w:sz="4" w:space="0" w:color="auto"/>
+            </w:tcBorders>
+            <w:vAlign w:val="center"/>
+            <w:hideMark/>
+          </w:tcPr>
+          <w:p>
+            <w:pPr>
+              <w:suppressAutoHyphens w:val="0"/>
+              <w:autoSpaceDN/>
+              <w:spacing w:after="0" w:line="256" w:lineRule="auto"/>
+              <w:rPr>
+                <w:color w:val="auto"/>
+                <w:sz w:val="22"/>
+                <w:szCs w:val="22"/>
+              </w:rPr>
+            </w:pPr>
+          </w:p>
+        </w:tc>
+        <w:tc>
+          <w:tcPr>
+            <w:tcW w:w="6402" w:type="dxa"/>
+            <w:vMerge/>
+            <w:tcBorders>
+              <w:top w:val="single" w:sz="4" w:space="0" w:color="auto"/>
+              <w:left w:val="single" w:sz="4" w:space="0" w:color="auto"/>
+              <w:bottom w:val="single" w:sz="4" w:space="0" w:color="auto"/>
+              <w:right w:val="single" w:sz="4" w:space="0" w:color="auto"/>
+            </w:tcBorders>
+            <w:vAlign w:val="center"/>
+            <w:hideMark/>
+          </w:tcPr>
+          <w:p>
+            <w:pPr>
+              <w:suppressAutoHyphens w:val="0"/>
+              <w:autoSpaceDN/>
+              <w:spacing w:after="0" w:line="256" w:lineRule="auto"/>
+              <w:rPr>
+                <w:color w:val="auto"/>
+                <w:sz w:val="22"/>
+                <w:szCs w:val="22"/>
+              </w:rPr>
+            </w:pPr>
+          </w:p>
+        </w:tc>
+        <w:tc>
+          <w:tcPr>
+            <w:tcW w:w="1239" w:type="dxa"/>
+            <w:tcBorders>
+              <w:top w:val="single" w:sz="4" w:space="0" w:color="auto"/>
+              <w:left w:val="single" w:sz="4" w:space="0" w:color="auto"/>
+              <w:bottom w:val="single" w:sz="4" w:space="0" w:color="auto"/>
+              <w:right w:val="single" w:sz="4" w:space="0" w:color="auto"/>
+            </w:tcBorders>
+            <w:tcMar>
+              <w:top w:w="100" w:type="dxa"/>
+              <w:left w:w="100" w:type="dxa"/>
+              <w:bottom w:w="100" w:type="dxa"/>
+              <w:right w:w="100" w:type="dxa"/>
+            </w:tcMar>
+            <w:hideMark/>
+          </w:tcPr>
+          <w:p>
+            <w:pPr>
+              <w:spacing w:after="120"/>
+              <w:rPr>
+                <w:color w:val="auto"/>
+                <w:sz w:val="22"/>
+                <w:szCs w:val="22"/>
+              </w:rPr>
+            </w:pPr>
+            <w:proofErr w:type="spellStart"/>
+            <w:r>
+              <w:rPr>
+                <w:color w:val="auto"/>
+                <w:sz w:val="22"/>
+                <w:szCs w:val="22"/>
+              </w:rPr>
+              <w:t>Vers</w:t>
+            </w:r>
+            <w:proofErr w:type="spellEnd"/>
+            <w:r>
+              <w:rPr>
+                <w:color w:val="auto"/>
+                <w:sz w:val="22"/>
+                <w:szCs w:val="22"/>
+              </w:rPr>
+              <w:t>.</w:t>
+            </w:r>
+          </w:p>
+        </w:tc>
+        <w:tc>
+          <w:tcPr>
+            <w:tcW w:w="2509" w:type="dxa"/>
+            <w:gridSpan w:val="2"/>
+            <w:tcBorders>
+              <w:top w:val="single" w:sz="4" w:space="0" w:color="auto"/>
+              <w:left w:val="single" w:sz="4" w:space="0" w:color="auto"/>
+              <w:bottom w:val="single" w:sz="4" w:space="0" w:color="auto"/>
+              <w:right w:val="single" w:sz="4" w:space="0" w:color="auto"/>
+            </w:tcBorders>
+            <w:tcMar>
+              <w:top w:w="100" w:type="dxa"/>
+              <w:left w:w="100" w:type="dxa"/>
+              <w:bottom w:w="100" w:type="dxa"/>
+              <w:right w:w="100" w:type="dxa"/>
+            </w:tcMar>
+            <w:hideMark/>
+          </w:tcPr>
+          <w:p>
+            <w:pPr>
+              <w:spacing w:after="120"/>
+              <w:rPr>
+                <w:color w:val="auto"/>
+                <w:sz w:val="22"/>
+                <w:szCs w:val="22"/>
+              </w:rPr>
+            </w:pPr>
+            <w:r>
+              <w:rPr>
+                <w:color w:val="auto"/>
+                <w:sz w:val="22"/>
+                <w:szCs w:val="22"/>
+              </w:rPr>
+              <w:t>1.0</w:t>
+            </w:r>
+          </w:p>
+        </w:tc>
+      </w:tr>
+      <w:tr>
+        <w:trPr>
+          <w:trHeight w:val="367"/>
+        </w:trPr>
+        <w:tc>
+          <w:tcPr>
+            <w:tcW w:w="12211" w:type="dxa"/>
+            <w:gridSpan w:val="3"/>
+            <w:vMerge/>
+            <w:tcBorders>
+              <w:top w:val="single" w:sz="4" w:space="0" w:color="auto"/>
+              <w:left w:val="single" w:sz="4" w:space="0" w:color="auto"/>
+              <w:bottom w:val="single" w:sz="4" w:space="0" w:color="auto"/>
+              <w:right w:val="single" w:sz="4" w:space="0" w:color="auto"/>
+            </w:tcBorders>
+            <w:vAlign w:val="center"/>
+            <w:hideMark/>
+          </w:tcPr>
+          <w:p>
+            <w:pPr>
+              <w:suppressAutoHyphens w:val="0"/>
+              <w:autoSpaceDN/>
+              <w:spacing w:after="0" w:line="256" w:lineRule="auto"/>
+              <w:rPr>
+                <w:color w:val="auto"/>
+                <w:sz w:val="22"/>
+                <w:szCs w:val="22"/>
+              </w:rPr>
+            </w:pPr>
+          </w:p>
+        </w:tc>
+        <w:tc>
+          <w:tcPr>
+            <w:tcW w:w="6402" w:type="dxa"/>
+            <w:vMerge/>
+            <w:tcBorders>
+              <w:top w:val="single" w:sz="4" w:space="0" w:color="auto"/>
+              <w:left w:val="single" w:sz="4" w:space="0" w:color="auto"/>
+              <w:bottom w:val="single" w:sz="4" w:space="0" w:color="auto"/>
+              <w:right w:val="single" w:sz="4" w:space="0" w:color="auto"/>
+            </w:tcBorders>
+            <w:vAlign w:val="center"/>
+            <w:hideMark/>
+          </w:tcPr>
+          <w:p>
+            <w:pPr>
+              <w:suppressAutoHyphens w:val="0"/>
+              <w:autoSpaceDN/>
+              <w:spacing w:after="0" w:line="256" w:lineRule="auto"/>
+              <w:rPr>
+                <w:color w:val="auto"/>
+                <w:sz w:val="22"/>
+                <w:szCs w:val="22"/>
+              </w:rPr>
+            </w:pPr>
+          </w:p>
+        </w:tc>
+        <w:tc>
+          <w:tcPr>
+            <w:tcW w:w="1239" w:type="dxa"/>
+            <w:tcBorders>
+              <w:top w:val="single" w:sz="4" w:space="0" w:color="auto"/>
+              <w:left w:val="single" w:sz="4" w:space="0" w:color="auto"/>
+              <w:bottom w:val="single" w:sz="4" w:space="0" w:color="auto"/>
+              <w:right w:val="single" w:sz="4" w:space="0" w:color="auto"/>
+            </w:tcBorders>
+            <w:tcMar>
+              <w:top w:w="100" w:type="dxa"/>
+              <w:left w:w="100" w:type="dxa"/>
+              <w:bottom w:w="100" w:type="dxa"/>
+              <w:right w:w="100" w:type="dxa"/>
+            </w:tcMar>
+            <w:hideMark/>
+          </w:tcPr>
+          <w:p>
+            <w:pPr>
+              <w:spacing w:after="120"/>
+              <w:rPr>
+                <w:color w:val="auto"/>
+                <w:sz w:val="22"/>
+                <w:szCs w:val="22"/>
+              </w:rPr>
+            </w:pPr>
+            <w:r>
+              <w:rPr>
+                <w:color w:val="auto"/>
+                <w:sz w:val="22"/>
+                <w:szCs w:val="22"/>
+              </w:rPr>
+              <w:t>Autore</w:t>
+            </w:r>
+          </w:p>
+        </w:tc>
+        <w:tc>
+          <w:tcPr>
+            <w:tcW w:w="2509" w:type="dxa"/>
+            <w:gridSpan w:val="2"/>
+            <w:tcBorders>
+              <w:top w:val="single" w:sz="4" w:space="0" w:color="auto"/>
+              <w:left w:val="single" w:sz="4" w:space="0" w:color="auto"/>
+              <w:bottom w:val="single" w:sz="4" w:space="0" w:color="auto"/>
+              <w:right w:val="single" w:sz="4" w:space="0" w:color="auto"/>
+            </w:tcBorders>
+            <w:tcMar>
+              <w:top w:w="100" w:type="dxa"/>
+              <w:left w:w="100" w:type="dxa"/>
+              <w:bottom w:w="100" w:type="dxa"/>
+              <w:right w:w="100" w:type="dxa"/>
+            </w:tcMar>
+            <w:hideMark/>
+          </w:tcPr>
+          <w:p>
+            <w:pPr>
+              <w:spacing w:after="120"/>
+              <w:rPr>
+                <w:color w:val="auto"/>
+                <w:sz w:val="22"/>
+                <w:szCs w:val="22"/>
+              </w:rPr>
+            </w:pPr>
+            <w:r>
+              <w:rPr>
+                <w:color w:val="auto"/>
+                <w:sz w:val="22"/>
+                <w:szCs w:val="22"/>
+              </w:rPr>
+              <w:t>Domenico Rossi</w:t>
+            </w:r>
+          </w:p>
+        </w:tc>
+      </w:tr>
+      <w:tr>
+        <w:trPr>
+          <w:trHeight w:val="172"/>
+        </w:trPr>
+        <w:tc>
+          <w:tcPr>
+            <w:tcW w:w="2623" w:type="dxa"/>
+            <w:gridSpan w:val="3"/>
+            <w:tcBorders>
+              <w:top w:val="single" w:sz="4" w:space="0" w:color="auto"/>
+              <w:left w:val="single" w:sz="4" w:space="0" w:color="auto"/>
+              <w:bottom w:val="single" w:sz="4" w:space="0" w:color="auto"/>
+              <w:right w:val="single" w:sz="4" w:space="0" w:color="auto"/>
+            </w:tcBorders>
+            <w:tcMar>
+              <w:top w:w="100" w:type="dxa"/>
+              <w:left w:w="100" w:type="dxa"/>
+              <w:bottom w:w="100" w:type="dxa"/>
+              <w:right w:w="100" w:type="dxa"/>
+            </w:tcMar>
+            <w:hideMark/>
+          </w:tcPr>
+          <w:p>
+            <w:pPr>
+              <w:spacing w:after="120"/>
+              <w:rPr>
+                <w:b/>
+                <w:color w:val="auto"/>
+                <w:sz w:val="22"/>
+                <w:szCs w:val="22"/>
+              </w:rPr>
+            </w:pPr>
+            <w:r>
+              <w:rPr>
+                <w:b/>
+                <w:color w:val="auto"/>
+                <w:sz w:val="22"/>
+                <w:szCs w:val="22"/>
+              </w:rPr>
+              <w:t>Descrizione</w:t>
+            </w:r>
+          </w:p>
+        </w:tc>
+        <w:tc>
+          <w:tcPr>
+            <w:tcW w:w="6402" w:type="dxa"/>
+            <w:gridSpan w:val="4"/>
+            <w:tcBorders>
+              <w:top w:val="single" w:sz="4" w:space="0" w:color="auto"/>
+              <w:left w:val="single" w:sz="4" w:space="0" w:color="auto"/>
+              <w:bottom w:val="single" w:sz="4" w:space="0" w:color="auto"/>
+              <w:right w:val="single" w:sz="4" w:space="0" w:color="auto"/>
+            </w:tcBorders>
+            <w:tcMar>
+              <w:top w:w="100" w:type="dxa"/>
+              <w:left w:w="100" w:type="dxa"/>
+              <w:bottom w:w="100" w:type="dxa"/>
+              <w:right w:w="100" w:type="dxa"/>
+            </w:tcMar>
+            <w:hideMark/>
+          </w:tcPr>
+          <w:p>
+            <w:pPr>
+              <w:spacing w:after="120"/>
+              <w:rPr>
+                <w:color w:val="auto"/>
+                <w:sz w:val="22"/>
+                <w:szCs w:val="22"/>
+              </w:rPr>
+            </w:pPr>
+            <w:r>
+              <w:rPr>
+                <w:color w:val="auto"/>
+                <w:sz w:val="22"/>
+                <w:szCs w:val="22"/>
+              </w:rPr>
+              <w:t xml:space="preserve">Il sistema permette di visualizzare agli utenti la propria area personale </w:t>
+            </w:r>
+          </w:p>
+        </w:tc>
+      </w:tr>
+      <w:tr>
+        <w:trPr>
+          <w:trHeight w:val="834"/>
+        </w:trPr>
+        <w:tc>
+          <w:tcPr>
+            <w:tcW w:w="2623" w:type="dxa"/>
+            <w:gridSpan w:val="3"/>
+            <w:tcBorders>
+              <w:top w:val="single" w:sz="4" w:space="0" w:color="auto"/>
+              <w:left w:val="single" w:sz="4" w:space="0" w:color="auto"/>
+              <w:bottom w:val="single" w:sz="4" w:space="0" w:color="auto"/>
+              <w:right w:val="single" w:sz="4" w:space="0" w:color="auto"/>
+            </w:tcBorders>
+            <w:tcMar>
+              <w:top w:w="100" w:type="dxa"/>
+              <w:left w:w="100" w:type="dxa"/>
+              <w:bottom w:w="100" w:type="dxa"/>
+              <w:right w:w="100" w:type="dxa"/>
+            </w:tcMar>
+            <w:hideMark/>
+          </w:tcPr>
+          <w:p>
+            <w:pPr>
+              <w:spacing w:after="120"/>
+              <w:rPr>
+                <w:b/>
+                <w:color w:val="auto"/>
+                <w:sz w:val="22"/>
+                <w:szCs w:val="22"/>
+              </w:rPr>
+            </w:pPr>
+            <w:r>
+              <w:rPr>
+                <w:b/>
+                <w:color w:val="auto"/>
+                <w:sz w:val="22"/>
+                <w:szCs w:val="22"/>
+              </w:rPr>
+              <w:t>Attore Principale</w:t>
+            </w:r>
+          </w:p>
+        </w:tc>
+        <w:tc>
+          <w:tcPr>
+            <w:tcW w:w="6402" w:type="dxa"/>
+            <w:gridSpan w:val="4"/>
+            <w:tcBorders>
+              <w:top w:val="single" w:sz="4" w:space="0" w:color="auto"/>
+              <w:left w:val="single" w:sz="4" w:space="0" w:color="auto"/>
+              <w:bottom w:val="single" w:sz="4" w:space="0" w:color="auto"/>
+              <w:right w:val="single" w:sz="4" w:space="0" w:color="auto"/>
+            </w:tcBorders>
+            <w:tcMar>
+              <w:top w:w="100" w:type="dxa"/>
+              <w:left w:w="100" w:type="dxa"/>
+              <w:bottom w:w="100" w:type="dxa"/>
+              <w:right w:w="100" w:type="dxa"/>
+            </w:tcMar>
+            <w:hideMark/>
+          </w:tcPr>
+          <w:p>
+            <w:pPr>
+              <w:spacing w:after="120"/>
+              <w:rPr>
+                <w:b/>
+                <w:color w:val="auto"/>
+                <w:sz w:val="22"/>
+                <w:szCs w:val="22"/>
+              </w:rPr>
+            </w:pPr>
+            <w:r>
+              <w:rPr>
+                <w:b/>
+                <w:color w:val="auto"/>
+                <w:sz w:val="22"/>
+                <w:szCs w:val="22"/>
+              </w:rPr>
+              <w:t>Utente</w:t>
+            </w:r>
+          </w:p>
+          <w:p>
+            <w:pPr>
+              <w:spacing w:after="120"/>
+              <w:rPr>
+                <w:color w:val="auto"/>
+                <w:sz w:val="22"/>
+                <w:szCs w:val="22"/>
+              </w:rPr>
+            </w:pPr>
+            <w:r>
+              <w:rPr>
+                <w:color w:val="auto"/>
+                <w:sz w:val="22"/>
+                <w:szCs w:val="22"/>
+              </w:rPr>
+              <w:t>È interessato ad entrare nella propria area personale</w:t>
+            </w:r>
+          </w:p>
+        </w:tc>
+      </w:tr>
+      <w:tr>
+        <w:trPr>
+          <w:trHeight w:val="255"/>
+        </w:trPr>
+        <w:tc>
+          <w:tcPr>
+            <w:tcW w:w="2623" w:type="dxa"/>
+            <w:gridSpan w:val="3"/>
+            <w:tcBorders>
+              <w:top w:val="single" w:sz="4" w:space="0" w:color="auto"/>
+              <w:left w:val="single" w:sz="4" w:space="0" w:color="auto"/>
+              <w:bottom w:val="single" w:sz="4" w:space="0" w:color="auto"/>
+              <w:right w:val="single" w:sz="4" w:space="0" w:color="auto"/>
+            </w:tcBorders>
+            <w:tcMar>
+              <w:top w:w="100" w:type="dxa"/>
+              <w:left w:w="100" w:type="dxa"/>
+              <w:bottom w:w="100" w:type="dxa"/>
+              <w:right w:w="100" w:type="dxa"/>
+            </w:tcMar>
+            <w:hideMark/>
+          </w:tcPr>
+          <w:p>
+            <w:pPr>
+              <w:spacing w:after="120"/>
+              <w:rPr>
+                <w:b/>
+                <w:color w:val="auto"/>
+                <w:sz w:val="22"/>
+                <w:szCs w:val="22"/>
+              </w:rPr>
+            </w:pPr>
+            <w:r>
+              <w:rPr>
+                <w:b/>
+                <w:color w:val="auto"/>
+                <w:sz w:val="22"/>
+                <w:szCs w:val="22"/>
+              </w:rPr>
+              <w:lastRenderedPageBreak/>
+              <w:t>Attori secondari</w:t>
+            </w:r>
+          </w:p>
+        </w:tc>
+        <w:tc>
+          <w:tcPr>
+            <w:tcW w:w="6402" w:type="dxa"/>
+            <w:gridSpan w:val="4"/>
+            <w:tcBorders>
+              <w:top w:val="single" w:sz="4" w:space="0" w:color="auto"/>
+              <w:left w:val="single" w:sz="4" w:space="0" w:color="auto"/>
+              <w:bottom w:val="single" w:sz="4" w:space="0" w:color="auto"/>
+              <w:right w:val="single" w:sz="4" w:space="0" w:color="auto"/>
+            </w:tcBorders>
+            <w:tcMar>
+              <w:top w:w="100" w:type="dxa"/>
+              <w:left w:w="100" w:type="dxa"/>
+              <w:bottom w:w="100" w:type="dxa"/>
+              <w:right w:w="100" w:type="dxa"/>
+            </w:tcMar>
+            <w:hideMark/>
+          </w:tcPr>
+          <w:p>
+            <w:pPr>
+              <w:spacing w:after="120"/>
+              <w:rPr>
+                <w:color w:val="auto"/>
+                <w:sz w:val="22"/>
+                <w:szCs w:val="22"/>
+              </w:rPr>
+            </w:pPr>
+            <w:r>
+              <w:rPr>
+                <w:color w:val="auto"/>
+                <w:sz w:val="22"/>
+                <w:szCs w:val="22"/>
+              </w:rPr>
+              <w:t>NA</w:t>
+            </w:r>
+          </w:p>
+        </w:tc>
+      </w:tr>
+      <w:tr>
+        <w:trPr>
+          <w:trHeight w:val="491"/>
+        </w:trPr>
+        <w:tc>
+          <w:tcPr>
+            <w:tcW w:w="2623" w:type="dxa"/>
+            <w:gridSpan w:val="3"/>
+            <w:tcBorders>
+              <w:top w:val="single" w:sz="4" w:space="0" w:color="auto"/>
+              <w:left w:val="single" w:sz="4" w:space="0" w:color="auto"/>
+              <w:bottom w:val="single" w:sz="4" w:space="0" w:color="auto"/>
+              <w:right w:val="single" w:sz="4" w:space="0" w:color="auto"/>
+            </w:tcBorders>
+            <w:tcMar>
+              <w:top w:w="100" w:type="dxa"/>
+              <w:left w:w="100" w:type="dxa"/>
+              <w:bottom w:w="100" w:type="dxa"/>
+              <w:right w:w="100" w:type="dxa"/>
+            </w:tcMar>
+            <w:hideMark/>
+          </w:tcPr>
+          <w:p>
+            <w:pPr>
+              <w:spacing w:after="120"/>
+              <w:rPr>
+                <w:b/>
+                <w:color w:val="auto"/>
+                <w:sz w:val="22"/>
+                <w:szCs w:val="22"/>
+              </w:rPr>
+            </w:pPr>
+            <w:r>
+              <w:rPr>
+                <w:b/>
+                <w:color w:val="auto"/>
+                <w:sz w:val="22"/>
+                <w:szCs w:val="22"/>
+              </w:rPr>
+              <w:t xml:space="preserve">Entry </w:t>
+            </w:r>
+            <w:proofErr w:type="spellStart"/>
+            <w:r>
+              <w:rPr>
+                <w:b/>
+                <w:color w:val="auto"/>
+                <w:sz w:val="22"/>
+                <w:szCs w:val="22"/>
+              </w:rPr>
+              <w:t>Condition</w:t>
+            </w:r>
+            <w:proofErr w:type="spellEnd"/>
+          </w:p>
+        </w:tc>
+        <w:tc>
+          <w:tcPr>
+            <w:tcW w:w="6402" w:type="dxa"/>
+            <w:gridSpan w:val="4"/>
+            <w:tcBorders>
+              <w:top w:val="single" w:sz="4" w:space="0" w:color="auto"/>
+              <w:left w:val="single" w:sz="4" w:space="0" w:color="auto"/>
+              <w:bottom w:val="single" w:sz="4" w:space="0" w:color="auto"/>
+              <w:right w:val="single" w:sz="4" w:space="0" w:color="auto"/>
+            </w:tcBorders>
+            <w:tcMar>
+              <w:top w:w="100" w:type="dxa"/>
+              <w:left w:w="100" w:type="dxa"/>
+              <w:bottom w:w="100" w:type="dxa"/>
+              <w:right w:w="100" w:type="dxa"/>
+            </w:tcMar>
+            <w:hideMark/>
+          </w:tcPr>
+          <w:p>
+            <w:pPr>
+              <w:numPr>
+                <w:ilvl w:val="0"/>
+                <w:numId w:val="34"/>
+              </w:numPr>
+              <w:suppressAutoHyphens w:val="0"/>
+              <w:spacing w:after="120" w:line="276" w:lineRule="auto"/>
+              <w:contextualSpacing/>
+              <w:textAlignment w:val="auto"/>
+              <w:rPr>
+                <w:color w:val="auto"/>
+                <w:sz w:val="22"/>
+                <w:szCs w:val="22"/>
+              </w:rPr>
+            </w:pPr>
+            <w:r>
+              <w:rPr>
+                <w:color w:val="auto"/>
+                <w:sz w:val="22"/>
+                <w:szCs w:val="22"/>
+              </w:rPr>
+              <w:t>Utente loggato.</w:t>
+            </w:r>
+          </w:p>
+          <w:p>
+            <w:pPr>
+              <w:numPr>
+                <w:ilvl w:val="0"/>
+                <w:numId w:val="34"/>
+              </w:numPr>
+              <w:suppressAutoHyphens w:val="0"/>
+              <w:spacing w:after="120" w:line="276" w:lineRule="auto"/>
+              <w:contextualSpacing/>
+              <w:textAlignment w:val="auto"/>
+              <w:rPr>
+                <w:color w:val="auto"/>
+                <w:sz w:val="22"/>
+                <w:szCs w:val="22"/>
+              </w:rPr>
+            </w:pPr>
+            <w:r>
+              <w:rPr>
+                <w:color w:val="auto"/>
+                <w:sz w:val="22"/>
+                <w:szCs w:val="22"/>
+              </w:rPr>
+              <w:t>Visualizza tasto Visualizza profilo.</w:t>
+            </w:r>
+          </w:p>
+        </w:tc>
+      </w:tr>
+      <w:tr>
+        <w:trPr>
+          <w:trHeight w:val="601"/>
+        </w:trPr>
+        <w:tc>
+          <w:tcPr>
+            <w:tcW w:w="2623" w:type="dxa"/>
+            <w:gridSpan w:val="3"/>
+            <w:tcBorders>
+              <w:top w:val="single" w:sz="4" w:space="0" w:color="auto"/>
+              <w:left w:val="single" w:sz="4" w:space="0" w:color="auto"/>
+              <w:bottom w:val="single" w:sz="4" w:space="0" w:color="auto"/>
+              <w:right w:val="single" w:sz="4" w:space="0" w:color="auto"/>
+            </w:tcBorders>
+            <w:tcMar>
+              <w:top w:w="100" w:type="dxa"/>
+              <w:left w:w="100" w:type="dxa"/>
+              <w:bottom w:w="100" w:type="dxa"/>
+              <w:right w:w="100" w:type="dxa"/>
+            </w:tcMar>
+            <w:hideMark/>
+          </w:tcPr>
+          <w:p>
+            <w:pPr>
+              <w:spacing w:after="120"/>
+              <w:rPr>
+                <w:b/>
+                <w:color w:val="auto"/>
+                <w:sz w:val="22"/>
+                <w:szCs w:val="22"/>
+              </w:rPr>
+            </w:pPr>
+            <w:r>
+              <w:rPr>
+                <w:b/>
+                <w:color w:val="auto"/>
+                <w:sz w:val="22"/>
+                <w:szCs w:val="22"/>
+              </w:rPr>
+              <w:t xml:space="preserve">Exit </w:t>
+            </w:r>
+            <w:proofErr w:type="spellStart"/>
+            <w:r>
+              <w:rPr>
+                <w:b/>
+                <w:color w:val="auto"/>
+                <w:sz w:val="22"/>
+                <w:szCs w:val="22"/>
+              </w:rPr>
+              <w:t>condition</w:t>
+            </w:r>
+            <w:proofErr w:type="spellEnd"/>
+          </w:p>
+          <w:p>
+            <w:pPr>
+              <w:spacing w:after="120"/>
+              <w:rPr>
+                <w:color w:val="auto"/>
+                <w:sz w:val="22"/>
+                <w:szCs w:val="22"/>
+              </w:rPr>
+            </w:pPr>
+            <w:r>
+              <w:rPr>
+                <w:color w:val="auto"/>
+                <w:sz w:val="22"/>
+                <w:szCs w:val="22"/>
+              </w:rPr>
+              <w:t xml:space="preserve">                   </w:t>
+            </w:r>
+            <w:r>
+              <w:rPr>
+                <w:color w:val="auto"/>
+                <w:sz w:val="22"/>
+                <w:szCs w:val="22"/>
+              </w:rPr>
+              <w:tab/>
+              <w:t>On success</w:t>
+            </w:r>
+          </w:p>
+        </w:tc>
+        <w:tc>
+          <w:tcPr>
+            <w:tcW w:w="6402" w:type="dxa"/>
+            <w:gridSpan w:val="4"/>
+            <w:tcBorders>
+              <w:top w:val="single" w:sz="4" w:space="0" w:color="auto"/>
+              <w:left w:val="single" w:sz="4" w:space="0" w:color="auto"/>
+              <w:bottom w:val="single" w:sz="4" w:space="0" w:color="auto"/>
+              <w:right w:val="single" w:sz="4" w:space="0" w:color="auto"/>
+            </w:tcBorders>
+            <w:tcMar>
+              <w:top w:w="100" w:type="dxa"/>
+              <w:left w:w="100" w:type="dxa"/>
+              <w:bottom w:w="100" w:type="dxa"/>
+              <w:right w:w="100" w:type="dxa"/>
+            </w:tcMar>
+            <w:hideMark/>
+          </w:tcPr>
+          <w:p>
+            <w:pPr>
+              <w:spacing w:after="120"/>
+              <w:rPr>
+                <w:color w:val="auto"/>
+                <w:sz w:val="22"/>
+                <w:szCs w:val="22"/>
+              </w:rPr>
+            </w:pPr>
+            <w:r>
+              <w:rPr>
+                <w:color w:val="auto"/>
+                <w:sz w:val="22"/>
+                <w:szCs w:val="22"/>
+              </w:rPr>
+              <w:t>L’utente visualizza la propria area personale.</w:t>
+            </w:r>
+          </w:p>
+        </w:tc>
+      </w:tr>
+      <w:tr>
+        <w:trPr>
+          <w:trHeight w:val="459"/>
+        </w:trPr>
+        <w:tc>
+          <w:tcPr>
+            <w:tcW w:w="2623" w:type="dxa"/>
+            <w:gridSpan w:val="3"/>
+            <w:tcBorders>
+              <w:top w:val="single" w:sz="4" w:space="0" w:color="auto"/>
+              <w:left w:val="single" w:sz="4" w:space="0" w:color="auto"/>
+              <w:bottom w:val="single" w:sz="4" w:space="0" w:color="auto"/>
+              <w:right w:val="single" w:sz="4" w:space="0" w:color="auto"/>
+            </w:tcBorders>
+            <w:tcMar>
+              <w:top w:w="100" w:type="dxa"/>
+              <w:left w:w="100" w:type="dxa"/>
+              <w:bottom w:w="100" w:type="dxa"/>
+              <w:right w:w="100" w:type="dxa"/>
+            </w:tcMar>
+            <w:hideMark/>
+          </w:tcPr>
+          <w:p>
+            <w:pPr>
+              <w:spacing w:after="120"/>
+              <w:rPr>
+                <w:b/>
+                <w:color w:val="auto"/>
+                <w:sz w:val="22"/>
+                <w:szCs w:val="22"/>
+              </w:rPr>
+            </w:pPr>
+            <w:r>
+              <w:rPr>
+                <w:b/>
+                <w:color w:val="auto"/>
+                <w:sz w:val="22"/>
+                <w:szCs w:val="22"/>
+              </w:rPr>
+              <w:t xml:space="preserve">Exit </w:t>
+            </w:r>
+            <w:proofErr w:type="spellStart"/>
+            <w:r>
+              <w:rPr>
+                <w:b/>
+                <w:color w:val="auto"/>
+                <w:sz w:val="22"/>
+                <w:szCs w:val="22"/>
+              </w:rPr>
+              <w:t>condition</w:t>
+            </w:r>
+            <w:proofErr w:type="spellEnd"/>
+          </w:p>
+          <w:p>
+            <w:pPr>
+              <w:spacing w:after="120"/>
+              <w:rPr>
+                <w:color w:val="auto"/>
+                <w:sz w:val="22"/>
+                <w:szCs w:val="22"/>
+              </w:rPr>
+            </w:pPr>
+            <w:r>
+              <w:rPr>
+                <w:color w:val="auto"/>
+                <w:sz w:val="22"/>
+                <w:szCs w:val="22"/>
+              </w:rPr>
+              <w:t xml:space="preserve">                   </w:t>
+            </w:r>
+            <w:r>
+              <w:rPr>
+                <w:color w:val="auto"/>
+                <w:sz w:val="22"/>
+                <w:szCs w:val="22"/>
+              </w:rPr>
+              <w:tab/>
+              <w:t xml:space="preserve">On </w:t>
+            </w:r>
+            <w:proofErr w:type="spellStart"/>
+            <w:r>
+              <w:rPr>
+                <w:color w:val="auto"/>
+                <w:sz w:val="22"/>
+                <w:szCs w:val="22"/>
+              </w:rPr>
+              <w:t>failure</w:t>
+            </w:r>
+            <w:proofErr w:type="spellEnd"/>
+          </w:p>
+        </w:tc>
+        <w:tc>
+          <w:tcPr>
+            <w:tcW w:w="6402" w:type="dxa"/>
+            <w:gridSpan w:val="4"/>
+            <w:tcBorders>
+              <w:top w:val="single" w:sz="4" w:space="0" w:color="auto"/>
+              <w:left w:val="single" w:sz="4" w:space="0" w:color="auto"/>
+              <w:bottom w:val="single" w:sz="4" w:space="0" w:color="auto"/>
+              <w:right w:val="single" w:sz="4" w:space="0" w:color="auto"/>
+            </w:tcBorders>
+            <w:tcMar>
+              <w:top w:w="100" w:type="dxa"/>
+              <w:left w:w="100" w:type="dxa"/>
+              <w:bottom w:w="100" w:type="dxa"/>
+              <w:right w:w="100" w:type="dxa"/>
+            </w:tcMar>
+            <w:hideMark/>
+          </w:tcPr>
+          <w:p>
+            <w:pPr>
+              <w:spacing w:after="120"/>
+              <w:rPr>
+                <w:color w:val="auto"/>
+                <w:sz w:val="22"/>
+                <w:szCs w:val="22"/>
+              </w:rPr>
+            </w:pPr>
+            <w:r>
+              <w:rPr>
+                <w:color w:val="auto"/>
+                <w:sz w:val="22"/>
+                <w:szCs w:val="22"/>
+              </w:rPr>
+              <w:t>Non visualizza niente.</w:t>
+            </w:r>
+          </w:p>
+        </w:tc>
+      </w:tr>
+      <w:tr>
+        <w:trPr>
+          <w:trHeight w:val="148"/>
+        </w:trPr>
+        <w:tc>
+          <w:tcPr>
+            <w:tcW w:w="2623" w:type="dxa"/>
+            <w:gridSpan w:val="3"/>
+            <w:tcBorders>
+              <w:top w:val="single" w:sz="4" w:space="0" w:color="auto"/>
+              <w:left w:val="single" w:sz="4" w:space="0" w:color="auto"/>
+              <w:bottom w:val="single" w:sz="4" w:space="0" w:color="auto"/>
+              <w:right w:val="single" w:sz="4" w:space="0" w:color="auto"/>
+            </w:tcBorders>
+            <w:tcMar>
+              <w:top w:w="100" w:type="dxa"/>
+              <w:left w:w="100" w:type="dxa"/>
+              <w:bottom w:w="100" w:type="dxa"/>
+              <w:right w:w="100" w:type="dxa"/>
+            </w:tcMar>
+            <w:hideMark/>
+          </w:tcPr>
+          <w:p>
+            <w:pPr>
+              <w:spacing w:after="120"/>
+              <w:rPr>
+                <w:b/>
+                <w:color w:val="auto"/>
+                <w:sz w:val="22"/>
+                <w:szCs w:val="22"/>
+              </w:rPr>
+            </w:pPr>
+            <w:r>
+              <w:rPr>
+                <w:b/>
+                <w:color w:val="auto"/>
+                <w:sz w:val="22"/>
+                <w:szCs w:val="22"/>
+              </w:rPr>
+              <w:t xml:space="preserve">Rilevanza/User </w:t>
+            </w:r>
+            <w:proofErr w:type="spellStart"/>
+            <w:r>
+              <w:rPr>
+                <w:b/>
+                <w:color w:val="auto"/>
+                <w:sz w:val="22"/>
+                <w:szCs w:val="22"/>
+              </w:rPr>
+              <w:t>Priority</w:t>
+            </w:r>
+            <w:proofErr w:type="spellEnd"/>
+          </w:p>
+        </w:tc>
+        <w:tc>
+          <w:tcPr>
+            <w:tcW w:w="6402" w:type="dxa"/>
+            <w:gridSpan w:val="4"/>
+            <w:tcBorders>
+              <w:top w:val="single" w:sz="4" w:space="0" w:color="auto"/>
+              <w:left w:val="single" w:sz="4" w:space="0" w:color="auto"/>
+              <w:bottom w:val="single" w:sz="4" w:space="0" w:color="auto"/>
+              <w:right w:val="single" w:sz="4" w:space="0" w:color="auto"/>
+            </w:tcBorders>
+            <w:tcMar>
+              <w:top w:w="100" w:type="dxa"/>
+              <w:left w:w="100" w:type="dxa"/>
+              <w:bottom w:w="100" w:type="dxa"/>
+              <w:right w:w="100" w:type="dxa"/>
+            </w:tcMar>
+            <w:hideMark/>
+          </w:tcPr>
+          <w:p>
+            <w:pPr>
+              <w:spacing w:after="120"/>
+              <w:rPr>
+                <w:color w:val="auto"/>
+                <w:sz w:val="22"/>
+                <w:szCs w:val="22"/>
+              </w:rPr>
+            </w:pPr>
+            <w:r>
+              <w:rPr>
+                <w:color w:val="auto"/>
+                <w:sz w:val="22"/>
+                <w:szCs w:val="22"/>
+              </w:rPr>
+              <w:t>Media</w:t>
+            </w:r>
+          </w:p>
+        </w:tc>
+      </w:tr>
+      <w:tr>
+        <w:trPr>
+          <w:trHeight w:val="100"/>
+        </w:trPr>
+        <w:tc>
+          <w:tcPr>
+            <w:tcW w:w="2623" w:type="dxa"/>
+            <w:gridSpan w:val="3"/>
+            <w:tcBorders>
+              <w:top w:val="single" w:sz="4" w:space="0" w:color="auto"/>
+              <w:left w:val="single" w:sz="4" w:space="0" w:color="auto"/>
+              <w:bottom w:val="single" w:sz="4" w:space="0" w:color="auto"/>
+              <w:right w:val="single" w:sz="4" w:space="0" w:color="auto"/>
+            </w:tcBorders>
+            <w:tcMar>
+              <w:top w:w="100" w:type="dxa"/>
+              <w:left w:w="100" w:type="dxa"/>
+              <w:bottom w:w="100" w:type="dxa"/>
+              <w:right w:w="100" w:type="dxa"/>
+            </w:tcMar>
+            <w:hideMark/>
+          </w:tcPr>
+          <w:p>
+            <w:pPr>
+              <w:spacing w:after="120"/>
+              <w:rPr>
+                <w:b/>
+                <w:color w:val="auto"/>
+                <w:sz w:val="22"/>
+                <w:szCs w:val="22"/>
+              </w:rPr>
+            </w:pPr>
+            <w:r>
+              <w:rPr>
+                <w:b/>
+                <w:color w:val="auto"/>
+                <w:sz w:val="22"/>
+                <w:szCs w:val="22"/>
+              </w:rPr>
+              <w:t>Frequenza stimata</w:t>
+            </w:r>
+          </w:p>
+        </w:tc>
+        <w:tc>
+          <w:tcPr>
+            <w:tcW w:w="6402" w:type="dxa"/>
+            <w:gridSpan w:val="4"/>
+            <w:tcBorders>
+              <w:top w:val="single" w:sz="4" w:space="0" w:color="auto"/>
+              <w:left w:val="single" w:sz="4" w:space="0" w:color="auto"/>
+              <w:bottom w:val="single" w:sz="4" w:space="0" w:color="auto"/>
+              <w:right w:val="single" w:sz="4" w:space="0" w:color="auto"/>
+            </w:tcBorders>
+            <w:tcMar>
+              <w:top w:w="100" w:type="dxa"/>
+              <w:left w:w="100" w:type="dxa"/>
+              <w:bottom w:w="100" w:type="dxa"/>
+              <w:right w:w="100" w:type="dxa"/>
+            </w:tcMar>
+            <w:hideMark/>
+          </w:tcPr>
+          <w:p>
+            <w:pPr>
+              <w:spacing w:after="120"/>
+              <w:rPr>
+                <w:color w:val="auto"/>
+                <w:sz w:val="22"/>
+                <w:szCs w:val="22"/>
+              </w:rPr>
+            </w:pPr>
+            <w:r>
+              <w:rPr>
+                <w:color w:val="auto"/>
+                <w:sz w:val="22"/>
+                <w:szCs w:val="22"/>
+              </w:rPr>
+              <w:t>20/giorno</w:t>
+            </w:r>
+          </w:p>
+        </w:tc>
+      </w:tr>
+      <w:tr>
+        <w:trPr>
+          <w:trHeight w:val="208"/>
+        </w:trPr>
+        <w:tc>
+          <w:tcPr>
+            <w:tcW w:w="2623" w:type="dxa"/>
+            <w:gridSpan w:val="3"/>
+            <w:tcBorders>
+              <w:top w:val="single" w:sz="4" w:space="0" w:color="auto"/>
+              <w:left w:val="single" w:sz="4" w:space="0" w:color="auto"/>
+              <w:bottom w:val="single" w:sz="4" w:space="0" w:color="auto"/>
+              <w:right w:val="single" w:sz="4" w:space="0" w:color="auto"/>
+            </w:tcBorders>
+            <w:tcMar>
+              <w:top w:w="100" w:type="dxa"/>
+              <w:left w:w="100" w:type="dxa"/>
+              <w:bottom w:w="100" w:type="dxa"/>
+              <w:right w:w="100" w:type="dxa"/>
+            </w:tcMar>
+            <w:hideMark/>
+          </w:tcPr>
+          <w:p>
+            <w:pPr>
+              <w:spacing w:after="120"/>
+              <w:rPr>
+                <w:b/>
+                <w:color w:val="auto"/>
+                <w:sz w:val="22"/>
+                <w:szCs w:val="22"/>
+              </w:rPr>
+            </w:pPr>
+            <w:r>
+              <w:rPr>
+                <w:b/>
+                <w:color w:val="auto"/>
+                <w:sz w:val="22"/>
+                <w:szCs w:val="22"/>
+              </w:rPr>
+              <w:t xml:space="preserve">Extension </w:t>
+            </w:r>
+            <w:proofErr w:type="spellStart"/>
+            <w:r>
+              <w:rPr>
+                <w:b/>
+                <w:color w:val="auto"/>
+                <w:sz w:val="22"/>
+                <w:szCs w:val="22"/>
+              </w:rPr>
+              <w:t>point</w:t>
+            </w:r>
+            <w:proofErr w:type="spellEnd"/>
+          </w:p>
+        </w:tc>
+        <w:tc>
+          <w:tcPr>
+            <w:tcW w:w="6402" w:type="dxa"/>
+            <w:gridSpan w:val="4"/>
+            <w:tcBorders>
+              <w:top w:val="single" w:sz="4" w:space="0" w:color="auto"/>
+              <w:left w:val="single" w:sz="4" w:space="0" w:color="auto"/>
+              <w:bottom w:val="single" w:sz="4" w:space="0" w:color="auto"/>
+              <w:right w:val="single" w:sz="4" w:space="0" w:color="auto"/>
+            </w:tcBorders>
+            <w:tcMar>
+              <w:top w:w="100" w:type="dxa"/>
+              <w:left w:w="100" w:type="dxa"/>
+              <w:bottom w:w="100" w:type="dxa"/>
+              <w:right w:w="100" w:type="dxa"/>
+            </w:tcMar>
+            <w:hideMark/>
+          </w:tcPr>
+          <w:p>
+            <w:pPr>
+              <w:spacing w:after="120"/>
+              <w:rPr>
+                <w:color w:val="auto"/>
+                <w:sz w:val="22"/>
+                <w:szCs w:val="22"/>
+              </w:rPr>
+            </w:pPr>
+            <w:r>
+              <w:rPr>
+                <w:color w:val="auto"/>
+                <w:sz w:val="22"/>
+                <w:szCs w:val="22"/>
+              </w:rPr>
+              <w:t>NA</w:t>
+            </w:r>
+          </w:p>
+        </w:tc>
+      </w:tr>
+      <w:tr>
+        <w:trPr>
+          <w:trHeight w:val="146"/>
+        </w:trPr>
+        <w:tc>
+          <w:tcPr>
+            <w:tcW w:w="2623" w:type="dxa"/>
+            <w:gridSpan w:val="3"/>
+            <w:tcBorders>
+              <w:top w:val="single" w:sz="4" w:space="0" w:color="auto"/>
+              <w:left w:val="single" w:sz="4" w:space="0" w:color="auto"/>
+              <w:bottom w:val="single" w:sz="4" w:space="0" w:color="auto"/>
+              <w:right w:val="single" w:sz="4" w:space="0" w:color="auto"/>
+            </w:tcBorders>
+            <w:tcMar>
+              <w:top w:w="100" w:type="dxa"/>
+              <w:left w:w="100" w:type="dxa"/>
+              <w:bottom w:w="100" w:type="dxa"/>
+              <w:right w:w="100" w:type="dxa"/>
+            </w:tcMar>
+            <w:hideMark/>
+          </w:tcPr>
+          <w:p>
+            <w:pPr>
+              <w:spacing w:after="120"/>
+              <w:rPr>
+                <w:b/>
+                <w:color w:val="auto"/>
+                <w:sz w:val="22"/>
+                <w:szCs w:val="22"/>
+              </w:rPr>
+            </w:pPr>
+            <w:proofErr w:type="spellStart"/>
+            <w:r>
+              <w:rPr>
+                <w:b/>
+                <w:color w:val="auto"/>
+                <w:sz w:val="22"/>
+                <w:szCs w:val="22"/>
+              </w:rPr>
+              <w:t>Generalization</w:t>
+            </w:r>
+            <w:proofErr w:type="spellEnd"/>
+            <w:r>
+              <w:rPr>
+                <w:b/>
+                <w:color w:val="auto"/>
+                <w:sz w:val="22"/>
+                <w:szCs w:val="22"/>
+              </w:rPr>
+              <w:t xml:space="preserve"> of</w:t>
+            </w:r>
+          </w:p>
+        </w:tc>
+        <w:tc>
+          <w:tcPr>
+            <w:tcW w:w="6402" w:type="dxa"/>
+            <w:gridSpan w:val="4"/>
+            <w:tcBorders>
+              <w:top w:val="single" w:sz="4" w:space="0" w:color="auto"/>
+              <w:left w:val="single" w:sz="4" w:space="0" w:color="auto"/>
+              <w:bottom w:val="single" w:sz="4" w:space="0" w:color="auto"/>
+              <w:right w:val="single" w:sz="4" w:space="0" w:color="auto"/>
+            </w:tcBorders>
+            <w:tcMar>
+              <w:top w:w="100" w:type="dxa"/>
+              <w:left w:w="100" w:type="dxa"/>
+              <w:bottom w:w="100" w:type="dxa"/>
+              <w:right w:w="100" w:type="dxa"/>
+            </w:tcMar>
+            <w:hideMark/>
+          </w:tcPr>
+          <w:p>
+            <w:pPr>
+              <w:spacing w:after="120"/>
+              <w:rPr>
+                <w:color w:val="auto"/>
+                <w:sz w:val="22"/>
+                <w:szCs w:val="22"/>
+              </w:rPr>
+            </w:pPr>
+            <w:r>
+              <w:rPr>
+                <w:color w:val="auto"/>
+                <w:sz w:val="22"/>
+                <w:szCs w:val="22"/>
+              </w:rPr>
+              <w:t>NA</w:t>
+            </w:r>
+          </w:p>
+        </w:tc>
+      </w:tr>
+      <w:tr>
+        <w:trPr>
+          <w:trHeight w:val="253"/>
+        </w:trPr>
+        <w:tc>
+          <w:tcPr>
+            <w:tcW w:w="9025" w:type="dxa"/>
+            <w:gridSpan w:val="7"/>
+            <w:tcBorders>
+              <w:top w:val="single" w:sz="4" w:space="0" w:color="auto"/>
+              <w:left w:val="single" w:sz="4" w:space="0" w:color="auto"/>
+              <w:bottom w:val="single" w:sz="4" w:space="0" w:color="auto"/>
+              <w:right w:val="single" w:sz="4" w:space="0" w:color="auto"/>
+            </w:tcBorders>
+            <w:tcMar>
+              <w:top w:w="100" w:type="dxa"/>
+              <w:left w:w="100" w:type="dxa"/>
+              <w:bottom w:w="100" w:type="dxa"/>
+              <w:right w:w="100" w:type="dxa"/>
+            </w:tcMar>
+            <w:hideMark/>
+          </w:tcPr>
+          <w:p>
+            <w:pPr>
+              <w:spacing w:after="120"/>
+              <w:jc w:val="center"/>
+              <w:rPr>
+                <w:b/>
+                <w:color w:val="auto"/>
+                <w:sz w:val="22"/>
+                <w:szCs w:val="22"/>
+              </w:rPr>
+            </w:pPr>
+            <w:r>
+              <w:rPr>
+                <w:b/>
+                <w:color w:val="auto"/>
+                <w:sz w:val="22"/>
+                <w:szCs w:val="22"/>
+              </w:rPr>
+              <w:t>Flusso di Eventi Principale/</w:t>
+            </w:r>
+            <w:proofErr w:type="spellStart"/>
+            <w:r>
+              <w:rPr>
+                <w:b/>
+                <w:color w:val="auto"/>
+                <w:sz w:val="22"/>
+                <w:szCs w:val="22"/>
+              </w:rPr>
+              <w:t>Main</w:t>
+            </w:r>
+            <w:proofErr w:type="spellEnd"/>
+            <w:r>
+              <w:rPr>
+                <w:b/>
+                <w:color w:val="auto"/>
+                <w:sz w:val="22"/>
+                <w:szCs w:val="22"/>
+              </w:rPr>
+              <w:t xml:space="preserve"> Scenario</w:t>
+            </w:r>
+          </w:p>
+        </w:tc>
+      </w:tr>
+      <w:tr>
+        <w:trPr>
+          <w:trHeight w:val="440"/>
+        </w:trPr>
+        <w:tc>
+          <w:tcPr>
+            <w:tcW w:w="492" w:type="dxa"/>
+            <w:tcBorders>
+              <w:top w:val="single" w:sz="4" w:space="0" w:color="auto"/>
+              <w:left w:val="single" w:sz="4" w:space="0" w:color="auto"/>
+              <w:bottom w:val="single" w:sz="4" w:space="0" w:color="auto"/>
+              <w:right w:val="single" w:sz="4" w:space="0" w:color="auto"/>
+            </w:tcBorders>
+            <w:tcMar>
+              <w:top w:w="100" w:type="dxa"/>
+              <w:left w:w="100" w:type="dxa"/>
+              <w:bottom w:w="100" w:type="dxa"/>
+              <w:right w:w="100" w:type="dxa"/>
+            </w:tcMar>
+            <w:hideMark/>
+          </w:tcPr>
+          <w:p>
+            <w:pPr>
+              <w:spacing w:after="120"/>
+              <w:rPr>
+                <w:color w:val="auto"/>
+                <w:sz w:val="22"/>
+                <w:szCs w:val="22"/>
+              </w:rPr>
+            </w:pPr>
+            <w:r>
+              <w:rPr>
+                <w:color w:val="auto"/>
+                <w:sz w:val="22"/>
+                <w:szCs w:val="22"/>
+              </w:rPr>
+              <w:t>1</w:t>
+            </w:r>
+          </w:p>
+        </w:tc>
+        <w:tc>
+          <w:tcPr>
+            <w:tcW w:w="2131" w:type="dxa"/>
+            <w:gridSpan w:val="2"/>
+            <w:tcBorders>
+              <w:top w:val="single" w:sz="4" w:space="0" w:color="auto"/>
+              <w:left w:val="single" w:sz="4" w:space="0" w:color="auto"/>
+              <w:bottom w:val="single" w:sz="4" w:space="0" w:color="auto"/>
+              <w:right w:val="single" w:sz="4" w:space="0" w:color="auto"/>
+            </w:tcBorders>
+            <w:tcMar>
+              <w:top w:w="100" w:type="dxa"/>
+              <w:left w:w="100" w:type="dxa"/>
+              <w:bottom w:w="100" w:type="dxa"/>
+              <w:right w:w="100" w:type="dxa"/>
+            </w:tcMar>
+            <w:hideMark/>
+          </w:tcPr>
+          <w:p>
+            <w:pPr>
+              <w:spacing w:after="120"/>
+              <w:ind w:left="40"/>
+              <w:rPr>
+                <w:color w:val="auto"/>
+                <w:sz w:val="22"/>
+                <w:szCs w:val="22"/>
+              </w:rPr>
+            </w:pPr>
+            <w:r>
+              <w:rPr>
+                <w:color w:val="auto"/>
+                <w:sz w:val="22"/>
+                <w:szCs w:val="22"/>
+              </w:rPr>
+              <w:t>Utente:</w:t>
+            </w:r>
+          </w:p>
+        </w:tc>
+        <w:tc>
+          <w:tcPr>
+            <w:tcW w:w="6402" w:type="dxa"/>
+            <w:gridSpan w:val="4"/>
+            <w:tcBorders>
+              <w:top w:val="single" w:sz="4" w:space="0" w:color="auto"/>
+              <w:left w:val="single" w:sz="4" w:space="0" w:color="auto"/>
+              <w:bottom w:val="single" w:sz="4" w:space="0" w:color="auto"/>
+              <w:right w:val="single" w:sz="4" w:space="0" w:color="auto"/>
+            </w:tcBorders>
+            <w:tcMar>
+              <w:top w:w="100" w:type="dxa"/>
+              <w:left w:w="100" w:type="dxa"/>
+              <w:bottom w:w="100" w:type="dxa"/>
+              <w:right w:w="100" w:type="dxa"/>
+            </w:tcMar>
+            <w:hideMark/>
+          </w:tcPr>
+          <w:p>
+            <w:pPr>
+              <w:spacing w:after="120"/>
+              <w:ind w:left="40"/>
+              <w:rPr>
+                <w:color w:val="auto"/>
+                <w:sz w:val="22"/>
+                <w:szCs w:val="22"/>
+              </w:rPr>
+            </w:pPr>
+            <w:r>
+              <w:rPr>
+                <w:color w:val="auto"/>
+                <w:sz w:val="22"/>
+                <w:szCs w:val="22"/>
+              </w:rPr>
+              <w:t>Clicca sul pulsante area personale.</w:t>
+            </w:r>
+          </w:p>
+        </w:tc>
+      </w:tr>
+      <w:tr>
+        <w:trPr>
+          <w:trHeight w:val="627"/>
+        </w:trPr>
+        <w:tc>
+          <w:tcPr>
+            <w:tcW w:w="492" w:type="dxa"/>
+            <w:tcBorders>
+              <w:top w:val="single" w:sz="4" w:space="0" w:color="auto"/>
+              <w:left w:val="single" w:sz="4" w:space="0" w:color="auto"/>
+              <w:bottom w:val="single" w:sz="4" w:space="0" w:color="auto"/>
+              <w:right w:val="single" w:sz="4" w:space="0" w:color="auto"/>
+            </w:tcBorders>
+            <w:tcMar>
+              <w:top w:w="100" w:type="dxa"/>
+              <w:left w:w="100" w:type="dxa"/>
+              <w:bottom w:w="100" w:type="dxa"/>
+              <w:right w:w="100" w:type="dxa"/>
+            </w:tcMar>
+            <w:hideMark/>
+          </w:tcPr>
+          <w:p>
+            <w:pPr>
+              <w:spacing w:after="120"/>
+              <w:rPr>
+                <w:color w:val="auto"/>
+                <w:sz w:val="22"/>
+                <w:szCs w:val="22"/>
+              </w:rPr>
+            </w:pPr>
+            <w:r>
+              <w:rPr>
+                <w:color w:val="auto"/>
+                <w:sz w:val="22"/>
+                <w:szCs w:val="22"/>
+              </w:rPr>
+              <w:t>2</w:t>
+            </w:r>
+          </w:p>
+        </w:tc>
+        <w:tc>
+          <w:tcPr>
+            <w:tcW w:w="2131" w:type="dxa"/>
+            <w:gridSpan w:val="2"/>
+            <w:tcBorders>
+              <w:top w:val="single" w:sz="4" w:space="0" w:color="auto"/>
+              <w:left w:val="single" w:sz="4" w:space="0" w:color="auto"/>
+              <w:bottom w:val="single" w:sz="4" w:space="0" w:color="auto"/>
+              <w:right w:val="single" w:sz="4" w:space="0" w:color="auto"/>
+            </w:tcBorders>
+            <w:tcMar>
+              <w:top w:w="100" w:type="dxa"/>
+              <w:left w:w="100" w:type="dxa"/>
+              <w:bottom w:w="100" w:type="dxa"/>
+              <w:right w:w="100" w:type="dxa"/>
+            </w:tcMar>
+            <w:hideMark/>
+          </w:tcPr>
+          <w:p>
+            <w:pPr>
+              <w:spacing w:after="120"/>
+              <w:ind w:left="40"/>
+              <w:rPr>
+                <w:color w:val="auto"/>
+                <w:sz w:val="22"/>
+                <w:szCs w:val="22"/>
+              </w:rPr>
+            </w:pPr>
+            <w:r>
+              <w:rPr>
+                <w:color w:val="auto"/>
+                <w:sz w:val="22"/>
+                <w:szCs w:val="22"/>
+              </w:rPr>
+              <w:t>Sistema:</w:t>
+            </w:r>
+          </w:p>
+        </w:tc>
+        <w:tc>
+          <w:tcPr>
+            <w:tcW w:w="6402" w:type="dxa"/>
+            <w:gridSpan w:val="4"/>
+            <w:tcBorders>
+              <w:top w:val="single" w:sz="4" w:space="0" w:color="auto"/>
+              <w:left w:val="single" w:sz="4" w:space="0" w:color="auto"/>
+              <w:bottom w:val="single" w:sz="4" w:space="0" w:color="auto"/>
+              <w:right w:val="single" w:sz="4" w:space="0" w:color="auto"/>
+            </w:tcBorders>
+            <w:tcMar>
+              <w:top w:w="100" w:type="dxa"/>
+              <w:left w:w="100" w:type="dxa"/>
+              <w:bottom w:w="100" w:type="dxa"/>
+              <w:right w:w="100" w:type="dxa"/>
+            </w:tcMar>
+            <w:hideMark/>
+          </w:tcPr>
+          <w:p>
+            <w:pPr>
+              <w:spacing w:after="120"/>
+              <w:rPr>
+                <w:color w:val="auto"/>
+                <w:sz w:val="22"/>
+                <w:szCs w:val="22"/>
+              </w:rPr>
+            </w:pPr>
+            <w:r>
+              <w:rPr>
+                <w:color w:val="auto"/>
+                <w:sz w:val="22"/>
+                <w:szCs w:val="22"/>
+              </w:rPr>
+              <w:t>Mostra la pagina dell’area personale in cui ci sono i vari bottoni con le varie funzioni che può effettuare sulla piattaforma.</w:t>
+            </w:r>
+          </w:p>
+        </w:tc>
+      </w:tr>
+      <w:tr>
+        <w:trPr>
+          <w:trHeight w:val="440"/>
+        </w:trPr>
+        <w:tc>
+          <w:tcPr>
+            <w:tcW w:w="9025" w:type="dxa"/>
+            <w:gridSpan w:val="7"/>
+            <w:tcBorders>
+              <w:top w:val="single" w:sz="4" w:space="0" w:color="auto"/>
+              <w:left w:val="single" w:sz="4" w:space="0" w:color="auto"/>
+              <w:bottom w:val="single" w:sz="4" w:space="0" w:color="auto"/>
+              <w:right w:val="single" w:sz="4" w:space="0" w:color="auto"/>
+            </w:tcBorders>
+            <w:tcMar>
+              <w:top w:w="100" w:type="dxa"/>
+              <w:left w:w="100" w:type="dxa"/>
+              <w:bottom w:w="100" w:type="dxa"/>
+              <w:right w:w="100" w:type="dxa"/>
+            </w:tcMar>
+            <w:hideMark/>
+          </w:tcPr>
+          <w:p>
+            <w:pPr>
+              <w:spacing w:after="120"/>
+              <w:rPr>
+                <w:color w:val="auto"/>
+                <w:sz w:val="22"/>
+                <w:szCs w:val="22"/>
+              </w:rPr>
+            </w:pPr>
+            <w:r>
+              <w:rPr>
+                <w:b/>
+                <w:color w:val="auto"/>
+                <w:sz w:val="22"/>
+                <w:szCs w:val="22"/>
+              </w:rPr>
+              <w:t xml:space="preserve">I Scenario/Flusso di eventi di ERRORE: </w:t>
+            </w:r>
+            <w:r>
+              <w:rPr>
+                <w:color w:val="auto"/>
+                <w:sz w:val="22"/>
+                <w:szCs w:val="22"/>
+              </w:rPr>
+              <w:t>Il sistema non riesce a mostrare la pagina dell’area personale.</w:t>
+            </w:r>
+          </w:p>
+        </w:tc>
+      </w:tr>
+      <w:tr>
+        <w:trPr>
+          <w:trHeight w:val="440"/>
+        </w:trPr>
+        <w:tc>
+          <w:tcPr>
+            <w:tcW w:w="1568" w:type="dxa"/>
+            <w:gridSpan w:val="2"/>
+            <w:tcBorders>
+              <w:top w:val="single" w:sz="4" w:space="0" w:color="auto"/>
+              <w:left w:val="single" w:sz="4" w:space="0" w:color="auto"/>
+              <w:bottom w:val="single" w:sz="4" w:space="0" w:color="auto"/>
+              <w:right w:val="single" w:sz="4" w:space="0" w:color="auto"/>
+            </w:tcBorders>
+            <w:tcMar>
+              <w:top w:w="100" w:type="dxa"/>
+              <w:left w:w="100" w:type="dxa"/>
+              <w:bottom w:w="100" w:type="dxa"/>
+              <w:right w:w="100" w:type="dxa"/>
+            </w:tcMar>
+            <w:hideMark/>
+          </w:tcPr>
+          <w:p>
+            <w:pPr>
+              <w:spacing w:after="120"/>
+              <w:rPr>
+                <w:b/>
+                <w:color w:val="auto"/>
+                <w:sz w:val="22"/>
+                <w:szCs w:val="22"/>
+              </w:rPr>
+            </w:pPr>
+            <w:r>
+              <w:rPr>
+                <w:b/>
+                <w:color w:val="auto"/>
+                <w:sz w:val="22"/>
+                <w:szCs w:val="22"/>
+              </w:rPr>
+              <w:t>2.a1</w:t>
+            </w:r>
+          </w:p>
+        </w:tc>
+        <w:tc>
+          <w:tcPr>
+            <w:tcW w:w="1055" w:type="dxa"/>
+            <w:tcBorders>
+              <w:top w:val="single" w:sz="4" w:space="0" w:color="auto"/>
+              <w:left w:val="single" w:sz="4" w:space="0" w:color="auto"/>
+              <w:bottom w:val="single" w:sz="4" w:space="0" w:color="auto"/>
+              <w:right w:val="single" w:sz="4" w:space="0" w:color="auto"/>
+            </w:tcBorders>
+            <w:tcMar>
+              <w:top w:w="100" w:type="dxa"/>
+              <w:left w:w="100" w:type="dxa"/>
+              <w:bottom w:w="100" w:type="dxa"/>
+              <w:right w:w="100" w:type="dxa"/>
+            </w:tcMar>
+            <w:hideMark/>
+          </w:tcPr>
+          <w:p>
+            <w:pPr>
+              <w:spacing w:after="120"/>
+              <w:rPr>
+                <w:b/>
+                <w:color w:val="auto"/>
+                <w:sz w:val="22"/>
+                <w:szCs w:val="22"/>
+              </w:rPr>
+            </w:pPr>
+            <w:r>
+              <w:rPr>
+                <w:b/>
+                <w:color w:val="auto"/>
+                <w:sz w:val="22"/>
+                <w:szCs w:val="22"/>
+              </w:rPr>
+              <w:t>Sistema:</w:t>
+            </w:r>
+          </w:p>
+        </w:tc>
+        <w:tc>
+          <w:tcPr>
+            <w:tcW w:w="6402" w:type="dxa"/>
+            <w:gridSpan w:val="4"/>
+            <w:tcBorders>
+              <w:top w:val="single" w:sz="4" w:space="0" w:color="auto"/>
+              <w:left w:val="single" w:sz="4" w:space="0" w:color="auto"/>
+              <w:bottom w:val="single" w:sz="4" w:space="0" w:color="auto"/>
+              <w:right w:val="single" w:sz="4" w:space="0" w:color="auto"/>
+            </w:tcBorders>
+            <w:tcMar>
+              <w:top w:w="100" w:type="dxa"/>
+              <w:left w:w="100" w:type="dxa"/>
+              <w:bottom w:w="100" w:type="dxa"/>
+              <w:right w:w="100" w:type="dxa"/>
+            </w:tcMar>
+            <w:hideMark/>
+          </w:tcPr>
+          <w:p>
+            <w:pPr>
+              <w:spacing w:after="120"/>
+              <w:rPr>
+                <w:color w:val="auto"/>
+                <w:sz w:val="22"/>
+                <w:szCs w:val="22"/>
+              </w:rPr>
+            </w:pPr>
+            <w:r>
+              <w:rPr>
+                <w:color w:val="auto"/>
+                <w:sz w:val="22"/>
+                <w:szCs w:val="22"/>
+              </w:rPr>
+              <w:t>Visualizza un messaggio di errore allo studente e lo invita a riprovare più tardi.</w:t>
+            </w:r>
+          </w:p>
+        </w:tc>
+      </w:tr>
+      <w:tr>
+        <w:trPr>
+          <w:trHeight w:val="440"/>
+        </w:trPr>
+        <w:tc>
+          <w:tcPr>
+            <w:tcW w:w="9025" w:type="dxa"/>
+            <w:gridSpan w:val="7"/>
+            <w:tcBorders>
+              <w:top w:val="single" w:sz="4" w:space="0" w:color="auto"/>
+              <w:left w:val="single" w:sz="4" w:space="0" w:color="auto"/>
+              <w:bottom w:val="single" w:sz="4" w:space="0" w:color="auto"/>
+              <w:right w:val="single" w:sz="4" w:space="0" w:color="auto"/>
+            </w:tcBorders>
+            <w:tcMar>
+              <w:top w:w="100" w:type="dxa"/>
+              <w:left w:w="100" w:type="dxa"/>
+              <w:bottom w:w="100" w:type="dxa"/>
+              <w:right w:w="100" w:type="dxa"/>
+            </w:tcMar>
+            <w:hideMark/>
+          </w:tcPr>
+          <w:p>
+            <w:pPr>
+              <w:spacing w:after="120"/>
+              <w:rPr>
+                <w:b/>
+                <w:color w:val="auto"/>
+                <w:sz w:val="22"/>
+                <w:szCs w:val="22"/>
+              </w:rPr>
+            </w:pPr>
+            <w:r>
+              <w:rPr>
+                <w:b/>
+                <w:color w:val="auto"/>
+                <w:sz w:val="22"/>
+                <w:szCs w:val="22"/>
+              </w:rPr>
+              <w:t>Note</w:t>
+            </w:r>
+          </w:p>
+        </w:tc>
+      </w:tr>
+      <w:tr>
+        <w:trPr>
+          <w:trHeight w:val="440"/>
+        </w:trPr>
+        <w:tc>
+          <w:tcPr>
+            <w:tcW w:w="2623" w:type="dxa"/>
+            <w:gridSpan w:val="3"/>
+            <w:tcBorders>
+              <w:top w:val="single" w:sz="4" w:space="0" w:color="auto"/>
+              <w:left w:val="single" w:sz="4" w:space="0" w:color="auto"/>
+              <w:bottom w:val="single" w:sz="4" w:space="0" w:color="auto"/>
+              <w:right w:val="single" w:sz="4" w:space="0" w:color="auto"/>
+            </w:tcBorders>
+            <w:tcMar>
+              <w:top w:w="100" w:type="dxa"/>
+              <w:left w:w="100" w:type="dxa"/>
+              <w:bottom w:w="100" w:type="dxa"/>
+              <w:right w:w="100" w:type="dxa"/>
+            </w:tcMar>
+            <w:hideMark/>
+          </w:tcPr>
+          <w:p>
+            <w:pPr>
+              <w:spacing w:after="120"/>
+              <w:rPr>
+                <w:b/>
+                <w:color w:val="auto"/>
+                <w:sz w:val="22"/>
+                <w:szCs w:val="22"/>
+              </w:rPr>
+            </w:pPr>
+            <w:r>
+              <w:rPr>
+                <w:b/>
+                <w:color w:val="auto"/>
+                <w:sz w:val="22"/>
+                <w:szCs w:val="22"/>
+              </w:rPr>
+              <w:t>NA</w:t>
+            </w:r>
+          </w:p>
+        </w:tc>
+        <w:tc>
+          <w:tcPr>
+            <w:tcW w:w="6402" w:type="dxa"/>
+            <w:gridSpan w:val="4"/>
+            <w:tcBorders>
+              <w:top w:val="single" w:sz="4" w:space="0" w:color="auto"/>
+              <w:left w:val="single" w:sz="4" w:space="0" w:color="auto"/>
+              <w:bottom w:val="single" w:sz="4" w:space="0" w:color="auto"/>
+              <w:right w:val="single" w:sz="4" w:space="0" w:color="auto"/>
+            </w:tcBorders>
+            <w:tcMar>
+              <w:top w:w="100" w:type="dxa"/>
+              <w:left w:w="100" w:type="dxa"/>
+              <w:bottom w:w="100" w:type="dxa"/>
+              <w:right w:w="100" w:type="dxa"/>
+            </w:tcMar>
+            <w:hideMark/>
+          </w:tcPr>
+          <w:p>
+            <w:pPr>
+              <w:spacing w:after="120"/>
+              <w:rPr>
+                <w:color w:val="auto"/>
+                <w:sz w:val="22"/>
+                <w:szCs w:val="22"/>
+              </w:rPr>
+            </w:pPr>
+            <w:r>
+              <w:rPr>
+                <w:color w:val="auto"/>
+                <w:sz w:val="22"/>
+                <w:szCs w:val="22"/>
+              </w:rPr>
+              <w:t>NA</w:t>
+            </w:r>
+          </w:p>
+        </w:tc>
+      </w:tr>
+      <w:tr>
+        <w:trPr>
+          <w:trHeight w:val="440"/>
+        </w:trPr>
+        <w:tc>
+          <w:tcPr>
+            <w:tcW w:w="2623" w:type="dxa"/>
+            <w:gridSpan w:val="3"/>
+            <w:tcBorders>
+              <w:top w:val="single" w:sz="4" w:space="0" w:color="auto"/>
+              <w:left w:val="single" w:sz="4" w:space="0" w:color="auto"/>
+              <w:bottom w:val="single" w:sz="4" w:space="0" w:color="auto"/>
+              <w:right w:val="single" w:sz="4" w:space="0" w:color="auto"/>
+            </w:tcBorders>
+            <w:tcMar>
+              <w:top w:w="100" w:type="dxa"/>
+              <w:left w:w="100" w:type="dxa"/>
+              <w:bottom w:w="100" w:type="dxa"/>
+              <w:right w:w="100" w:type="dxa"/>
+            </w:tcMar>
+            <w:hideMark/>
+          </w:tcPr>
+          <w:p>
+            <w:pPr>
+              <w:spacing w:after="120"/>
+              <w:rPr>
+                <w:b/>
+                <w:color w:val="auto"/>
+                <w:sz w:val="22"/>
+                <w:szCs w:val="22"/>
+              </w:rPr>
+            </w:pPr>
+            <w:r>
+              <w:rPr>
+                <w:b/>
+                <w:color w:val="auto"/>
+                <w:sz w:val="22"/>
+                <w:szCs w:val="22"/>
+              </w:rPr>
+              <w:t xml:space="preserve">Special </w:t>
+            </w:r>
+            <w:proofErr w:type="spellStart"/>
+            <w:r>
+              <w:rPr>
+                <w:b/>
+                <w:color w:val="auto"/>
+                <w:sz w:val="22"/>
+                <w:szCs w:val="22"/>
+              </w:rPr>
+              <w:t>Requirements</w:t>
+            </w:r>
+            <w:proofErr w:type="spellEnd"/>
+          </w:p>
+        </w:tc>
+        <w:tc>
+          <w:tcPr>
+            <w:tcW w:w="6402" w:type="dxa"/>
+            <w:gridSpan w:val="4"/>
+            <w:tcBorders>
+              <w:top w:val="single" w:sz="4" w:space="0" w:color="auto"/>
+              <w:left w:val="single" w:sz="4" w:space="0" w:color="auto"/>
+              <w:bottom w:val="single" w:sz="4" w:space="0" w:color="auto"/>
+              <w:right w:val="single" w:sz="4" w:space="0" w:color="auto"/>
+            </w:tcBorders>
+            <w:tcMar>
+              <w:top w:w="100" w:type="dxa"/>
+              <w:left w:w="100" w:type="dxa"/>
+              <w:bottom w:w="100" w:type="dxa"/>
+              <w:right w:w="100" w:type="dxa"/>
+            </w:tcMar>
+            <w:hideMark/>
+          </w:tcPr>
+          <w:p>
+            <w:pPr>
+              <w:spacing w:after="120"/>
+              <w:rPr>
+                <w:color w:val="auto"/>
+                <w:sz w:val="22"/>
+                <w:szCs w:val="22"/>
+              </w:rPr>
+            </w:pPr>
+            <w:r>
+              <w:rPr>
+                <w:b/>
+                <w:color w:val="auto"/>
+                <w:sz w:val="22"/>
+                <w:szCs w:val="22"/>
+              </w:rPr>
+              <w:t xml:space="preserve"> </w:t>
+            </w:r>
+            <w:r>
+              <w:rPr>
+                <w:color w:val="auto"/>
+                <w:sz w:val="22"/>
+                <w:szCs w:val="22"/>
+              </w:rPr>
+              <w:t>NA</w:t>
+            </w:r>
+          </w:p>
+        </w:tc>
+      </w:tr>
+    </w:tbl>
     <w:p>
       <w:pPr>
         <w:rPr>
           <w:color w:val="auto"/>
         </w:rPr>
       </w:pPr>
+      <w:bookmarkStart w:id="1" w:name="_GoBack"/>
+      <w:bookmarkEnd w:id="1"/>
     </w:p>
     <w:p/>
     <w:p>
@@ -7746,8 +9911,6 @@
           <w:tab w:val="left" w:pos="2220"/>
         </w:tabs>
       </w:pPr>
-      <w:bookmarkStart w:id="1" w:name="_GoBack"/>
-      <w:bookmarkEnd w:id="1"/>
     </w:p>
     <w:sectPr>
       <w:pgSz w:w="11906" w:h="16838"/>
@@ -11342,6 +13505,18 @@
   </w:num>
   <w:num w:numId="33">
     <w:abstractNumId w:val="13"/>
+  </w:num>
+  <w:num w:numId="34">
+    <w:abstractNumId w:val="19"/>
+    <w:lvlOverride w:ilvl="0"/>
+    <w:lvlOverride w:ilvl="1"/>
+    <w:lvlOverride w:ilvl="2"/>
+    <w:lvlOverride w:ilvl="3"/>
+    <w:lvlOverride w:ilvl="4"/>
+    <w:lvlOverride w:ilvl="5"/>
+    <w:lvlOverride w:ilvl="6"/>
+    <w:lvlOverride w:ilvl="7"/>
+    <w:lvlOverride w:ilvl="8"/>
   </w:num>
 </w:numbering>
 </file>
@@ -12665,7 +14840,7 @@
 </file>
 
 <file path=customXml/itemProps1.xml><?xml version="1.0" encoding="utf-8"?>
-<ds:datastoreItem xmlns:ds="http://schemas.openxmlformats.org/officeDocument/2006/customXml" ds:itemID="{3DA23ECE-4EAD-4902-BAB3-649A9043B157}">
+<ds:datastoreItem xmlns:ds="http://schemas.openxmlformats.org/officeDocument/2006/customXml" ds:itemID="{607E2C42-90AC-4FE0-996F-2456670F0B90}">
   <ds:schemaRefs>
     <ds:schemaRef ds:uri="http://schemas.openxmlformats.org/officeDocument/2006/bibliography"/>
   </ds:schemaRefs>

</xml_diff>

<commit_message>
Revert "Update Working/1 - RAD/Casi d'uso.docx"
This reverts commit 1a751b9334993098147fbdfb0612f6dd8be2bb53.
</commit_message>
<xml_diff>
--- a/Working/1 - RAD/Casi d'uso.docx
+++ b/Working/1 - RAD/Casi d'uso.docx
@@ -7,11 +7,6 @@
         <w:pStyle w:val="Titolo3"/>
       </w:pPr>
       <w:bookmarkStart w:id="0" w:name="_Ref498009017"/>
-    </w:p>
-    <w:p>
-      <w:pPr>
-        <w:pStyle w:val="Titolo3"/>
-      </w:pPr>
       <w:r>
         <w:t>3.4.2 Modello dei casi d’uso</w:t>
       </w:r>
@@ -7727,2172 +7722,12 @@
         </w:rPr>
       </w:pPr>
     </w:p>
-    <w:tbl>
-      <w:tblPr>
-        <w:tblpPr w:leftFromText="141" w:rightFromText="141" w:bottomFromText="160" w:vertAnchor="text" w:tblpX="100" w:tblpY="1"/>
-        <w:tblOverlap w:val="never"/>
-        <w:tblW w:w="9024" w:type="dxa"/>
-        <w:tblBorders>
-          <w:top w:val="single" w:sz="4" w:space="0" w:color="auto"/>
-          <w:left w:val="single" w:sz="4" w:space="0" w:color="auto"/>
-          <w:bottom w:val="single" w:sz="4" w:space="0" w:color="auto"/>
-          <w:right w:val="single" w:sz="4" w:space="0" w:color="auto"/>
-          <w:insideH w:val="single" w:sz="4" w:space="0" w:color="auto"/>
-          <w:insideV w:val="single" w:sz="4" w:space="0" w:color="auto"/>
-        </w:tblBorders>
-        <w:tblLayout w:type="fixed"/>
-        <w:tblLook w:val="0600" w:firstRow="0" w:lastRow="0" w:firstColumn="0" w:lastColumn="0" w:noHBand="1" w:noVBand="1"/>
-      </w:tblPr>
-      <w:tblGrid>
-        <w:gridCol w:w="491"/>
-        <w:gridCol w:w="1076"/>
-        <w:gridCol w:w="1055"/>
-        <w:gridCol w:w="2654"/>
-        <w:gridCol w:w="1239"/>
-        <w:gridCol w:w="1260"/>
-        <w:gridCol w:w="1249"/>
-      </w:tblGrid>
-      <w:tr>
-        <w:trPr>
-          <w:trHeight w:val="221"/>
-        </w:trPr>
-        <w:tc>
-          <w:tcPr>
-            <w:tcW w:w="2623" w:type="dxa"/>
-            <w:gridSpan w:val="3"/>
-            <w:vMerge w:val="restart"/>
-            <w:tcBorders>
-              <w:top w:val="single" w:sz="4" w:space="0" w:color="auto"/>
-              <w:left w:val="single" w:sz="4" w:space="0" w:color="auto"/>
-              <w:bottom w:val="single" w:sz="4" w:space="0" w:color="auto"/>
-              <w:right w:val="single" w:sz="4" w:space="0" w:color="auto"/>
-            </w:tcBorders>
-            <w:tcMar>
-              <w:top w:w="100" w:type="dxa"/>
-              <w:left w:w="100" w:type="dxa"/>
-              <w:bottom w:w="100" w:type="dxa"/>
-              <w:right w:w="100" w:type="dxa"/>
-            </w:tcMar>
-            <w:hideMark/>
-          </w:tcPr>
-          <w:p>
-            <w:pPr>
-              <w:spacing w:after="120" w:line="240" w:lineRule="auto"/>
-              <w:rPr>
-                <w:b/>
-                <w:color w:val="auto"/>
-                <w:sz w:val="22"/>
-                <w:szCs w:val="22"/>
-              </w:rPr>
-            </w:pPr>
-            <w:r>
-              <w:rPr>
-                <w:b/>
-                <w:color w:val="auto"/>
-                <w:sz w:val="22"/>
-                <w:szCs w:val="22"/>
-              </w:rPr>
-              <w:t>Identificativo</w:t>
-            </w:r>
-          </w:p>
-          <w:p>
-            <w:pPr>
-              <w:spacing w:after="120" w:line="240" w:lineRule="auto"/>
-              <w:rPr>
-                <w:color w:val="auto"/>
-                <w:sz w:val="22"/>
-                <w:szCs w:val="22"/>
-              </w:rPr>
-            </w:pPr>
-            <w:r>
-              <w:rPr>
-                <w:color w:val="auto"/>
-                <w:sz w:val="22"/>
-                <w:szCs w:val="22"/>
-              </w:rPr>
-              <w:t>UC_GU_4</w:t>
-            </w:r>
-          </w:p>
-        </w:tc>
-        <w:tc>
-          <w:tcPr>
-            <w:tcW w:w="2654" w:type="dxa"/>
-            <w:vMerge w:val="restart"/>
-            <w:tcBorders>
-              <w:top w:val="single" w:sz="4" w:space="0" w:color="auto"/>
-              <w:left w:val="single" w:sz="4" w:space="0" w:color="auto"/>
-              <w:bottom w:val="single" w:sz="4" w:space="0" w:color="auto"/>
-              <w:right w:val="single" w:sz="4" w:space="0" w:color="auto"/>
-            </w:tcBorders>
-            <w:tcMar>
-              <w:top w:w="100" w:type="dxa"/>
-              <w:left w:w="100" w:type="dxa"/>
-              <w:bottom w:w="100" w:type="dxa"/>
-              <w:right w:w="100" w:type="dxa"/>
-            </w:tcMar>
-            <w:hideMark/>
-          </w:tcPr>
-          <w:p>
-            <w:pPr>
-              <w:spacing w:after="120"/>
-              <w:rPr>
-                <w:color w:val="auto"/>
-                <w:sz w:val="22"/>
-                <w:szCs w:val="22"/>
-              </w:rPr>
-            </w:pPr>
-            <w:r>
-              <w:rPr>
-                <w:color w:val="auto"/>
-                <w:sz w:val="22"/>
-                <w:szCs w:val="22"/>
-              </w:rPr>
-              <w:t>Visualizzazione area personale</w:t>
-            </w:r>
-          </w:p>
-        </w:tc>
-        <w:tc>
-          <w:tcPr>
-            <w:tcW w:w="2499" w:type="dxa"/>
-            <w:gridSpan w:val="2"/>
-            <w:tcBorders>
-              <w:top w:val="single" w:sz="4" w:space="0" w:color="auto"/>
-              <w:left w:val="single" w:sz="4" w:space="0" w:color="auto"/>
-              <w:bottom w:val="single" w:sz="4" w:space="0" w:color="auto"/>
-              <w:right w:val="single" w:sz="4" w:space="0" w:color="auto"/>
-            </w:tcBorders>
-            <w:tcMar>
-              <w:top w:w="100" w:type="dxa"/>
-              <w:left w:w="100" w:type="dxa"/>
-              <w:bottom w:w="100" w:type="dxa"/>
-              <w:right w:w="100" w:type="dxa"/>
-            </w:tcMar>
-            <w:hideMark/>
-          </w:tcPr>
-          <w:p>
-            <w:pPr>
-              <w:spacing w:after="120"/>
-              <w:rPr>
-                <w:color w:val="auto"/>
-                <w:sz w:val="22"/>
-                <w:szCs w:val="22"/>
-              </w:rPr>
-            </w:pPr>
-            <w:r>
-              <w:rPr>
-                <w:color w:val="auto"/>
-                <w:sz w:val="22"/>
-                <w:szCs w:val="22"/>
-              </w:rPr>
-              <w:t>Data</w:t>
-            </w:r>
-          </w:p>
-        </w:tc>
-        <w:tc>
-          <w:tcPr>
-            <w:tcW w:w="1249" w:type="dxa"/>
-            <w:tcBorders>
-              <w:top w:val="single" w:sz="4" w:space="0" w:color="auto"/>
-              <w:left w:val="single" w:sz="4" w:space="0" w:color="auto"/>
-              <w:bottom w:val="single" w:sz="4" w:space="0" w:color="auto"/>
-              <w:right w:val="single" w:sz="4" w:space="0" w:color="auto"/>
-            </w:tcBorders>
-            <w:tcMar>
-              <w:top w:w="100" w:type="dxa"/>
-              <w:left w:w="100" w:type="dxa"/>
-              <w:bottom w:w="100" w:type="dxa"/>
-              <w:right w:w="100" w:type="dxa"/>
-            </w:tcMar>
-            <w:hideMark/>
-          </w:tcPr>
-          <w:p>
-            <w:pPr>
-              <w:spacing w:after="120"/>
-              <w:rPr>
-                <w:color w:val="auto"/>
-                <w:sz w:val="22"/>
-                <w:szCs w:val="22"/>
-              </w:rPr>
-            </w:pPr>
-            <w:r>
-              <w:rPr>
-                <w:color w:val="auto"/>
-                <w:sz w:val="22"/>
-                <w:szCs w:val="22"/>
-              </w:rPr>
-              <w:t>03/11/2018</w:t>
-            </w:r>
-          </w:p>
-        </w:tc>
-      </w:tr>
-      <w:tr>
-        <w:trPr>
-          <w:trHeight w:val="315"/>
-        </w:trPr>
-        <w:tc>
-          <w:tcPr>
-            <w:tcW w:w="12211" w:type="dxa"/>
-            <w:gridSpan w:val="3"/>
-            <w:vMerge/>
-            <w:tcBorders>
-              <w:top w:val="single" w:sz="4" w:space="0" w:color="auto"/>
-              <w:left w:val="single" w:sz="4" w:space="0" w:color="auto"/>
-              <w:bottom w:val="single" w:sz="4" w:space="0" w:color="auto"/>
-              <w:right w:val="single" w:sz="4" w:space="0" w:color="auto"/>
-            </w:tcBorders>
-            <w:vAlign w:val="center"/>
-            <w:hideMark/>
-          </w:tcPr>
-          <w:p>
-            <w:pPr>
-              <w:suppressAutoHyphens w:val="0"/>
-              <w:autoSpaceDN/>
-              <w:spacing w:after="0" w:line="256" w:lineRule="auto"/>
-              <w:rPr>
-                <w:color w:val="auto"/>
-                <w:sz w:val="22"/>
-                <w:szCs w:val="22"/>
-              </w:rPr>
-            </w:pPr>
-          </w:p>
-        </w:tc>
-        <w:tc>
-          <w:tcPr>
-            <w:tcW w:w="6402" w:type="dxa"/>
-            <w:vMerge/>
-            <w:tcBorders>
-              <w:top w:val="single" w:sz="4" w:space="0" w:color="auto"/>
-              <w:left w:val="single" w:sz="4" w:space="0" w:color="auto"/>
-              <w:bottom w:val="single" w:sz="4" w:space="0" w:color="auto"/>
-              <w:right w:val="single" w:sz="4" w:space="0" w:color="auto"/>
-            </w:tcBorders>
-            <w:vAlign w:val="center"/>
-            <w:hideMark/>
-          </w:tcPr>
-          <w:p>
-            <w:pPr>
-              <w:suppressAutoHyphens w:val="0"/>
-              <w:autoSpaceDN/>
-              <w:spacing w:after="0" w:line="256" w:lineRule="auto"/>
-              <w:rPr>
-                <w:color w:val="auto"/>
-                <w:sz w:val="22"/>
-                <w:szCs w:val="22"/>
-              </w:rPr>
-            </w:pPr>
-          </w:p>
-        </w:tc>
-        <w:tc>
-          <w:tcPr>
-            <w:tcW w:w="1239" w:type="dxa"/>
-            <w:tcBorders>
-              <w:top w:val="single" w:sz="4" w:space="0" w:color="auto"/>
-              <w:left w:val="single" w:sz="4" w:space="0" w:color="auto"/>
-              <w:bottom w:val="single" w:sz="4" w:space="0" w:color="auto"/>
-              <w:right w:val="single" w:sz="4" w:space="0" w:color="auto"/>
-            </w:tcBorders>
-            <w:tcMar>
-              <w:top w:w="100" w:type="dxa"/>
-              <w:left w:w="100" w:type="dxa"/>
-              <w:bottom w:w="100" w:type="dxa"/>
-              <w:right w:w="100" w:type="dxa"/>
-            </w:tcMar>
-            <w:hideMark/>
-          </w:tcPr>
-          <w:p>
-            <w:pPr>
-              <w:spacing w:after="120"/>
-              <w:rPr>
-                <w:color w:val="auto"/>
-                <w:sz w:val="22"/>
-                <w:szCs w:val="22"/>
-              </w:rPr>
-            </w:pPr>
-            <w:proofErr w:type="spellStart"/>
-            <w:r>
-              <w:rPr>
-                <w:color w:val="auto"/>
-                <w:sz w:val="22"/>
-                <w:szCs w:val="22"/>
-              </w:rPr>
-              <w:t>Vers</w:t>
-            </w:r>
-            <w:proofErr w:type="spellEnd"/>
-            <w:r>
-              <w:rPr>
-                <w:color w:val="auto"/>
-                <w:sz w:val="22"/>
-                <w:szCs w:val="22"/>
-              </w:rPr>
-              <w:t>.</w:t>
-            </w:r>
-          </w:p>
-        </w:tc>
-        <w:tc>
-          <w:tcPr>
-            <w:tcW w:w="2509" w:type="dxa"/>
-            <w:gridSpan w:val="2"/>
-            <w:tcBorders>
-              <w:top w:val="single" w:sz="4" w:space="0" w:color="auto"/>
-              <w:left w:val="single" w:sz="4" w:space="0" w:color="auto"/>
-              <w:bottom w:val="single" w:sz="4" w:space="0" w:color="auto"/>
-              <w:right w:val="single" w:sz="4" w:space="0" w:color="auto"/>
-            </w:tcBorders>
-            <w:tcMar>
-              <w:top w:w="100" w:type="dxa"/>
-              <w:left w:w="100" w:type="dxa"/>
-              <w:bottom w:w="100" w:type="dxa"/>
-              <w:right w:w="100" w:type="dxa"/>
-            </w:tcMar>
-            <w:hideMark/>
-          </w:tcPr>
-          <w:p>
-            <w:pPr>
-              <w:spacing w:after="120"/>
-              <w:rPr>
-                <w:color w:val="auto"/>
-                <w:sz w:val="22"/>
-                <w:szCs w:val="22"/>
-              </w:rPr>
-            </w:pPr>
-            <w:r>
-              <w:rPr>
-                <w:color w:val="auto"/>
-                <w:sz w:val="22"/>
-                <w:szCs w:val="22"/>
-              </w:rPr>
-              <w:t>1.0</w:t>
-            </w:r>
-          </w:p>
-        </w:tc>
-      </w:tr>
-      <w:tr>
-        <w:trPr>
-          <w:trHeight w:val="367"/>
-        </w:trPr>
-        <w:tc>
-          <w:tcPr>
-            <w:tcW w:w="12211" w:type="dxa"/>
-            <w:gridSpan w:val="3"/>
-            <w:vMerge/>
-            <w:tcBorders>
-              <w:top w:val="single" w:sz="4" w:space="0" w:color="auto"/>
-              <w:left w:val="single" w:sz="4" w:space="0" w:color="auto"/>
-              <w:bottom w:val="single" w:sz="4" w:space="0" w:color="auto"/>
-              <w:right w:val="single" w:sz="4" w:space="0" w:color="auto"/>
-            </w:tcBorders>
-            <w:vAlign w:val="center"/>
-            <w:hideMark/>
-          </w:tcPr>
-          <w:p>
-            <w:pPr>
-              <w:suppressAutoHyphens w:val="0"/>
-              <w:autoSpaceDN/>
-              <w:spacing w:after="0" w:line="256" w:lineRule="auto"/>
-              <w:rPr>
-                <w:color w:val="auto"/>
-                <w:sz w:val="22"/>
-                <w:szCs w:val="22"/>
-              </w:rPr>
-            </w:pPr>
-          </w:p>
-        </w:tc>
-        <w:tc>
-          <w:tcPr>
-            <w:tcW w:w="6402" w:type="dxa"/>
-            <w:vMerge/>
-            <w:tcBorders>
-              <w:top w:val="single" w:sz="4" w:space="0" w:color="auto"/>
-              <w:left w:val="single" w:sz="4" w:space="0" w:color="auto"/>
-              <w:bottom w:val="single" w:sz="4" w:space="0" w:color="auto"/>
-              <w:right w:val="single" w:sz="4" w:space="0" w:color="auto"/>
-            </w:tcBorders>
-            <w:vAlign w:val="center"/>
-            <w:hideMark/>
-          </w:tcPr>
-          <w:p>
-            <w:pPr>
-              <w:suppressAutoHyphens w:val="0"/>
-              <w:autoSpaceDN/>
-              <w:spacing w:after="0" w:line="256" w:lineRule="auto"/>
-              <w:rPr>
-                <w:color w:val="auto"/>
-                <w:sz w:val="22"/>
-                <w:szCs w:val="22"/>
-              </w:rPr>
-            </w:pPr>
-          </w:p>
-        </w:tc>
-        <w:tc>
-          <w:tcPr>
-            <w:tcW w:w="1239" w:type="dxa"/>
-            <w:tcBorders>
-              <w:top w:val="single" w:sz="4" w:space="0" w:color="auto"/>
-              <w:left w:val="single" w:sz="4" w:space="0" w:color="auto"/>
-              <w:bottom w:val="single" w:sz="4" w:space="0" w:color="auto"/>
-              <w:right w:val="single" w:sz="4" w:space="0" w:color="auto"/>
-            </w:tcBorders>
-            <w:tcMar>
-              <w:top w:w="100" w:type="dxa"/>
-              <w:left w:w="100" w:type="dxa"/>
-              <w:bottom w:w="100" w:type="dxa"/>
-              <w:right w:w="100" w:type="dxa"/>
-            </w:tcMar>
-            <w:hideMark/>
-          </w:tcPr>
-          <w:p>
-            <w:pPr>
-              <w:spacing w:after="120"/>
-              <w:rPr>
-                <w:color w:val="auto"/>
-                <w:sz w:val="22"/>
-                <w:szCs w:val="22"/>
-              </w:rPr>
-            </w:pPr>
-            <w:r>
-              <w:rPr>
-                <w:color w:val="auto"/>
-                <w:sz w:val="22"/>
-                <w:szCs w:val="22"/>
-              </w:rPr>
-              <w:t>Autore</w:t>
-            </w:r>
-          </w:p>
-        </w:tc>
-        <w:tc>
-          <w:tcPr>
-            <w:tcW w:w="2509" w:type="dxa"/>
-            <w:gridSpan w:val="2"/>
-            <w:tcBorders>
-              <w:top w:val="single" w:sz="4" w:space="0" w:color="auto"/>
-              <w:left w:val="single" w:sz="4" w:space="0" w:color="auto"/>
-              <w:bottom w:val="single" w:sz="4" w:space="0" w:color="auto"/>
-              <w:right w:val="single" w:sz="4" w:space="0" w:color="auto"/>
-            </w:tcBorders>
-            <w:tcMar>
-              <w:top w:w="100" w:type="dxa"/>
-              <w:left w:w="100" w:type="dxa"/>
-              <w:bottom w:w="100" w:type="dxa"/>
-              <w:right w:w="100" w:type="dxa"/>
-            </w:tcMar>
-            <w:hideMark/>
-          </w:tcPr>
-          <w:p>
-            <w:pPr>
-              <w:spacing w:after="120"/>
-              <w:rPr>
-                <w:color w:val="auto"/>
-                <w:sz w:val="22"/>
-                <w:szCs w:val="22"/>
-              </w:rPr>
-            </w:pPr>
-            <w:r>
-              <w:rPr>
-                <w:color w:val="auto"/>
-                <w:sz w:val="22"/>
-                <w:szCs w:val="22"/>
-              </w:rPr>
-              <w:t>Domenico Rossi</w:t>
-            </w:r>
-          </w:p>
-        </w:tc>
-      </w:tr>
-      <w:tr>
-        <w:trPr>
-          <w:trHeight w:val="172"/>
-        </w:trPr>
-        <w:tc>
-          <w:tcPr>
-            <w:tcW w:w="2623" w:type="dxa"/>
-            <w:gridSpan w:val="3"/>
-            <w:tcBorders>
-              <w:top w:val="single" w:sz="4" w:space="0" w:color="auto"/>
-              <w:left w:val="single" w:sz="4" w:space="0" w:color="auto"/>
-              <w:bottom w:val="single" w:sz="4" w:space="0" w:color="auto"/>
-              <w:right w:val="single" w:sz="4" w:space="0" w:color="auto"/>
-            </w:tcBorders>
-            <w:tcMar>
-              <w:top w:w="100" w:type="dxa"/>
-              <w:left w:w="100" w:type="dxa"/>
-              <w:bottom w:w="100" w:type="dxa"/>
-              <w:right w:w="100" w:type="dxa"/>
-            </w:tcMar>
-            <w:hideMark/>
-          </w:tcPr>
-          <w:p>
-            <w:pPr>
-              <w:spacing w:after="120"/>
-              <w:rPr>
-                <w:b/>
-                <w:color w:val="auto"/>
-                <w:sz w:val="22"/>
-                <w:szCs w:val="22"/>
-              </w:rPr>
-            </w:pPr>
-            <w:r>
-              <w:rPr>
-                <w:b/>
-                <w:color w:val="auto"/>
-                <w:sz w:val="22"/>
-                <w:szCs w:val="22"/>
-              </w:rPr>
-              <w:t>Descrizione</w:t>
-            </w:r>
-          </w:p>
-        </w:tc>
-        <w:tc>
-          <w:tcPr>
-            <w:tcW w:w="6402" w:type="dxa"/>
-            <w:gridSpan w:val="4"/>
-            <w:tcBorders>
-              <w:top w:val="single" w:sz="4" w:space="0" w:color="auto"/>
-              <w:left w:val="single" w:sz="4" w:space="0" w:color="auto"/>
-              <w:bottom w:val="single" w:sz="4" w:space="0" w:color="auto"/>
-              <w:right w:val="single" w:sz="4" w:space="0" w:color="auto"/>
-            </w:tcBorders>
-            <w:tcMar>
-              <w:top w:w="100" w:type="dxa"/>
-              <w:left w:w="100" w:type="dxa"/>
-              <w:bottom w:w="100" w:type="dxa"/>
-              <w:right w:w="100" w:type="dxa"/>
-            </w:tcMar>
-            <w:hideMark/>
-          </w:tcPr>
-          <w:p>
-            <w:pPr>
-              <w:spacing w:after="120"/>
-              <w:rPr>
-                <w:color w:val="auto"/>
-                <w:sz w:val="22"/>
-                <w:szCs w:val="22"/>
-              </w:rPr>
-            </w:pPr>
-            <w:r>
-              <w:rPr>
-                <w:color w:val="auto"/>
-                <w:sz w:val="22"/>
-                <w:szCs w:val="22"/>
-              </w:rPr>
-              <w:t xml:space="preserve">Il sistema permette di visualizzare agli utenti la propria area personale </w:t>
-            </w:r>
-          </w:p>
-        </w:tc>
-      </w:tr>
-      <w:tr>
-        <w:trPr>
-          <w:trHeight w:val="834"/>
-        </w:trPr>
-        <w:tc>
-          <w:tcPr>
-            <w:tcW w:w="2623" w:type="dxa"/>
-            <w:gridSpan w:val="3"/>
-            <w:tcBorders>
-              <w:top w:val="single" w:sz="4" w:space="0" w:color="auto"/>
-              <w:left w:val="single" w:sz="4" w:space="0" w:color="auto"/>
-              <w:bottom w:val="single" w:sz="4" w:space="0" w:color="auto"/>
-              <w:right w:val="single" w:sz="4" w:space="0" w:color="auto"/>
-            </w:tcBorders>
-            <w:tcMar>
-              <w:top w:w="100" w:type="dxa"/>
-              <w:left w:w="100" w:type="dxa"/>
-              <w:bottom w:w="100" w:type="dxa"/>
-              <w:right w:w="100" w:type="dxa"/>
-            </w:tcMar>
-            <w:hideMark/>
-          </w:tcPr>
-          <w:p>
-            <w:pPr>
-              <w:spacing w:after="120"/>
-              <w:rPr>
-                <w:b/>
-                <w:color w:val="auto"/>
-                <w:sz w:val="22"/>
-                <w:szCs w:val="22"/>
-              </w:rPr>
-            </w:pPr>
-            <w:r>
-              <w:rPr>
-                <w:b/>
-                <w:color w:val="auto"/>
-                <w:sz w:val="22"/>
-                <w:szCs w:val="22"/>
-              </w:rPr>
-              <w:t>Attore Principale</w:t>
-            </w:r>
-          </w:p>
-        </w:tc>
-        <w:tc>
-          <w:tcPr>
-            <w:tcW w:w="6402" w:type="dxa"/>
-            <w:gridSpan w:val="4"/>
-            <w:tcBorders>
-              <w:top w:val="single" w:sz="4" w:space="0" w:color="auto"/>
-              <w:left w:val="single" w:sz="4" w:space="0" w:color="auto"/>
-              <w:bottom w:val="single" w:sz="4" w:space="0" w:color="auto"/>
-              <w:right w:val="single" w:sz="4" w:space="0" w:color="auto"/>
-            </w:tcBorders>
-            <w:tcMar>
-              <w:top w:w="100" w:type="dxa"/>
-              <w:left w:w="100" w:type="dxa"/>
-              <w:bottom w:w="100" w:type="dxa"/>
-              <w:right w:w="100" w:type="dxa"/>
-            </w:tcMar>
-            <w:hideMark/>
-          </w:tcPr>
-          <w:p>
-            <w:pPr>
-              <w:spacing w:after="120"/>
-              <w:rPr>
-                <w:b/>
-                <w:color w:val="auto"/>
-                <w:sz w:val="22"/>
-                <w:szCs w:val="22"/>
-              </w:rPr>
-            </w:pPr>
-            <w:r>
-              <w:rPr>
-                <w:b/>
-                <w:color w:val="auto"/>
-                <w:sz w:val="22"/>
-                <w:szCs w:val="22"/>
-              </w:rPr>
-              <w:t>Utente</w:t>
-            </w:r>
-          </w:p>
-          <w:p>
-            <w:pPr>
-              <w:spacing w:after="120"/>
-              <w:rPr>
-                <w:color w:val="auto"/>
-                <w:sz w:val="22"/>
-                <w:szCs w:val="22"/>
-              </w:rPr>
-            </w:pPr>
-            <w:r>
-              <w:rPr>
-                <w:color w:val="auto"/>
-                <w:sz w:val="22"/>
-                <w:szCs w:val="22"/>
-              </w:rPr>
-              <w:t>È interessato ad entrare nella propria area personale</w:t>
-            </w:r>
-          </w:p>
-        </w:tc>
-      </w:tr>
-      <w:tr>
-        <w:trPr>
-          <w:trHeight w:val="255"/>
-        </w:trPr>
-        <w:tc>
-          <w:tcPr>
-            <w:tcW w:w="2623" w:type="dxa"/>
-            <w:gridSpan w:val="3"/>
-            <w:tcBorders>
-              <w:top w:val="single" w:sz="4" w:space="0" w:color="auto"/>
-              <w:left w:val="single" w:sz="4" w:space="0" w:color="auto"/>
-              <w:bottom w:val="single" w:sz="4" w:space="0" w:color="auto"/>
-              <w:right w:val="single" w:sz="4" w:space="0" w:color="auto"/>
-            </w:tcBorders>
-            <w:tcMar>
-              <w:top w:w="100" w:type="dxa"/>
-              <w:left w:w="100" w:type="dxa"/>
-              <w:bottom w:w="100" w:type="dxa"/>
-              <w:right w:w="100" w:type="dxa"/>
-            </w:tcMar>
-            <w:hideMark/>
-          </w:tcPr>
-          <w:p>
-            <w:pPr>
-              <w:spacing w:after="120"/>
-              <w:rPr>
-                <w:b/>
-                <w:color w:val="auto"/>
-                <w:sz w:val="22"/>
-                <w:szCs w:val="22"/>
-              </w:rPr>
-            </w:pPr>
-            <w:r>
-              <w:rPr>
-                <w:b/>
-                <w:color w:val="auto"/>
-                <w:sz w:val="22"/>
-                <w:szCs w:val="22"/>
-              </w:rPr>
-              <w:lastRenderedPageBreak/>
-              <w:t>Attori secondari</w:t>
-            </w:r>
-          </w:p>
-        </w:tc>
-        <w:tc>
-          <w:tcPr>
-            <w:tcW w:w="6402" w:type="dxa"/>
-            <w:gridSpan w:val="4"/>
-            <w:tcBorders>
-              <w:top w:val="single" w:sz="4" w:space="0" w:color="auto"/>
-              <w:left w:val="single" w:sz="4" w:space="0" w:color="auto"/>
-              <w:bottom w:val="single" w:sz="4" w:space="0" w:color="auto"/>
-              <w:right w:val="single" w:sz="4" w:space="0" w:color="auto"/>
-            </w:tcBorders>
-            <w:tcMar>
-              <w:top w:w="100" w:type="dxa"/>
-              <w:left w:w="100" w:type="dxa"/>
-              <w:bottom w:w="100" w:type="dxa"/>
-              <w:right w:w="100" w:type="dxa"/>
-            </w:tcMar>
-            <w:hideMark/>
-          </w:tcPr>
-          <w:p>
-            <w:pPr>
-              <w:spacing w:after="120"/>
-              <w:rPr>
-                <w:color w:val="auto"/>
-                <w:sz w:val="22"/>
-                <w:szCs w:val="22"/>
-              </w:rPr>
-            </w:pPr>
-            <w:r>
-              <w:rPr>
-                <w:color w:val="auto"/>
-                <w:sz w:val="22"/>
-                <w:szCs w:val="22"/>
-              </w:rPr>
-              <w:t>NA</w:t>
-            </w:r>
-          </w:p>
-        </w:tc>
-      </w:tr>
-      <w:tr>
-        <w:trPr>
-          <w:trHeight w:val="491"/>
-        </w:trPr>
-        <w:tc>
-          <w:tcPr>
-            <w:tcW w:w="2623" w:type="dxa"/>
-            <w:gridSpan w:val="3"/>
-            <w:tcBorders>
-              <w:top w:val="single" w:sz="4" w:space="0" w:color="auto"/>
-              <w:left w:val="single" w:sz="4" w:space="0" w:color="auto"/>
-              <w:bottom w:val="single" w:sz="4" w:space="0" w:color="auto"/>
-              <w:right w:val="single" w:sz="4" w:space="0" w:color="auto"/>
-            </w:tcBorders>
-            <w:tcMar>
-              <w:top w:w="100" w:type="dxa"/>
-              <w:left w:w="100" w:type="dxa"/>
-              <w:bottom w:w="100" w:type="dxa"/>
-              <w:right w:w="100" w:type="dxa"/>
-            </w:tcMar>
-            <w:hideMark/>
-          </w:tcPr>
-          <w:p>
-            <w:pPr>
-              <w:spacing w:after="120"/>
-              <w:rPr>
-                <w:b/>
-                <w:color w:val="auto"/>
-                <w:sz w:val="22"/>
-                <w:szCs w:val="22"/>
-              </w:rPr>
-            </w:pPr>
-            <w:r>
-              <w:rPr>
-                <w:b/>
-                <w:color w:val="auto"/>
-                <w:sz w:val="22"/>
-                <w:szCs w:val="22"/>
-              </w:rPr>
-              <w:t xml:space="preserve">Entry </w:t>
-            </w:r>
-            <w:proofErr w:type="spellStart"/>
-            <w:r>
-              <w:rPr>
-                <w:b/>
-                <w:color w:val="auto"/>
-                <w:sz w:val="22"/>
-                <w:szCs w:val="22"/>
-              </w:rPr>
-              <w:t>Condition</w:t>
-            </w:r>
-            <w:proofErr w:type="spellEnd"/>
-          </w:p>
-        </w:tc>
-        <w:tc>
-          <w:tcPr>
-            <w:tcW w:w="6402" w:type="dxa"/>
-            <w:gridSpan w:val="4"/>
-            <w:tcBorders>
-              <w:top w:val="single" w:sz="4" w:space="0" w:color="auto"/>
-              <w:left w:val="single" w:sz="4" w:space="0" w:color="auto"/>
-              <w:bottom w:val="single" w:sz="4" w:space="0" w:color="auto"/>
-              <w:right w:val="single" w:sz="4" w:space="0" w:color="auto"/>
-            </w:tcBorders>
-            <w:tcMar>
-              <w:top w:w="100" w:type="dxa"/>
-              <w:left w:w="100" w:type="dxa"/>
-              <w:bottom w:w="100" w:type="dxa"/>
-              <w:right w:w="100" w:type="dxa"/>
-            </w:tcMar>
-            <w:hideMark/>
-          </w:tcPr>
-          <w:p>
-            <w:pPr>
-              <w:numPr>
-                <w:ilvl w:val="0"/>
-                <w:numId w:val="34"/>
-              </w:numPr>
-              <w:suppressAutoHyphens w:val="0"/>
-              <w:spacing w:after="120" w:line="276" w:lineRule="auto"/>
-              <w:contextualSpacing/>
-              <w:textAlignment w:val="auto"/>
-              <w:rPr>
-                <w:color w:val="auto"/>
-                <w:sz w:val="22"/>
-                <w:szCs w:val="22"/>
-              </w:rPr>
-            </w:pPr>
-            <w:r>
-              <w:rPr>
-                <w:color w:val="auto"/>
-                <w:sz w:val="22"/>
-                <w:szCs w:val="22"/>
-              </w:rPr>
-              <w:t>Utente loggato.</w:t>
-            </w:r>
-          </w:p>
-          <w:p>
-            <w:pPr>
-              <w:numPr>
-                <w:ilvl w:val="0"/>
-                <w:numId w:val="34"/>
-              </w:numPr>
-              <w:suppressAutoHyphens w:val="0"/>
-              <w:spacing w:after="120" w:line="276" w:lineRule="auto"/>
-              <w:contextualSpacing/>
-              <w:textAlignment w:val="auto"/>
-              <w:rPr>
-                <w:color w:val="auto"/>
-                <w:sz w:val="22"/>
-                <w:szCs w:val="22"/>
-              </w:rPr>
-            </w:pPr>
-            <w:r>
-              <w:rPr>
-                <w:color w:val="auto"/>
-                <w:sz w:val="22"/>
-                <w:szCs w:val="22"/>
-              </w:rPr>
-              <w:t>Visualizza tasto Visualizza profilo.</w:t>
-            </w:r>
-          </w:p>
-        </w:tc>
-      </w:tr>
-      <w:tr>
-        <w:trPr>
-          <w:trHeight w:val="601"/>
-        </w:trPr>
-        <w:tc>
-          <w:tcPr>
-            <w:tcW w:w="2623" w:type="dxa"/>
-            <w:gridSpan w:val="3"/>
-            <w:tcBorders>
-              <w:top w:val="single" w:sz="4" w:space="0" w:color="auto"/>
-              <w:left w:val="single" w:sz="4" w:space="0" w:color="auto"/>
-              <w:bottom w:val="single" w:sz="4" w:space="0" w:color="auto"/>
-              <w:right w:val="single" w:sz="4" w:space="0" w:color="auto"/>
-            </w:tcBorders>
-            <w:tcMar>
-              <w:top w:w="100" w:type="dxa"/>
-              <w:left w:w="100" w:type="dxa"/>
-              <w:bottom w:w="100" w:type="dxa"/>
-              <w:right w:w="100" w:type="dxa"/>
-            </w:tcMar>
-            <w:hideMark/>
-          </w:tcPr>
-          <w:p>
-            <w:pPr>
-              <w:spacing w:after="120"/>
-              <w:rPr>
-                <w:b/>
-                <w:color w:val="auto"/>
-                <w:sz w:val="22"/>
-                <w:szCs w:val="22"/>
-              </w:rPr>
-            </w:pPr>
-            <w:r>
-              <w:rPr>
-                <w:b/>
-                <w:color w:val="auto"/>
-                <w:sz w:val="22"/>
-                <w:szCs w:val="22"/>
-              </w:rPr>
-              <w:t xml:space="preserve">Exit </w:t>
-            </w:r>
-            <w:proofErr w:type="spellStart"/>
-            <w:r>
-              <w:rPr>
-                <w:b/>
-                <w:color w:val="auto"/>
-                <w:sz w:val="22"/>
-                <w:szCs w:val="22"/>
-              </w:rPr>
-              <w:t>condition</w:t>
-            </w:r>
-            <w:proofErr w:type="spellEnd"/>
-          </w:p>
-          <w:p>
-            <w:pPr>
-              <w:spacing w:after="120"/>
-              <w:rPr>
-                <w:color w:val="auto"/>
-                <w:sz w:val="22"/>
-                <w:szCs w:val="22"/>
-              </w:rPr>
-            </w:pPr>
-            <w:r>
-              <w:rPr>
-                <w:color w:val="auto"/>
-                <w:sz w:val="22"/>
-                <w:szCs w:val="22"/>
-              </w:rPr>
-              <w:t xml:space="preserve">                   </w:t>
-            </w:r>
-            <w:r>
-              <w:rPr>
-                <w:color w:val="auto"/>
-                <w:sz w:val="22"/>
-                <w:szCs w:val="22"/>
-              </w:rPr>
-              <w:tab/>
-              <w:t>On success</w:t>
-            </w:r>
-          </w:p>
-        </w:tc>
-        <w:tc>
-          <w:tcPr>
-            <w:tcW w:w="6402" w:type="dxa"/>
-            <w:gridSpan w:val="4"/>
-            <w:tcBorders>
-              <w:top w:val="single" w:sz="4" w:space="0" w:color="auto"/>
-              <w:left w:val="single" w:sz="4" w:space="0" w:color="auto"/>
-              <w:bottom w:val="single" w:sz="4" w:space="0" w:color="auto"/>
-              <w:right w:val="single" w:sz="4" w:space="0" w:color="auto"/>
-            </w:tcBorders>
-            <w:tcMar>
-              <w:top w:w="100" w:type="dxa"/>
-              <w:left w:w="100" w:type="dxa"/>
-              <w:bottom w:w="100" w:type="dxa"/>
-              <w:right w:w="100" w:type="dxa"/>
-            </w:tcMar>
-            <w:hideMark/>
-          </w:tcPr>
-          <w:p>
-            <w:pPr>
-              <w:spacing w:after="120"/>
-              <w:rPr>
-                <w:color w:val="auto"/>
-                <w:sz w:val="22"/>
-                <w:szCs w:val="22"/>
-              </w:rPr>
-            </w:pPr>
-            <w:r>
-              <w:rPr>
-                <w:color w:val="auto"/>
-                <w:sz w:val="22"/>
-                <w:szCs w:val="22"/>
-              </w:rPr>
-              <w:t>L’utente visualizza la propria area personale.</w:t>
-            </w:r>
-          </w:p>
-        </w:tc>
-      </w:tr>
-      <w:tr>
-        <w:trPr>
-          <w:trHeight w:val="459"/>
-        </w:trPr>
-        <w:tc>
-          <w:tcPr>
-            <w:tcW w:w="2623" w:type="dxa"/>
-            <w:gridSpan w:val="3"/>
-            <w:tcBorders>
-              <w:top w:val="single" w:sz="4" w:space="0" w:color="auto"/>
-              <w:left w:val="single" w:sz="4" w:space="0" w:color="auto"/>
-              <w:bottom w:val="single" w:sz="4" w:space="0" w:color="auto"/>
-              <w:right w:val="single" w:sz="4" w:space="0" w:color="auto"/>
-            </w:tcBorders>
-            <w:tcMar>
-              <w:top w:w="100" w:type="dxa"/>
-              <w:left w:w="100" w:type="dxa"/>
-              <w:bottom w:w="100" w:type="dxa"/>
-              <w:right w:w="100" w:type="dxa"/>
-            </w:tcMar>
-            <w:hideMark/>
-          </w:tcPr>
-          <w:p>
-            <w:pPr>
-              <w:spacing w:after="120"/>
-              <w:rPr>
-                <w:b/>
-                <w:color w:val="auto"/>
-                <w:sz w:val="22"/>
-                <w:szCs w:val="22"/>
-              </w:rPr>
-            </w:pPr>
-            <w:r>
-              <w:rPr>
-                <w:b/>
-                <w:color w:val="auto"/>
-                <w:sz w:val="22"/>
-                <w:szCs w:val="22"/>
-              </w:rPr>
-              <w:t xml:space="preserve">Exit </w:t>
-            </w:r>
-            <w:proofErr w:type="spellStart"/>
-            <w:r>
-              <w:rPr>
-                <w:b/>
-                <w:color w:val="auto"/>
-                <w:sz w:val="22"/>
-                <w:szCs w:val="22"/>
-              </w:rPr>
-              <w:t>condition</w:t>
-            </w:r>
-            <w:proofErr w:type="spellEnd"/>
-          </w:p>
-          <w:p>
-            <w:pPr>
-              <w:spacing w:after="120"/>
-              <w:rPr>
-                <w:color w:val="auto"/>
-                <w:sz w:val="22"/>
-                <w:szCs w:val="22"/>
-              </w:rPr>
-            </w:pPr>
-            <w:r>
-              <w:rPr>
-                <w:color w:val="auto"/>
-                <w:sz w:val="22"/>
-                <w:szCs w:val="22"/>
-              </w:rPr>
-              <w:t xml:space="preserve">                   </w:t>
-            </w:r>
-            <w:r>
-              <w:rPr>
-                <w:color w:val="auto"/>
-                <w:sz w:val="22"/>
-                <w:szCs w:val="22"/>
-              </w:rPr>
-              <w:tab/>
-              <w:t xml:space="preserve">On </w:t>
-            </w:r>
-            <w:proofErr w:type="spellStart"/>
-            <w:r>
-              <w:rPr>
-                <w:color w:val="auto"/>
-                <w:sz w:val="22"/>
-                <w:szCs w:val="22"/>
-              </w:rPr>
-              <w:t>failure</w:t>
-            </w:r>
-            <w:proofErr w:type="spellEnd"/>
-          </w:p>
-        </w:tc>
-        <w:tc>
-          <w:tcPr>
-            <w:tcW w:w="6402" w:type="dxa"/>
-            <w:gridSpan w:val="4"/>
-            <w:tcBorders>
-              <w:top w:val="single" w:sz="4" w:space="0" w:color="auto"/>
-              <w:left w:val="single" w:sz="4" w:space="0" w:color="auto"/>
-              <w:bottom w:val="single" w:sz="4" w:space="0" w:color="auto"/>
-              <w:right w:val="single" w:sz="4" w:space="0" w:color="auto"/>
-            </w:tcBorders>
-            <w:tcMar>
-              <w:top w:w="100" w:type="dxa"/>
-              <w:left w:w="100" w:type="dxa"/>
-              <w:bottom w:w="100" w:type="dxa"/>
-              <w:right w:w="100" w:type="dxa"/>
-            </w:tcMar>
-            <w:hideMark/>
-          </w:tcPr>
-          <w:p>
-            <w:pPr>
-              <w:spacing w:after="120"/>
-              <w:rPr>
-                <w:color w:val="auto"/>
-                <w:sz w:val="22"/>
-                <w:szCs w:val="22"/>
-              </w:rPr>
-            </w:pPr>
-            <w:r>
-              <w:rPr>
-                <w:color w:val="auto"/>
-                <w:sz w:val="22"/>
-                <w:szCs w:val="22"/>
-              </w:rPr>
-              <w:t>Non visualizza niente.</w:t>
-            </w:r>
-          </w:p>
-        </w:tc>
-      </w:tr>
-      <w:tr>
-        <w:trPr>
-          <w:trHeight w:val="148"/>
-        </w:trPr>
-        <w:tc>
-          <w:tcPr>
-            <w:tcW w:w="2623" w:type="dxa"/>
-            <w:gridSpan w:val="3"/>
-            <w:tcBorders>
-              <w:top w:val="single" w:sz="4" w:space="0" w:color="auto"/>
-              <w:left w:val="single" w:sz="4" w:space="0" w:color="auto"/>
-              <w:bottom w:val="single" w:sz="4" w:space="0" w:color="auto"/>
-              <w:right w:val="single" w:sz="4" w:space="0" w:color="auto"/>
-            </w:tcBorders>
-            <w:tcMar>
-              <w:top w:w="100" w:type="dxa"/>
-              <w:left w:w="100" w:type="dxa"/>
-              <w:bottom w:w="100" w:type="dxa"/>
-              <w:right w:w="100" w:type="dxa"/>
-            </w:tcMar>
-            <w:hideMark/>
-          </w:tcPr>
-          <w:p>
-            <w:pPr>
-              <w:spacing w:after="120"/>
-              <w:rPr>
-                <w:b/>
-                <w:color w:val="auto"/>
-                <w:sz w:val="22"/>
-                <w:szCs w:val="22"/>
-              </w:rPr>
-            </w:pPr>
-            <w:r>
-              <w:rPr>
-                <w:b/>
-                <w:color w:val="auto"/>
-                <w:sz w:val="22"/>
-                <w:szCs w:val="22"/>
-              </w:rPr>
-              <w:t xml:space="preserve">Rilevanza/User </w:t>
-            </w:r>
-            <w:proofErr w:type="spellStart"/>
-            <w:r>
-              <w:rPr>
-                <w:b/>
-                <w:color w:val="auto"/>
-                <w:sz w:val="22"/>
-                <w:szCs w:val="22"/>
-              </w:rPr>
-              <w:t>Priority</w:t>
-            </w:r>
-            <w:proofErr w:type="spellEnd"/>
-          </w:p>
-        </w:tc>
-        <w:tc>
-          <w:tcPr>
-            <w:tcW w:w="6402" w:type="dxa"/>
-            <w:gridSpan w:val="4"/>
-            <w:tcBorders>
-              <w:top w:val="single" w:sz="4" w:space="0" w:color="auto"/>
-              <w:left w:val="single" w:sz="4" w:space="0" w:color="auto"/>
-              <w:bottom w:val="single" w:sz="4" w:space="0" w:color="auto"/>
-              <w:right w:val="single" w:sz="4" w:space="0" w:color="auto"/>
-            </w:tcBorders>
-            <w:tcMar>
-              <w:top w:w="100" w:type="dxa"/>
-              <w:left w:w="100" w:type="dxa"/>
-              <w:bottom w:w="100" w:type="dxa"/>
-              <w:right w:w="100" w:type="dxa"/>
-            </w:tcMar>
-            <w:hideMark/>
-          </w:tcPr>
-          <w:p>
-            <w:pPr>
-              <w:spacing w:after="120"/>
-              <w:rPr>
-                <w:color w:val="auto"/>
-                <w:sz w:val="22"/>
-                <w:szCs w:val="22"/>
-              </w:rPr>
-            </w:pPr>
-            <w:r>
-              <w:rPr>
-                <w:color w:val="auto"/>
-                <w:sz w:val="22"/>
-                <w:szCs w:val="22"/>
-              </w:rPr>
-              <w:t>Media</w:t>
-            </w:r>
-          </w:p>
-        </w:tc>
-      </w:tr>
-      <w:tr>
-        <w:trPr>
-          <w:trHeight w:val="100"/>
-        </w:trPr>
-        <w:tc>
-          <w:tcPr>
-            <w:tcW w:w="2623" w:type="dxa"/>
-            <w:gridSpan w:val="3"/>
-            <w:tcBorders>
-              <w:top w:val="single" w:sz="4" w:space="0" w:color="auto"/>
-              <w:left w:val="single" w:sz="4" w:space="0" w:color="auto"/>
-              <w:bottom w:val="single" w:sz="4" w:space="0" w:color="auto"/>
-              <w:right w:val="single" w:sz="4" w:space="0" w:color="auto"/>
-            </w:tcBorders>
-            <w:tcMar>
-              <w:top w:w="100" w:type="dxa"/>
-              <w:left w:w="100" w:type="dxa"/>
-              <w:bottom w:w="100" w:type="dxa"/>
-              <w:right w:w="100" w:type="dxa"/>
-            </w:tcMar>
-            <w:hideMark/>
-          </w:tcPr>
-          <w:p>
-            <w:pPr>
-              <w:spacing w:after="120"/>
-              <w:rPr>
-                <w:b/>
-                <w:color w:val="auto"/>
-                <w:sz w:val="22"/>
-                <w:szCs w:val="22"/>
-              </w:rPr>
-            </w:pPr>
-            <w:r>
-              <w:rPr>
-                <w:b/>
-                <w:color w:val="auto"/>
-                <w:sz w:val="22"/>
-                <w:szCs w:val="22"/>
-              </w:rPr>
-              <w:t>Frequenza stimata</w:t>
-            </w:r>
-          </w:p>
-        </w:tc>
-        <w:tc>
-          <w:tcPr>
-            <w:tcW w:w="6402" w:type="dxa"/>
-            <w:gridSpan w:val="4"/>
-            <w:tcBorders>
-              <w:top w:val="single" w:sz="4" w:space="0" w:color="auto"/>
-              <w:left w:val="single" w:sz="4" w:space="0" w:color="auto"/>
-              <w:bottom w:val="single" w:sz="4" w:space="0" w:color="auto"/>
-              <w:right w:val="single" w:sz="4" w:space="0" w:color="auto"/>
-            </w:tcBorders>
-            <w:tcMar>
-              <w:top w:w="100" w:type="dxa"/>
-              <w:left w:w="100" w:type="dxa"/>
-              <w:bottom w:w="100" w:type="dxa"/>
-              <w:right w:w="100" w:type="dxa"/>
-            </w:tcMar>
-            <w:hideMark/>
-          </w:tcPr>
-          <w:p>
-            <w:pPr>
-              <w:spacing w:after="120"/>
-              <w:rPr>
-                <w:color w:val="auto"/>
-                <w:sz w:val="22"/>
-                <w:szCs w:val="22"/>
-              </w:rPr>
-            </w:pPr>
-            <w:r>
-              <w:rPr>
-                <w:color w:val="auto"/>
-                <w:sz w:val="22"/>
-                <w:szCs w:val="22"/>
-              </w:rPr>
-              <w:t>20/giorno</w:t>
-            </w:r>
-          </w:p>
-        </w:tc>
-      </w:tr>
-      <w:tr>
-        <w:trPr>
-          <w:trHeight w:val="208"/>
-        </w:trPr>
-        <w:tc>
-          <w:tcPr>
-            <w:tcW w:w="2623" w:type="dxa"/>
-            <w:gridSpan w:val="3"/>
-            <w:tcBorders>
-              <w:top w:val="single" w:sz="4" w:space="0" w:color="auto"/>
-              <w:left w:val="single" w:sz="4" w:space="0" w:color="auto"/>
-              <w:bottom w:val="single" w:sz="4" w:space="0" w:color="auto"/>
-              <w:right w:val="single" w:sz="4" w:space="0" w:color="auto"/>
-            </w:tcBorders>
-            <w:tcMar>
-              <w:top w:w="100" w:type="dxa"/>
-              <w:left w:w="100" w:type="dxa"/>
-              <w:bottom w:w="100" w:type="dxa"/>
-              <w:right w:w="100" w:type="dxa"/>
-            </w:tcMar>
-            <w:hideMark/>
-          </w:tcPr>
-          <w:p>
-            <w:pPr>
-              <w:spacing w:after="120"/>
-              <w:rPr>
-                <w:b/>
-                <w:color w:val="auto"/>
-                <w:sz w:val="22"/>
-                <w:szCs w:val="22"/>
-              </w:rPr>
-            </w:pPr>
-            <w:r>
-              <w:rPr>
-                <w:b/>
-                <w:color w:val="auto"/>
-                <w:sz w:val="22"/>
-                <w:szCs w:val="22"/>
-              </w:rPr>
-              <w:t xml:space="preserve">Extension </w:t>
-            </w:r>
-            <w:proofErr w:type="spellStart"/>
-            <w:r>
-              <w:rPr>
-                <w:b/>
-                <w:color w:val="auto"/>
-                <w:sz w:val="22"/>
-                <w:szCs w:val="22"/>
-              </w:rPr>
-              <w:t>point</w:t>
-            </w:r>
-            <w:proofErr w:type="spellEnd"/>
-          </w:p>
-        </w:tc>
-        <w:tc>
-          <w:tcPr>
-            <w:tcW w:w="6402" w:type="dxa"/>
-            <w:gridSpan w:val="4"/>
-            <w:tcBorders>
-              <w:top w:val="single" w:sz="4" w:space="0" w:color="auto"/>
-              <w:left w:val="single" w:sz="4" w:space="0" w:color="auto"/>
-              <w:bottom w:val="single" w:sz="4" w:space="0" w:color="auto"/>
-              <w:right w:val="single" w:sz="4" w:space="0" w:color="auto"/>
-            </w:tcBorders>
-            <w:tcMar>
-              <w:top w:w="100" w:type="dxa"/>
-              <w:left w:w="100" w:type="dxa"/>
-              <w:bottom w:w="100" w:type="dxa"/>
-              <w:right w:w="100" w:type="dxa"/>
-            </w:tcMar>
-            <w:hideMark/>
-          </w:tcPr>
-          <w:p>
-            <w:pPr>
-              <w:spacing w:after="120"/>
-              <w:rPr>
-                <w:color w:val="auto"/>
-                <w:sz w:val="22"/>
-                <w:szCs w:val="22"/>
-              </w:rPr>
-            </w:pPr>
-            <w:r>
-              <w:rPr>
-                <w:color w:val="auto"/>
-                <w:sz w:val="22"/>
-                <w:szCs w:val="22"/>
-              </w:rPr>
-              <w:t>NA</w:t>
-            </w:r>
-          </w:p>
-        </w:tc>
-      </w:tr>
-      <w:tr>
-        <w:trPr>
-          <w:trHeight w:val="146"/>
-        </w:trPr>
-        <w:tc>
-          <w:tcPr>
-            <w:tcW w:w="2623" w:type="dxa"/>
-            <w:gridSpan w:val="3"/>
-            <w:tcBorders>
-              <w:top w:val="single" w:sz="4" w:space="0" w:color="auto"/>
-              <w:left w:val="single" w:sz="4" w:space="0" w:color="auto"/>
-              <w:bottom w:val="single" w:sz="4" w:space="0" w:color="auto"/>
-              <w:right w:val="single" w:sz="4" w:space="0" w:color="auto"/>
-            </w:tcBorders>
-            <w:tcMar>
-              <w:top w:w="100" w:type="dxa"/>
-              <w:left w:w="100" w:type="dxa"/>
-              <w:bottom w:w="100" w:type="dxa"/>
-              <w:right w:w="100" w:type="dxa"/>
-            </w:tcMar>
-            <w:hideMark/>
-          </w:tcPr>
-          <w:p>
-            <w:pPr>
-              <w:spacing w:after="120"/>
-              <w:rPr>
-                <w:b/>
-                <w:color w:val="auto"/>
-                <w:sz w:val="22"/>
-                <w:szCs w:val="22"/>
-              </w:rPr>
-            </w:pPr>
-            <w:proofErr w:type="spellStart"/>
-            <w:r>
-              <w:rPr>
-                <w:b/>
-                <w:color w:val="auto"/>
-                <w:sz w:val="22"/>
-                <w:szCs w:val="22"/>
-              </w:rPr>
-              <w:t>Generalization</w:t>
-            </w:r>
-            <w:proofErr w:type="spellEnd"/>
-            <w:r>
-              <w:rPr>
-                <w:b/>
-                <w:color w:val="auto"/>
-                <w:sz w:val="22"/>
-                <w:szCs w:val="22"/>
-              </w:rPr>
-              <w:t xml:space="preserve"> of</w:t>
-            </w:r>
-          </w:p>
-        </w:tc>
-        <w:tc>
-          <w:tcPr>
-            <w:tcW w:w="6402" w:type="dxa"/>
-            <w:gridSpan w:val="4"/>
-            <w:tcBorders>
-              <w:top w:val="single" w:sz="4" w:space="0" w:color="auto"/>
-              <w:left w:val="single" w:sz="4" w:space="0" w:color="auto"/>
-              <w:bottom w:val="single" w:sz="4" w:space="0" w:color="auto"/>
-              <w:right w:val="single" w:sz="4" w:space="0" w:color="auto"/>
-            </w:tcBorders>
-            <w:tcMar>
-              <w:top w:w="100" w:type="dxa"/>
-              <w:left w:w="100" w:type="dxa"/>
-              <w:bottom w:w="100" w:type="dxa"/>
-              <w:right w:w="100" w:type="dxa"/>
-            </w:tcMar>
-            <w:hideMark/>
-          </w:tcPr>
-          <w:p>
-            <w:pPr>
-              <w:spacing w:after="120"/>
-              <w:rPr>
-                <w:color w:val="auto"/>
-                <w:sz w:val="22"/>
-                <w:szCs w:val="22"/>
-              </w:rPr>
-            </w:pPr>
-            <w:r>
-              <w:rPr>
-                <w:color w:val="auto"/>
-                <w:sz w:val="22"/>
-                <w:szCs w:val="22"/>
-              </w:rPr>
-              <w:t>NA</w:t>
-            </w:r>
-          </w:p>
-        </w:tc>
-      </w:tr>
-      <w:tr>
-        <w:trPr>
-          <w:trHeight w:val="253"/>
-        </w:trPr>
-        <w:tc>
-          <w:tcPr>
-            <w:tcW w:w="9025" w:type="dxa"/>
-            <w:gridSpan w:val="7"/>
-            <w:tcBorders>
-              <w:top w:val="single" w:sz="4" w:space="0" w:color="auto"/>
-              <w:left w:val="single" w:sz="4" w:space="0" w:color="auto"/>
-              <w:bottom w:val="single" w:sz="4" w:space="0" w:color="auto"/>
-              <w:right w:val="single" w:sz="4" w:space="0" w:color="auto"/>
-            </w:tcBorders>
-            <w:tcMar>
-              <w:top w:w="100" w:type="dxa"/>
-              <w:left w:w="100" w:type="dxa"/>
-              <w:bottom w:w="100" w:type="dxa"/>
-              <w:right w:w="100" w:type="dxa"/>
-            </w:tcMar>
-            <w:hideMark/>
-          </w:tcPr>
-          <w:p>
-            <w:pPr>
-              <w:spacing w:after="120"/>
-              <w:jc w:val="center"/>
-              <w:rPr>
-                <w:b/>
-                <w:color w:val="auto"/>
-                <w:sz w:val="22"/>
-                <w:szCs w:val="22"/>
-              </w:rPr>
-            </w:pPr>
-            <w:r>
-              <w:rPr>
-                <w:b/>
-                <w:color w:val="auto"/>
-                <w:sz w:val="22"/>
-                <w:szCs w:val="22"/>
-              </w:rPr>
-              <w:t>Flusso di Eventi Principale/</w:t>
-            </w:r>
-            <w:proofErr w:type="spellStart"/>
-            <w:r>
-              <w:rPr>
-                <w:b/>
-                <w:color w:val="auto"/>
-                <w:sz w:val="22"/>
-                <w:szCs w:val="22"/>
-              </w:rPr>
-              <w:t>Main</w:t>
-            </w:r>
-            <w:proofErr w:type="spellEnd"/>
-            <w:r>
-              <w:rPr>
-                <w:b/>
-                <w:color w:val="auto"/>
-                <w:sz w:val="22"/>
-                <w:szCs w:val="22"/>
-              </w:rPr>
-              <w:t xml:space="preserve"> Scenario</w:t>
-            </w:r>
-          </w:p>
-        </w:tc>
-      </w:tr>
-      <w:tr>
-        <w:trPr>
-          <w:trHeight w:val="440"/>
-        </w:trPr>
-        <w:tc>
-          <w:tcPr>
-            <w:tcW w:w="492" w:type="dxa"/>
-            <w:tcBorders>
-              <w:top w:val="single" w:sz="4" w:space="0" w:color="auto"/>
-              <w:left w:val="single" w:sz="4" w:space="0" w:color="auto"/>
-              <w:bottom w:val="single" w:sz="4" w:space="0" w:color="auto"/>
-              <w:right w:val="single" w:sz="4" w:space="0" w:color="auto"/>
-            </w:tcBorders>
-            <w:tcMar>
-              <w:top w:w="100" w:type="dxa"/>
-              <w:left w:w="100" w:type="dxa"/>
-              <w:bottom w:w="100" w:type="dxa"/>
-              <w:right w:w="100" w:type="dxa"/>
-            </w:tcMar>
-            <w:hideMark/>
-          </w:tcPr>
-          <w:p>
-            <w:pPr>
-              <w:spacing w:after="120"/>
-              <w:rPr>
-                <w:color w:val="auto"/>
-                <w:sz w:val="22"/>
-                <w:szCs w:val="22"/>
-              </w:rPr>
-            </w:pPr>
-            <w:r>
-              <w:rPr>
-                <w:color w:val="auto"/>
-                <w:sz w:val="22"/>
-                <w:szCs w:val="22"/>
-              </w:rPr>
-              <w:t>1</w:t>
-            </w:r>
-          </w:p>
-        </w:tc>
-        <w:tc>
-          <w:tcPr>
-            <w:tcW w:w="2131" w:type="dxa"/>
-            <w:gridSpan w:val="2"/>
-            <w:tcBorders>
-              <w:top w:val="single" w:sz="4" w:space="0" w:color="auto"/>
-              <w:left w:val="single" w:sz="4" w:space="0" w:color="auto"/>
-              <w:bottom w:val="single" w:sz="4" w:space="0" w:color="auto"/>
-              <w:right w:val="single" w:sz="4" w:space="0" w:color="auto"/>
-            </w:tcBorders>
-            <w:tcMar>
-              <w:top w:w="100" w:type="dxa"/>
-              <w:left w:w="100" w:type="dxa"/>
-              <w:bottom w:w="100" w:type="dxa"/>
-              <w:right w:w="100" w:type="dxa"/>
-            </w:tcMar>
-            <w:hideMark/>
-          </w:tcPr>
-          <w:p>
-            <w:pPr>
-              <w:spacing w:after="120"/>
-              <w:ind w:left="40"/>
-              <w:rPr>
-                <w:color w:val="auto"/>
-                <w:sz w:val="22"/>
-                <w:szCs w:val="22"/>
-              </w:rPr>
-            </w:pPr>
-            <w:r>
-              <w:rPr>
-                <w:color w:val="auto"/>
-                <w:sz w:val="22"/>
-                <w:szCs w:val="22"/>
-              </w:rPr>
-              <w:t>Utente:</w:t>
-            </w:r>
-          </w:p>
-        </w:tc>
-        <w:tc>
-          <w:tcPr>
-            <w:tcW w:w="6402" w:type="dxa"/>
-            <w:gridSpan w:val="4"/>
-            <w:tcBorders>
-              <w:top w:val="single" w:sz="4" w:space="0" w:color="auto"/>
-              <w:left w:val="single" w:sz="4" w:space="0" w:color="auto"/>
-              <w:bottom w:val="single" w:sz="4" w:space="0" w:color="auto"/>
-              <w:right w:val="single" w:sz="4" w:space="0" w:color="auto"/>
-            </w:tcBorders>
-            <w:tcMar>
-              <w:top w:w="100" w:type="dxa"/>
-              <w:left w:w="100" w:type="dxa"/>
-              <w:bottom w:w="100" w:type="dxa"/>
-              <w:right w:w="100" w:type="dxa"/>
-            </w:tcMar>
-            <w:hideMark/>
-          </w:tcPr>
-          <w:p>
-            <w:pPr>
-              <w:spacing w:after="120"/>
-              <w:ind w:left="40"/>
-              <w:rPr>
-                <w:color w:val="auto"/>
-                <w:sz w:val="22"/>
-                <w:szCs w:val="22"/>
-              </w:rPr>
-            </w:pPr>
-            <w:r>
-              <w:rPr>
-                <w:color w:val="auto"/>
-                <w:sz w:val="22"/>
-                <w:szCs w:val="22"/>
-              </w:rPr>
-              <w:t>Clicca sul pulsante area personale.</w:t>
-            </w:r>
-          </w:p>
-        </w:tc>
-      </w:tr>
-      <w:tr>
-        <w:trPr>
-          <w:trHeight w:val="627"/>
-        </w:trPr>
-        <w:tc>
-          <w:tcPr>
-            <w:tcW w:w="492" w:type="dxa"/>
-            <w:tcBorders>
-              <w:top w:val="single" w:sz="4" w:space="0" w:color="auto"/>
-              <w:left w:val="single" w:sz="4" w:space="0" w:color="auto"/>
-              <w:bottom w:val="single" w:sz="4" w:space="0" w:color="auto"/>
-              <w:right w:val="single" w:sz="4" w:space="0" w:color="auto"/>
-            </w:tcBorders>
-            <w:tcMar>
-              <w:top w:w="100" w:type="dxa"/>
-              <w:left w:w="100" w:type="dxa"/>
-              <w:bottom w:w="100" w:type="dxa"/>
-              <w:right w:w="100" w:type="dxa"/>
-            </w:tcMar>
-            <w:hideMark/>
-          </w:tcPr>
-          <w:p>
-            <w:pPr>
-              <w:spacing w:after="120"/>
-              <w:rPr>
-                <w:color w:val="auto"/>
-                <w:sz w:val="22"/>
-                <w:szCs w:val="22"/>
-              </w:rPr>
-            </w:pPr>
-            <w:r>
-              <w:rPr>
-                <w:color w:val="auto"/>
-                <w:sz w:val="22"/>
-                <w:szCs w:val="22"/>
-              </w:rPr>
-              <w:t>2</w:t>
-            </w:r>
-          </w:p>
-        </w:tc>
-        <w:tc>
-          <w:tcPr>
-            <w:tcW w:w="2131" w:type="dxa"/>
-            <w:gridSpan w:val="2"/>
-            <w:tcBorders>
-              <w:top w:val="single" w:sz="4" w:space="0" w:color="auto"/>
-              <w:left w:val="single" w:sz="4" w:space="0" w:color="auto"/>
-              <w:bottom w:val="single" w:sz="4" w:space="0" w:color="auto"/>
-              <w:right w:val="single" w:sz="4" w:space="0" w:color="auto"/>
-            </w:tcBorders>
-            <w:tcMar>
-              <w:top w:w="100" w:type="dxa"/>
-              <w:left w:w="100" w:type="dxa"/>
-              <w:bottom w:w="100" w:type="dxa"/>
-              <w:right w:w="100" w:type="dxa"/>
-            </w:tcMar>
-            <w:hideMark/>
-          </w:tcPr>
-          <w:p>
-            <w:pPr>
-              <w:spacing w:after="120"/>
-              <w:ind w:left="40"/>
-              <w:rPr>
-                <w:color w:val="auto"/>
-                <w:sz w:val="22"/>
-                <w:szCs w:val="22"/>
-              </w:rPr>
-            </w:pPr>
-            <w:r>
-              <w:rPr>
-                <w:color w:val="auto"/>
-                <w:sz w:val="22"/>
-                <w:szCs w:val="22"/>
-              </w:rPr>
-              <w:t>Sistema:</w:t>
-            </w:r>
-          </w:p>
-        </w:tc>
-        <w:tc>
-          <w:tcPr>
-            <w:tcW w:w="6402" w:type="dxa"/>
-            <w:gridSpan w:val="4"/>
-            <w:tcBorders>
-              <w:top w:val="single" w:sz="4" w:space="0" w:color="auto"/>
-              <w:left w:val="single" w:sz="4" w:space="0" w:color="auto"/>
-              <w:bottom w:val="single" w:sz="4" w:space="0" w:color="auto"/>
-              <w:right w:val="single" w:sz="4" w:space="0" w:color="auto"/>
-            </w:tcBorders>
-            <w:tcMar>
-              <w:top w:w="100" w:type="dxa"/>
-              <w:left w:w="100" w:type="dxa"/>
-              <w:bottom w:w="100" w:type="dxa"/>
-              <w:right w:w="100" w:type="dxa"/>
-            </w:tcMar>
-            <w:hideMark/>
-          </w:tcPr>
-          <w:p>
-            <w:pPr>
-              <w:spacing w:after="120"/>
-              <w:rPr>
-                <w:color w:val="auto"/>
-                <w:sz w:val="22"/>
-                <w:szCs w:val="22"/>
-              </w:rPr>
-            </w:pPr>
-            <w:r>
-              <w:rPr>
-                <w:color w:val="auto"/>
-                <w:sz w:val="22"/>
-                <w:szCs w:val="22"/>
-              </w:rPr>
-              <w:t>Mostra la pagina dell’area personale in cui ci sono i vari bottoni con le varie funzioni che può effettuare sulla piattaforma.</w:t>
-            </w:r>
-          </w:p>
-        </w:tc>
-      </w:tr>
-      <w:tr>
-        <w:trPr>
-          <w:trHeight w:val="440"/>
-        </w:trPr>
-        <w:tc>
-          <w:tcPr>
-            <w:tcW w:w="9025" w:type="dxa"/>
-            <w:gridSpan w:val="7"/>
-            <w:tcBorders>
-              <w:top w:val="single" w:sz="4" w:space="0" w:color="auto"/>
-              <w:left w:val="single" w:sz="4" w:space="0" w:color="auto"/>
-              <w:bottom w:val="single" w:sz="4" w:space="0" w:color="auto"/>
-              <w:right w:val="single" w:sz="4" w:space="0" w:color="auto"/>
-            </w:tcBorders>
-            <w:tcMar>
-              <w:top w:w="100" w:type="dxa"/>
-              <w:left w:w="100" w:type="dxa"/>
-              <w:bottom w:w="100" w:type="dxa"/>
-              <w:right w:w="100" w:type="dxa"/>
-            </w:tcMar>
-            <w:hideMark/>
-          </w:tcPr>
-          <w:p>
-            <w:pPr>
-              <w:spacing w:after="120"/>
-              <w:rPr>
-                <w:color w:val="auto"/>
-                <w:sz w:val="22"/>
-                <w:szCs w:val="22"/>
-              </w:rPr>
-            </w:pPr>
-            <w:r>
-              <w:rPr>
-                <w:b/>
-                <w:color w:val="auto"/>
-                <w:sz w:val="22"/>
-                <w:szCs w:val="22"/>
-              </w:rPr>
-              <w:t xml:space="preserve">I Scenario/Flusso di eventi di ERRORE: </w:t>
-            </w:r>
-            <w:r>
-              <w:rPr>
-                <w:color w:val="auto"/>
-                <w:sz w:val="22"/>
-                <w:szCs w:val="22"/>
-              </w:rPr>
-              <w:t>Il sistema non riesce a mostrare la pagina dell’area personale.</w:t>
-            </w:r>
-          </w:p>
-        </w:tc>
-      </w:tr>
-      <w:tr>
-        <w:trPr>
-          <w:trHeight w:val="440"/>
-        </w:trPr>
-        <w:tc>
-          <w:tcPr>
-            <w:tcW w:w="1568" w:type="dxa"/>
-            <w:gridSpan w:val="2"/>
-            <w:tcBorders>
-              <w:top w:val="single" w:sz="4" w:space="0" w:color="auto"/>
-              <w:left w:val="single" w:sz="4" w:space="0" w:color="auto"/>
-              <w:bottom w:val="single" w:sz="4" w:space="0" w:color="auto"/>
-              <w:right w:val="single" w:sz="4" w:space="0" w:color="auto"/>
-            </w:tcBorders>
-            <w:tcMar>
-              <w:top w:w="100" w:type="dxa"/>
-              <w:left w:w="100" w:type="dxa"/>
-              <w:bottom w:w="100" w:type="dxa"/>
-              <w:right w:w="100" w:type="dxa"/>
-            </w:tcMar>
-            <w:hideMark/>
-          </w:tcPr>
-          <w:p>
-            <w:pPr>
-              <w:spacing w:after="120"/>
-              <w:rPr>
-                <w:b/>
-                <w:color w:val="auto"/>
-                <w:sz w:val="22"/>
-                <w:szCs w:val="22"/>
-              </w:rPr>
-            </w:pPr>
-            <w:r>
-              <w:rPr>
-                <w:b/>
-                <w:color w:val="auto"/>
-                <w:sz w:val="22"/>
-                <w:szCs w:val="22"/>
-              </w:rPr>
-              <w:t>2.a1</w:t>
-            </w:r>
-          </w:p>
-        </w:tc>
-        <w:tc>
-          <w:tcPr>
-            <w:tcW w:w="1055" w:type="dxa"/>
-            <w:tcBorders>
-              <w:top w:val="single" w:sz="4" w:space="0" w:color="auto"/>
-              <w:left w:val="single" w:sz="4" w:space="0" w:color="auto"/>
-              <w:bottom w:val="single" w:sz="4" w:space="0" w:color="auto"/>
-              <w:right w:val="single" w:sz="4" w:space="0" w:color="auto"/>
-            </w:tcBorders>
-            <w:tcMar>
-              <w:top w:w="100" w:type="dxa"/>
-              <w:left w:w="100" w:type="dxa"/>
-              <w:bottom w:w="100" w:type="dxa"/>
-              <w:right w:w="100" w:type="dxa"/>
-            </w:tcMar>
-            <w:hideMark/>
-          </w:tcPr>
-          <w:p>
-            <w:pPr>
-              <w:spacing w:after="120"/>
-              <w:rPr>
-                <w:b/>
-                <w:color w:val="auto"/>
-                <w:sz w:val="22"/>
-                <w:szCs w:val="22"/>
-              </w:rPr>
-            </w:pPr>
-            <w:r>
-              <w:rPr>
-                <w:b/>
-                <w:color w:val="auto"/>
-                <w:sz w:val="22"/>
-                <w:szCs w:val="22"/>
-              </w:rPr>
-              <w:t>Sistema:</w:t>
-            </w:r>
-          </w:p>
-        </w:tc>
-        <w:tc>
-          <w:tcPr>
-            <w:tcW w:w="6402" w:type="dxa"/>
-            <w:gridSpan w:val="4"/>
-            <w:tcBorders>
-              <w:top w:val="single" w:sz="4" w:space="0" w:color="auto"/>
-              <w:left w:val="single" w:sz="4" w:space="0" w:color="auto"/>
-              <w:bottom w:val="single" w:sz="4" w:space="0" w:color="auto"/>
-              <w:right w:val="single" w:sz="4" w:space="0" w:color="auto"/>
-            </w:tcBorders>
-            <w:tcMar>
-              <w:top w:w="100" w:type="dxa"/>
-              <w:left w:w="100" w:type="dxa"/>
-              <w:bottom w:w="100" w:type="dxa"/>
-              <w:right w:w="100" w:type="dxa"/>
-            </w:tcMar>
-            <w:hideMark/>
-          </w:tcPr>
-          <w:p>
-            <w:pPr>
-              <w:spacing w:after="120"/>
-              <w:rPr>
-                <w:color w:val="auto"/>
-                <w:sz w:val="22"/>
-                <w:szCs w:val="22"/>
-              </w:rPr>
-            </w:pPr>
-            <w:r>
-              <w:rPr>
-                <w:color w:val="auto"/>
-                <w:sz w:val="22"/>
-                <w:szCs w:val="22"/>
-              </w:rPr>
-              <w:t>Visualizza un messaggio di errore allo studente e lo invita a riprovare più tardi.</w:t>
-            </w:r>
-          </w:p>
-        </w:tc>
-      </w:tr>
-      <w:tr>
-        <w:trPr>
-          <w:trHeight w:val="440"/>
-        </w:trPr>
-        <w:tc>
-          <w:tcPr>
-            <w:tcW w:w="9025" w:type="dxa"/>
-            <w:gridSpan w:val="7"/>
-            <w:tcBorders>
-              <w:top w:val="single" w:sz="4" w:space="0" w:color="auto"/>
-              <w:left w:val="single" w:sz="4" w:space="0" w:color="auto"/>
-              <w:bottom w:val="single" w:sz="4" w:space="0" w:color="auto"/>
-              <w:right w:val="single" w:sz="4" w:space="0" w:color="auto"/>
-            </w:tcBorders>
-            <w:tcMar>
-              <w:top w:w="100" w:type="dxa"/>
-              <w:left w:w="100" w:type="dxa"/>
-              <w:bottom w:w="100" w:type="dxa"/>
-              <w:right w:w="100" w:type="dxa"/>
-            </w:tcMar>
-            <w:hideMark/>
-          </w:tcPr>
-          <w:p>
-            <w:pPr>
-              <w:spacing w:after="120"/>
-              <w:rPr>
-                <w:b/>
-                <w:color w:val="auto"/>
-                <w:sz w:val="22"/>
-                <w:szCs w:val="22"/>
-              </w:rPr>
-            </w:pPr>
-            <w:r>
-              <w:rPr>
-                <w:b/>
-                <w:color w:val="auto"/>
-                <w:sz w:val="22"/>
-                <w:szCs w:val="22"/>
-              </w:rPr>
-              <w:t>Note</w:t>
-            </w:r>
-          </w:p>
-        </w:tc>
-      </w:tr>
-      <w:tr>
-        <w:trPr>
-          <w:trHeight w:val="440"/>
-        </w:trPr>
-        <w:tc>
-          <w:tcPr>
-            <w:tcW w:w="2623" w:type="dxa"/>
-            <w:gridSpan w:val="3"/>
-            <w:tcBorders>
-              <w:top w:val="single" w:sz="4" w:space="0" w:color="auto"/>
-              <w:left w:val="single" w:sz="4" w:space="0" w:color="auto"/>
-              <w:bottom w:val="single" w:sz="4" w:space="0" w:color="auto"/>
-              <w:right w:val="single" w:sz="4" w:space="0" w:color="auto"/>
-            </w:tcBorders>
-            <w:tcMar>
-              <w:top w:w="100" w:type="dxa"/>
-              <w:left w:w="100" w:type="dxa"/>
-              <w:bottom w:w="100" w:type="dxa"/>
-              <w:right w:w="100" w:type="dxa"/>
-            </w:tcMar>
-            <w:hideMark/>
-          </w:tcPr>
-          <w:p>
-            <w:pPr>
-              <w:spacing w:after="120"/>
-              <w:rPr>
-                <w:b/>
-                <w:color w:val="auto"/>
-                <w:sz w:val="22"/>
-                <w:szCs w:val="22"/>
-              </w:rPr>
-            </w:pPr>
-            <w:r>
-              <w:rPr>
-                <w:b/>
-                <w:color w:val="auto"/>
-                <w:sz w:val="22"/>
-                <w:szCs w:val="22"/>
-              </w:rPr>
-              <w:t>NA</w:t>
-            </w:r>
-          </w:p>
-        </w:tc>
-        <w:tc>
-          <w:tcPr>
-            <w:tcW w:w="6402" w:type="dxa"/>
-            <w:gridSpan w:val="4"/>
-            <w:tcBorders>
-              <w:top w:val="single" w:sz="4" w:space="0" w:color="auto"/>
-              <w:left w:val="single" w:sz="4" w:space="0" w:color="auto"/>
-              <w:bottom w:val="single" w:sz="4" w:space="0" w:color="auto"/>
-              <w:right w:val="single" w:sz="4" w:space="0" w:color="auto"/>
-            </w:tcBorders>
-            <w:tcMar>
-              <w:top w:w="100" w:type="dxa"/>
-              <w:left w:w="100" w:type="dxa"/>
-              <w:bottom w:w="100" w:type="dxa"/>
-              <w:right w:w="100" w:type="dxa"/>
-            </w:tcMar>
-            <w:hideMark/>
-          </w:tcPr>
-          <w:p>
-            <w:pPr>
-              <w:spacing w:after="120"/>
-              <w:rPr>
-                <w:color w:val="auto"/>
-                <w:sz w:val="22"/>
-                <w:szCs w:val="22"/>
-              </w:rPr>
-            </w:pPr>
-            <w:r>
-              <w:rPr>
-                <w:color w:val="auto"/>
-                <w:sz w:val="22"/>
-                <w:szCs w:val="22"/>
-              </w:rPr>
-              <w:t>NA</w:t>
-            </w:r>
-          </w:p>
-        </w:tc>
-      </w:tr>
-      <w:tr>
-        <w:trPr>
-          <w:trHeight w:val="440"/>
-        </w:trPr>
-        <w:tc>
-          <w:tcPr>
-            <w:tcW w:w="2623" w:type="dxa"/>
-            <w:gridSpan w:val="3"/>
-            <w:tcBorders>
-              <w:top w:val="single" w:sz="4" w:space="0" w:color="auto"/>
-              <w:left w:val="single" w:sz="4" w:space="0" w:color="auto"/>
-              <w:bottom w:val="single" w:sz="4" w:space="0" w:color="auto"/>
-              <w:right w:val="single" w:sz="4" w:space="0" w:color="auto"/>
-            </w:tcBorders>
-            <w:tcMar>
-              <w:top w:w="100" w:type="dxa"/>
-              <w:left w:w="100" w:type="dxa"/>
-              <w:bottom w:w="100" w:type="dxa"/>
-              <w:right w:w="100" w:type="dxa"/>
-            </w:tcMar>
-            <w:hideMark/>
-          </w:tcPr>
-          <w:p>
-            <w:pPr>
-              <w:spacing w:after="120"/>
-              <w:rPr>
-                <w:b/>
-                <w:color w:val="auto"/>
-                <w:sz w:val="22"/>
-                <w:szCs w:val="22"/>
-              </w:rPr>
-            </w:pPr>
-            <w:r>
-              <w:rPr>
-                <w:b/>
-                <w:color w:val="auto"/>
-                <w:sz w:val="22"/>
-                <w:szCs w:val="22"/>
-              </w:rPr>
-              <w:t xml:space="preserve">Special </w:t>
-            </w:r>
-            <w:proofErr w:type="spellStart"/>
-            <w:r>
-              <w:rPr>
-                <w:b/>
-                <w:color w:val="auto"/>
-                <w:sz w:val="22"/>
-                <w:szCs w:val="22"/>
-              </w:rPr>
-              <w:t>Requirements</w:t>
-            </w:r>
-            <w:proofErr w:type="spellEnd"/>
-          </w:p>
-        </w:tc>
-        <w:tc>
-          <w:tcPr>
-            <w:tcW w:w="6402" w:type="dxa"/>
-            <w:gridSpan w:val="4"/>
-            <w:tcBorders>
-              <w:top w:val="single" w:sz="4" w:space="0" w:color="auto"/>
-              <w:left w:val="single" w:sz="4" w:space="0" w:color="auto"/>
-              <w:bottom w:val="single" w:sz="4" w:space="0" w:color="auto"/>
-              <w:right w:val="single" w:sz="4" w:space="0" w:color="auto"/>
-            </w:tcBorders>
-            <w:tcMar>
-              <w:top w:w="100" w:type="dxa"/>
-              <w:left w:w="100" w:type="dxa"/>
-              <w:bottom w:w="100" w:type="dxa"/>
-              <w:right w:w="100" w:type="dxa"/>
-            </w:tcMar>
-            <w:hideMark/>
-          </w:tcPr>
-          <w:p>
-            <w:pPr>
-              <w:spacing w:after="120"/>
-              <w:rPr>
-                <w:color w:val="auto"/>
-                <w:sz w:val="22"/>
-                <w:szCs w:val="22"/>
-              </w:rPr>
-            </w:pPr>
-            <w:r>
-              <w:rPr>
-                <w:b/>
-                <w:color w:val="auto"/>
-                <w:sz w:val="22"/>
-                <w:szCs w:val="22"/>
-              </w:rPr>
-              <w:t xml:space="preserve"> </w:t>
-            </w:r>
-            <w:r>
-              <w:rPr>
-                <w:color w:val="auto"/>
-                <w:sz w:val="22"/>
-                <w:szCs w:val="22"/>
-              </w:rPr>
-              <w:t>NA</w:t>
-            </w:r>
-          </w:p>
-        </w:tc>
-      </w:tr>
-    </w:tbl>
     <w:p>
       <w:pPr>
         <w:rPr>
           <w:color w:val="auto"/>
         </w:rPr>
       </w:pPr>
-      <w:bookmarkStart w:id="1" w:name="_GoBack"/>
-      <w:bookmarkEnd w:id="1"/>
     </w:p>
     <w:p/>
     <w:p>
@@ -9911,6 +7746,8 @@
           <w:tab w:val="left" w:pos="2220"/>
         </w:tabs>
       </w:pPr>
+      <w:bookmarkStart w:id="1" w:name="_GoBack"/>
+      <w:bookmarkEnd w:id="1"/>
     </w:p>
     <w:sectPr>
       <w:pgSz w:w="11906" w:h="16838"/>
@@ -13505,18 +11342,6 @@
   </w:num>
   <w:num w:numId="33">
     <w:abstractNumId w:val="13"/>
-  </w:num>
-  <w:num w:numId="34">
-    <w:abstractNumId w:val="19"/>
-    <w:lvlOverride w:ilvl="0"/>
-    <w:lvlOverride w:ilvl="1"/>
-    <w:lvlOverride w:ilvl="2"/>
-    <w:lvlOverride w:ilvl="3"/>
-    <w:lvlOverride w:ilvl="4"/>
-    <w:lvlOverride w:ilvl="5"/>
-    <w:lvlOverride w:ilvl="6"/>
-    <w:lvlOverride w:ilvl="7"/>
-    <w:lvlOverride w:ilvl="8"/>
   </w:num>
 </w:numbering>
 </file>
@@ -14840,7 +12665,7 @@
 </file>
 
 <file path=customXml/itemProps1.xml><?xml version="1.0" encoding="utf-8"?>
-<ds:datastoreItem xmlns:ds="http://schemas.openxmlformats.org/officeDocument/2006/customXml" ds:itemID="{607E2C42-90AC-4FE0-996F-2456670F0B90}">
+<ds:datastoreItem xmlns:ds="http://schemas.openxmlformats.org/officeDocument/2006/customXml" ds:itemID="{3DA23ECE-4EAD-4902-BAB3-649A9043B157}">
   <ds:schemaRefs>
     <ds:schemaRef ds:uri="http://schemas.openxmlformats.org/officeDocument/2006/bibliography"/>
   </ds:schemaRefs>

</xml_diff>

<commit_message>
Casi d'uso Gestione Tutor Aziendale
</commit_message>
<xml_diff>
--- a/Working/1 - RAD/Casi d'uso.docx
+++ b/Working/1 - RAD/Casi d'uso.docx
@@ -4,7 +4,7 @@
   <w:body>
     <w:p>
       <w:pPr>
-        <w:pStyle w:val="Heading3"/>
+        <w:pStyle w:val="Titolo3"/>
       </w:pPr>
       <w:bookmarkStart w:id="0" w:name="_Ref498009017"/>
       <w:r>
@@ -29,7 +29,7 @@
     </w:p>
     <w:p>
       <w:pPr>
-        <w:pStyle w:val="Heading4"/>
+        <w:pStyle w:val="Titolo4"/>
         <w:spacing w:after="120"/>
         <w:rPr>
           <w:i w:val="0"/>
@@ -14312,7 +14312,7 @@
     </w:p>
     <w:p>
       <w:pPr>
-        <w:pStyle w:val="Heading4"/>
+        <w:pStyle w:val="Titolo4"/>
         <w:spacing w:before="360"/>
         <w:rPr>
           <w:i w:val="0"/>
@@ -24251,7 +24251,7 @@
     </w:p>
     <w:p>
       <w:pPr>
-        <w:pStyle w:val="Heading4"/>
+        <w:pStyle w:val="Titolo4"/>
         <w:rPr>
           <w:i w:val="0"/>
           <w:color w:val="262626" w:themeColor="text1" w:themeTint="D9"/>
@@ -24572,8 +24572,6 @@
               </w:rPr>
               <w:t>8</w:t>
             </w:r>
-            <w:bookmarkStart w:id="1" w:name="_GoBack"/>
-            <w:bookmarkEnd w:id="1"/>
           </w:p>
         </w:tc>
       </w:tr>
@@ -27064,6 +27062,2522 @@
                 <w:szCs w:val="22"/>
               </w:rPr>
               <w:t>Termina con insuccesso.</w:t>
+            </w:r>
+          </w:p>
+        </w:tc>
+      </w:tr>
+      <w:tr>
+        <w:trPr>
+          <w:trHeight w:val="440"/>
+        </w:trPr>
+        <w:tc>
+          <w:tcPr>
+            <w:tcW w:w="9025" w:type="dxa"/>
+            <w:gridSpan w:val="7"/>
+            <w:shd w:val="clear" w:color="auto" w:fill="auto"/>
+            <w:tcMar>
+              <w:top w:w="100" w:type="dxa"/>
+              <w:left w:w="100" w:type="dxa"/>
+              <w:bottom w:w="100" w:type="dxa"/>
+              <w:right w:w="100" w:type="dxa"/>
+            </w:tcMar>
+          </w:tcPr>
+          <w:p>
+            <w:pPr>
+              <w:spacing w:after="120"/>
+              <w:rPr>
+                <w:b/>
+                <w:color w:val="auto"/>
+                <w:sz w:val="22"/>
+                <w:szCs w:val="22"/>
+              </w:rPr>
+            </w:pPr>
+            <w:r>
+              <w:rPr>
+                <w:b/>
+                <w:color w:val="auto"/>
+                <w:sz w:val="22"/>
+                <w:szCs w:val="22"/>
+              </w:rPr>
+              <w:t>Note</w:t>
+            </w:r>
+          </w:p>
+        </w:tc>
+      </w:tr>
+      <w:tr>
+        <w:trPr>
+          <w:trHeight w:val="440"/>
+        </w:trPr>
+        <w:tc>
+          <w:tcPr>
+            <w:tcW w:w="2623" w:type="dxa"/>
+            <w:gridSpan w:val="3"/>
+            <w:shd w:val="clear" w:color="auto" w:fill="auto"/>
+            <w:tcMar>
+              <w:top w:w="100" w:type="dxa"/>
+              <w:left w:w="100" w:type="dxa"/>
+              <w:bottom w:w="100" w:type="dxa"/>
+              <w:right w:w="100" w:type="dxa"/>
+            </w:tcMar>
+          </w:tcPr>
+          <w:p>
+            <w:pPr>
+              <w:spacing w:after="120"/>
+              <w:rPr>
+                <w:b/>
+                <w:color w:val="auto"/>
+                <w:sz w:val="22"/>
+                <w:szCs w:val="22"/>
+              </w:rPr>
+            </w:pPr>
+            <w:r>
+              <w:rPr>
+                <w:b/>
+                <w:color w:val="auto"/>
+                <w:sz w:val="22"/>
+                <w:szCs w:val="22"/>
+              </w:rPr>
+              <w:t>NA</w:t>
+            </w:r>
+          </w:p>
+        </w:tc>
+        <w:tc>
+          <w:tcPr>
+            <w:tcW w:w="6402" w:type="dxa"/>
+            <w:gridSpan w:val="4"/>
+            <w:shd w:val="clear" w:color="auto" w:fill="auto"/>
+            <w:tcMar>
+              <w:top w:w="100" w:type="dxa"/>
+              <w:left w:w="100" w:type="dxa"/>
+              <w:bottom w:w="100" w:type="dxa"/>
+              <w:right w:w="100" w:type="dxa"/>
+            </w:tcMar>
+          </w:tcPr>
+          <w:p>
+            <w:pPr>
+              <w:spacing w:after="120"/>
+              <w:rPr>
+                <w:color w:val="auto"/>
+                <w:sz w:val="22"/>
+                <w:szCs w:val="22"/>
+              </w:rPr>
+            </w:pPr>
+            <w:r>
+              <w:rPr>
+                <w:color w:val="auto"/>
+                <w:sz w:val="22"/>
+                <w:szCs w:val="22"/>
+              </w:rPr>
+              <w:t>NA</w:t>
+            </w:r>
+          </w:p>
+        </w:tc>
+      </w:tr>
+      <w:tr>
+        <w:trPr>
+          <w:trHeight w:val="440"/>
+        </w:trPr>
+        <w:tc>
+          <w:tcPr>
+            <w:tcW w:w="2623" w:type="dxa"/>
+            <w:gridSpan w:val="3"/>
+            <w:shd w:val="clear" w:color="auto" w:fill="auto"/>
+            <w:tcMar>
+              <w:top w:w="100" w:type="dxa"/>
+              <w:left w:w="100" w:type="dxa"/>
+              <w:bottom w:w="100" w:type="dxa"/>
+              <w:right w:w="100" w:type="dxa"/>
+            </w:tcMar>
+          </w:tcPr>
+          <w:p>
+            <w:pPr>
+              <w:spacing w:after="120"/>
+              <w:rPr>
+                <w:b/>
+                <w:color w:val="auto"/>
+                <w:sz w:val="22"/>
+                <w:szCs w:val="22"/>
+              </w:rPr>
+            </w:pPr>
+            <w:r>
+              <w:rPr>
+                <w:b/>
+                <w:color w:val="auto"/>
+                <w:sz w:val="22"/>
+                <w:szCs w:val="22"/>
+              </w:rPr>
+              <w:t>Special Requirements</w:t>
+            </w:r>
+          </w:p>
+        </w:tc>
+        <w:tc>
+          <w:tcPr>
+            <w:tcW w:w="6402" w:type="dxa"/>
+            <w:gridSpan w:val="4"/>
+            <w:shd w:val="clear" w:color="auto" w:fill="auto"/>
+            <w:tcMar>
+              <w:top w:w="100" w:type="dxa"/>
+              <w:left w:w="100" w:type="dxa"/>
+              <w:bottom w:w="100" w:type="dxa"/>
+              <w:right w:w="100" w:type="dxa"/>
+            </w:tcMar>
+          </w:tcPr>
+          <w:p>
+            <w:pPr>
+              <w:spacing w:after="120"/>
+              <w:rPr>
+                <w:color w:val="auto"/>
+                <w:sz w:val="22"/>
+                <w:szCs w:val="22"/>
+              </w:rPr>
+            </w:pPr>
+            <w:r>
+              <w:rPr>
+                <w:b/>
+                <w:color w:val="auto"/>
+                <w:sz w:val="22"/>
+                <w:szCs w:val="22"/>
+              </w:rPr>
+              <w:t xml:space="preserve"> </w:t>
+            </w:r>
+            <w:r>
+              <w:rPr>
+                <w:color w:val="auto"/>
+                <w:sz w:val="22"/>
+                <w:szCs w:val="22"/>
+              </w:rPr>
+              <w:t>NA</w:t>
+            </w:r>
+          </w:p>
+        </w:tc>
+      </w:tr>
+    </w:tbl>
+    <w:p>
+      <w:pPr>
+        <w:tabs>
+          <w:tab w:val="left" w:pos="2220"/>
+        </w:tabs>
+      </w:pPr>
+    </w:p>
+    <w:p>
+      <w:pPr>
+        <w:tabs>
+          <w:tab w:val="left" w:pos="2220"/>
+        </w:tabs>
+      </w:pPr>
+      <w:bookmarkStart w:id="1" w:name="_GoBack"/>
+      <w:bookmarkEnd w:id="1"/>
+    </w:p>
+    <w:tbl>
+      <w:tblPr>
+        <w:tblW w:w="9025" w:type="dxa"/>
+        <w:tblInd w:w="100" w:type="dxa"/>
+        <w:tblBorders>
+          <w:top w:val="single" w:sz="4" w:space="0" w:color="auto"/>
+          <w:left w:val="single" w:sz="4" w:space="0" w:color="auto"/>
+          <w:bottom w:val="single" w:sz="4" w:space="0" w:color="auto"/>
+          <w:right w:val="single" w:sz="4" w:space="0" w:color="auto"/>
+          <w:insideH w:val="single" w:sz="4" w:space="0" w:color="auto"/>
+          <w:insideV w:val="single" w:sz="4" w:space="0" w:color="auto"/>
+        </w:tblBorders>
+        <w:tblLayout w:type="fixed"/>
+        <w:tblLook w:val="0600" w:firstRow="0" w:lastRow="0" w:firstColumn="0" w:lastColumn="0" w:noHBand="1" w:noVBand="1"/>
+      </w:tblPr>
+      <w:tblGrid>
+        <w:gridCol w:w="492"/>
+        <w:gridCol w:w="1076"/>
+        <w:gridCol w:w="1055"/>
+        <w:gridCol w:w="2654"/>
+        <w:gridCol w:w="1239"/>
+        <w:gridCol w:w="1260"/>
+        <w:gridCol w:w="1249"/>
+      </w:tblGrid>
+      <w:tr>
+        <w:trPr>
+          <w:trHeight w:val="221"/>
+        </w:trPr>
+        <w:tc>
+          <w:tcPr>
+            <w:tcW w:w="2623" w:type="dxa"/>
+            <w:gridSpan w:val="3"/>
+            <w:vMerge w:val="restart"/>
+            <w:tcMar>
+              <w:top w:w="100" w:type="dxa"/>
+              <w:left w:w="100" w:type="dxa"/>
+              <w:bottom w:w="100" w:type="dxa"/>
+              <w:right w:w="100" w:type="dxa"/>
+            </w:tcMar>
+          </w:tcPr>
+          <w:p>
+            <w:pPr>
+              <w:spacing w:after="120" w:line="240" w:lineRule="auto"/>
+              <w:rPr>
+                <w:b/>
+                <w:color w:val="auto"/>
+                <w:sz w:val="22"/>
+                <w:szCs w:val="22"/>
+              </w:rPr>
+            </w:pPr>
+            <w:r>
+              <w:rPr>
+                <w:b/>
+                <w:color w:val="auto"/>
+                <w:sz w:val="22"/>
+                <w:szCs w:val="22"/>
+              </w:rPr>
+              <w:t>Identificativo</w:t>
+            </w:r>
+          </w:p>
+          <w:p>
+            <w:pPr>
+              <w:spacing w:after="120" w:line="240" w:lineRule="auto"/>
+              <w:rPr>
+                <w:color w:val="auto"/>
+                <w:sz w:val="22"/>
+                <w:szCs w:val="22"/>
+              </w:rPr>
+            </w:pPr>
+            <w:r>
+              <w:rPr>
+                <w:color w:val="auto"/>
+                <w:sz w:val="22"/>
+                <w:szCs w:val="22"/>
+              </w:rPr>
+              <w:t>UC_</w:t>
+            </w:r>
+            <w:r>
+              <w:rPr>
+                <w:color w:val="auto"/>
+                <w:sz w:val="22"/>
+                <w:szCs w:val="22"/>
+              </w:rPr>
+              <w:t>GTA_</w:t>
+            </w:r>
+            <w:r>
+              <w:rPr>
+                <w:color w:val="auto"/>
+                <w:sz w:val="22"/>
+                <w:szCs w:val="22"/>
+              </w:rPr>
+              <w:t>2</w:t>
+            </w:r>
+          </w:p>
+        </w:tc>
+        <w:tc>
+          <w:tcPr>
+            <w:tcW w:w="2654" w:type="dxa"/>
+            <w:vMerge w:val="restart"/>
+            <w:shd w:val="clear" w:color="auto" w:fill="auto"/>
+            <w:tcMar>
+              <w:top w:w="100" w:type="dxa"/>
+              <w:left w:w="100" w:type="dxa"/>
+              <w:bottom w:w="100" w:type="dxa"/>
+              <w:right w:w="100" w:type="dxa"/>
+            </w:tcMar>
+          </w:tcPr>
+          <w:p>
+            <w:pPr>
+              <w:spacing w:after="120"/>
+              <w:rPr>
+                <w:color w:val="auto"/>
+                <w:sz w:val="22"/>
+                <w:szCs w:val="22"/>
+              </w:rPr>
+            </w:pPr>
+            <w:r>
+              <w:rPr>
+                <w:color w:val="auto"/>
+                <w:sz w:val="22"/>
+                <w:szCs w:val="22"/>
+              </w:rPr>
+              <w:t>Modifica ore di tirocinio</w:t>
+            </w:r>
+          </w:p>
+        </w:tc>
+        <w:tc>
+          <w:tcPr>
+            <w:tcW w:w="2499" w:type="dxa"/>
+            <w:gridSpan w:val="2"/>
+            <w:shd w:val="clear" w:color="auto" w:fill="auto"/>
+            <w:tcMar>
+              <w:top w:w="100" w:type="dxa"/>
+              <w:left w:w="100" w:type="dxa"/>
+              <w:bottom w:w="100" w:type="dxa"/>
+              <w:right w:w="100" w:type="dxa"/>
+            </w:tcMar>
+          </w:tcPr>
+          <w:p>
+            <w:pPr>
+              <w:spacing w:after="120"/>
+              <w:rPr>
+                <w:color w:val="auto"/>
+                <w:sz w:val="22"/>
+                <w:szCs w:val="22"/>
+              </w:rPr>
+            </w:pPr>
+            <w:r>
+              <w:rPr>
+                <w:color w:val="auto"/>
+                <w:sz w:val="22"/>
+                <w:szCs w:val="22"/>
+              </w:rPr>
+              <w:t>Data</w:t>
+            </w:r>
+          </w:p>
+        </w:tc>
+        <w:tc>
+          <w:tcPr>
+            <w:tcW w:w="1249" w:type="dxa"/>
+            <w:shd w:val="clear" w:color="auto" w:fill="auto"/>
+            <w:tcMar>
+              <w:top w:w="100" w:type="dxa"/>
+              <w:left w:w="100" w:type="dxa"/>
+              <w:bottom w:w="100" w:type="dxa"/>
+              <w:right w:w="100" w:type="dxa"/>
+            </w:tcMar>
+          </w:tcPr>
+          <w:p>
+            <w:pPr>
+              <w:spacing w:after="120"/>
+              <w:rPr>
+                <w:color w:val="auto"/>
+                <w:sz w:val="22"/>
+                <w:szCs w:val="22"/>
+              </w:rPr>
+            </w:pPr>
+            <w:r>
+              <w:rPr>
+                <w:color w:val="auto"/>
+                <w:sz w:val="22"/>
+                <w:szCs w:val="22"/>
+              </w:rPr>
+              <w:t>14</w:t>
+            </w:r>
+            <w:r>
+              <w:rPr>
+                <w:color w:val="auto"/>
+                <w:sz w:val="22"/>
+                <w:szCs w:val="22"/>
+              </w:rPr>
+              <w:t>/</w:t>
+            </w:r>
+            <w:r>
+              <w:rPr>
+                <w:color w:val="auto"/>
+                <w:sz w:val="22"/>
+                <w:szCs w:val="22"/>
+              </w:rPr>
+              <w:t>11</w:t>
+            </w:r>
+            <w:r>
+              <w:rPr>
+                <w:color w:val="auto"/>
+                <w:sz w:val="22"/>
+                <w:szCs w:val="22"/>
+              </w:rPr>
+              <w:t>/1</w:t>
+            </w:r>
+            <w:r>
+              <w:rPr>
+                <w:color w:val="auto"/>
+                <w:sz w:val="22"/>
+                <w:szCs w:val="22"/>
+              </w:rPr>
+              <w:t>8</w:t>
+            </w:r>
+          </w:p>
+        </w:tc>
+      </w:tr>
+      <w:tr>
+        <w:trPr>
+          <w:trHeight w:val="315"/>
+        </w:trPr>
+        <w:tc>
+          <w:tcPr>
+            <w:tcW w:w="2623" w:type="dxa"/>
+            <w:gridSpan w:val="3"/>
+            <w:vMerge/>
+            <w:shd w:val="clear" w:color="auto" w:fill="auto"/>
+            <w:tcMar>
+              <w:top w:w="100" w:type="dxa"/>
+              <w:left w:w="100" w:type="dxa"/>
+              <w:bottom w:w="100" w:type="dxa"/>
+              <w:right w:w="100" w:type="dxa"/>
+            </w:tcMar>
+          </w:tcPr>
+          <w:p>
+            <w:pPr>
+              <w:rPr>
+                <w:color w:val="auto"/>
+                <w:sz w:val="22"/>
+                <w:szCs w:val="22"/>
+              </w:rPr>
+            </w:pPr>
+          </w:p>
+        </w:tc>
+        <w:tc>
+          <w:tcPr>
+            <w:tcW w:w="2654" w:type="dxa"/>
+            <w:vMerge/>
+            <w:shd w:val="clear" w:color="auto" w:fill="auto"/>
+            <w:tcMar>
+              <w:top w:w="100" w:type="dxa"/>
+              <w:left w:w="100" w:type="dxa"/>
+              <w:bottom w:w="100" w:type="dxa"/>
+              <w:right w:w="100" w:type="dxa"/>
+            </w:tcMar>
+          </w:tcPr>
+          <w:p>
+            <w:pPr>
+              <w:widowControl w:val="0"/>
+              <w:rPr>
+                <w:color w:val="auto"/>
+                <w:sz w:val="22"/>
+                <w:szCs w:val="22"/>
+              </w:rPr>
+            </w:pPr>
+          </w:p>
+        </w:tc>
+        <w:tc>
+          <w:tcPr>
+            <w:tcW w:w="1239" w:type="dxa"/>
+            <w:shd w:val="clear" w:color="auto" w:fill="auto"/>
+            <w:tcMar>
+              <w:top w:w="100" w:type="dxa"/>
+              <w:left w:w="100" w:type="dxa"/>
+              <w:bottom w:w="100" w:type="dxa"/>
+              <w:right w:w="100" w:type="dxa"/>
+            </w:tcMar>
+          </w:tcPr>
+          <w:p>
+            <w:pPr>
+              <w:spacing w:after="120"/>
+              <w:rPr>
+                <w:color w:val="auto"/>
+                <w:sz w:val="22"/>
+                <w:szCs w:val="22"/>
+              </w:rPr>
+            </w:pPr>
+            <w:proofErr w:type="spellStart"/>
+            <w:r>
+              <w:rPr>
+                <w:color w:val="auto"/>
+                <w:sz w:val="22"/>
+                <w:szCs w:val="22"/>
+              </w:rPr>
+              <w:t>Vers</w:t>
+            </w:r>
+            <w:proofErr w:type="spellEnd"/>
+            <w:r>
+              <w:rPr>
+                <w:color w:val="auto"/>
+                <w:sz w:val="22"/>
+                <w:szCs w:val="22"/>
+              </w:rPr>
+              <w:t>.</w:t>
+            </w:r>
+          </w:p>
+        </w:tc>
+        <w:tc>
+          <w:tcPr>
+            <w:tcW w:w="2509" w:type="dxa"/>
+            <w:gridSpan w:val="2"/>
+            <w:shd w:val="clear" w:color="auto" w:fill="auto"/>
+            <w:tcMar>
+              <w:top w:w="100" w:type="dxa"/>
+              <w:left w:w="100" w:type="dxa"/>
+              <w:bottom w:w="100" w:type="dxa"/>
+              <w:right w:w="100" w:type="dxa"/>
+            </w:tcMar>
+          </w:tcPr>
+          <w:p>
+            <w:pPr>
+              <w:spacing w:after="120"/>
+              <w:rPr>
+                <w:color w:val="auto"/>
+                <w:sz w:val="22"/>
+                <w:szCs w:val="22"/>
+              </w:rPr>
+            </w:pPr>
+            <w:r>
+              <w:rPr>
+                <w:color w:val="auto"/>
+                <w:sz w:val="22"/>
+                <w:szCs w:val="22"/>
+              </w:rPr>
+              <w:t>1</w:t>
+            </w:r>
+            <w:r>
+              <w:rPr>
+                <w:color w:val="auto"/>
+                <w:sz w:val="22"/>
+                <w:szCs w:val="22"/>
+              </w:rPr>
+              <w:t>.</w:t>
+            </w:r>
+            <w:r>
+              <w:rPr>
+                <w:color w:val="auto"/>
+                <w:sz w:val="22"/>
+                <w:szCs w:val="22"/>
+              </w:rPr>
+              <w:t>0</w:t>
+            </w:r>
+          </w:p>
+        </w:tc>
+      </w:tr>
+      <w:tr>
+        <w:trPr>
+          <w:trHeight w:val="367"/>
+        </w:trPr>
+        <w:tc>
+          <w:tcPr>
+            <w:tcW w:w="2623" w:type="dxa"/>
+            <w:gridSpan w:val="3"/>
+            <w:vMerge/>
+            <w:shd w:val="clear" w:color="auto" w:fill="auto"/>
+            <w:tcMar>
+              <w:top w:w="100" w:type="dxa"/>
+              <w:left w:w="100" w:type="dxa"/>
+              <w:bottom w:w="100" w:type="dxa"/>
+              <w:right w:w="100" w:type="dxa"/>
+            </w:tcMar>
+          </w:tcPr>
+          <w:p>
+            <w:pPr>
+              <w:widowControl w:val="0"/>
+              <w:rPr>
+                <w:color w:val="auto"/>
+                <w:sz w:val="22"/>
+                <w:szCs w:val="22"/>
+              </w:rPr>
+            </w:pPr>
+          </w:p>
+        </w:tc>
+        <w:tc>
+          <w:tcPr>
+            <w:tcW w:w="2654" w:type="dxa"/>
+            <w:vMerge/>
+            <w:shd w:val="clear" w:color="auto" w:fill="auto"/>
+            <w:tcMar>
+              <w:top w:w="100" w:type="dxa"/>
+              <w:left w:w="100" w:type="dxa"/>
+              <w:bottom w:w="100" w:type="dxa"/>
+              <w:right w:w="100" w:type="dxa"/>
+            </w:tcMar>
+          </w:tcPr>
+          <w:p>
+            <w:pPr>
+              <w:widowControl w:val="0"/>
+              <w:rPr>
+                <w:color w:val="auto"/>
+                <w:sz w:val="22"/>
+                <w:szCs w:val="22"/>
+              </w:rPr>
+            </w:pPr>
+          </w:p>
+        </w:tc>
+        <w:tc>
+          <w:tcPr>
+            <w:tcW w:w="1239" w:type="dxa"/>
+            <w:shd w:val="clear" w:color="auto" w:fill="auto"/>
+            <w:tcMar>
+              <w:top w:w="100" w:type="dxa"/>
+              <w:left w:w="100" w:type="dxa"/>
+              <w:bottom w:w="100" w:type="dxa"/>
+              <w:right w:w="100" w:type="dxa"/>
+            </w:tcMar>
+          </w:tcPr>
+          <w:p>
+            <w:pPr>
+              <w:spacing w:after="120"/>
+              <w:rPr>
+                <w:color w:val="auto"/>
+                <w:sz w:val="22"/>
+                <w:szCs w:val="22"/>
+              </w:rPr>
+            </w:pPr>
+            <w:r>
+              <w:rPr>
+                <w:color w:val="auto"/>
+                <w:sz w:val="22"/>
+                <w:szCs w:val="22"/>
+              </w:rPr>
+              <w:t>Autore</w:t>
+            </w:r>
+          </w:p>
+        </w:tc>
+        <w:tc>
+          <w:tcPr>
+            <w:tcW w:w="2509" w:type="dxa"/>
+            <w:gridSpan w:val="2"/>
+            <w:shd w:val="clear" w:color="auto" w:fill="auto"/>
+            <w:tcMar>
+              <w:top w:w="100" w:type="dxa"/>
+              <w:left w:w="100" w:type="dxa"/>
+              <w:bottom w:w="100" w:type="dxa"/>
+              <w:right w:w="100" w:type="dxa"/>
+            </w:tcMar>
+          </w:tcPr>
+          <w:p>
+            <w:pPr>
+              <w:spacing w:after="120"/>
+              <w:rPr>
+                <w:color w:val="auto"/>
+                <w:sz w:val="22"/>
+                <w:szCs w:val="22"/>
+              </w:rPr>
+            </w:pPr>
+            <w:r>
+              <w:rPr>
+                <w:color w:val="auto"/>
+                <w:sz w:val="22"/>
+                <w:szCs w:val="22"/>
+              </w:rPr>
+              <w:t>Domenico Rossi</w:t>
+            </w:r>
+          </w:p>
+        </w:tc>
+      </w:tr>
+      <w:tr>
+        <w:trPr>
+          <w:trHeight w:val="172"/>
+        </w:trPr>
+        <w:tc>
+          <w:tcPr>
+            <w:tcW w:w="2623" w:type="dxa"/>
+            <w:gridSpan w:val="3"/>
+            <w:shd w:val="clear" w:color="auto" w:fill="auto"/>
+            <w:tcMar>
+              <w:top w:w="100" w:type="dxa"/>
+              <w:left w:w="100" w:type="dxa"/>
+              <w:bottom w:w="100" w:type="dxa"/>
+              <w:right w:w="100" w:type="dxa"/>
+            </w:tcMar>
+          </w:tcPr>
+          <w:p>
+            <w:pPr>
+              <w:spacing w:after="120"/>
+              <w:rPr>
+                <w:b/>
+                <w:color w:val="auto"/>
+                <w:sz w:val="22"/>
+                <w:szCs w:val="22"/>
+              </w:rPr>
+            </w:pPr>
+            <w:r>
+              <w:rPr>
+                <w:b/>
+                <w:color w:val="auto"/>
+                <w:sz w:val="22"/>
+                <w:szCs w:val="22"/>
+              </w:rPr>
+              <w:t>Descrizione</w:t>
+            </w:r>
+          </w:p>
+        </w:tc>
+        <w:tc>
+          <w:tcPr>
+            <w:tcW w:w="6402" w:type="dxa"/>
+            <w:gridSpan w:val="4"/>
+            <w:shd w:val="clear" w:color="auto" w:fill="auto"/>
+            <w:tcMar>
+              <w:top w:w="100" w:type="dxa"/>
+              <w:left w:w="100" w:type="dxa"/>
+              <w:bottom w:w="100" w:type="dxa"/>
+              <w:right w:w="100" w:type="dxa"/>
+            </w:tcMar>
+          </w:tcPr>
+          <w:p>
+            <w:pPr>
+              <w:spacing w:after="120"/>
+              <w:rPr>
+                <w:color w:val="auto"/>
+                <w:sz w:val="22"/>
+                <w:szCs w:val="22"/>
+              </w:rPr>
+            </w:pPr>
+            <w:r>
+              <w:rPr>
+                <w:color w:val="auto"/>
+                <w:sz w:val="22"/>
+                <w:szCs w:val="22"/>
+              </w:rPr>
+              <w:t>Il sistema permette ai Professori di poter aggiornare le ore di tirocinio effettuate dallo studente.</w:t>
+            </w:r>
+          </w:p>
+        </w:tc>
+      </w:tr>
+      <w:tr>
+        <w:trPr>
+          <w:trHeight w:val="353"/>
+        </w:trPr>
+        <w:tc>
+          <w:tcPr>
+            <w:tcW w:w="2623" w:type="dxa"/>
+            <w:gridSpan w:val="3"/>
+            <w:shd w:val="clear" w:color="auto" w:fill="auto"/>
+            <w:tcMar>
+              <w:top w:w="100" w:type="dxa"/>
+              <w:left w:w="100" w:type="dxa"/>
+              <w:bottom w:w="100" w:type="dxa"/>
+              <w:right w:w="100" w:type="dxa"/>
+            </w:tcMar>
+          </w:tcPr>
+          <w:p>
+            <w:pPr>
+              <w:spacing w:after="120"/>
+              <w:rPr>
+                <w:b/>
+                <w:color w:val="auto"/>
+                <w:sz w:val="22"/>
+                <w:szCs w:val="22"/>
+              </w:rPr>
+            </w:pPr>
+            <w:r>
+              <w:rPr>
+                <w:b/>
+                <w:color w:val="auto"/>
+                <w:sz w:val="22"/>
+                <w:szCs w:val="22"/>
+              </w:rPr>
+              <w:t>Attore Principale</w:t>
+            </w:r>
+          </w:p>
+        </w:tc>
+        <w:tc>
+          <w:tcPr>
+            <w:tcW w:w="6402" w:type="dxa"/>
+            <w:gridSpan w:val="4"/>
+            <w:shd w:val="clear" w:color="auto" w:fill="auto"/>
+            <w:tcMar>
+              <w:top w:w="100" w:type="dxa"/>
+              <w:left w:w="100" w:type="dxa"/>
+              <w:bottom w:w="100" w:type="dxa"/>
+              <w:right w:w="100" w:type="dxa"/>
+            </w:tcMar>
+          </w:tcPr>
+          <w:p>
+            <w:pPr>
+              <w:spacing w:after="120"/>
+              <w:rPr>
+                <w:color w:val="auto"/>
+                <w:sz w:val="22"/>
+                <w:szCs w:val="22"/>
+              </w:rPr>
+            </w:pPr>
+            <w:r>
+              <w:rPr>
+                <w:color w:val="auto"/>
+                <w:sz w:val="22"/>
+                <w:szCs w:val="22"/>
+              </w:rPr>
+              <w:t>Tutor aziendale</w:t>
+            </w:r>
+          </w:p>
+        </w:tc>
+      </w:tr>
+      <w:tr>
+        <w:trPr>
+          <w:trHeight w:val="255"/>
+        </w:trPr>
+        <w:tc>
+          <w:tcPr>
+            <w:tcW w:w="2623" w:type="dxa"/>
+            <w:gridSpan w:val="3"/>
+            <w:shd w:val="clear" w:color="auto" w:fill="auto"/>
+            <w:tcMar>
+              <w:top w:w="100" w:type="dxa"/>
+              <w:left w:w="100" w:type="dxa"/>
+              <w:bottom w:w="100" w:type="dxa"/>
+              <w:right w:w="100" w:type="dxa"/>
+            </w:tcMar>
+          </w:tcPr>
+          <w:p>
+            <w:pPr>
+              <w:spacing w:after="120"/>
+              <w:rPr>
+                <w:b/>
+                <w:color w:val="auto"/>
+                <w:sz w:val="22"/>
+                <w:szCs w:val="22"/>
+              </w:rPr>
+            </w:pPr>
+            <w:r>
+              <w:rPr>
+                <w:b/>
+                <w:color w:val="auto"/>
+                <w:sz w:val="22"/>
+                <w:szCs w:val="22"/>
+              </w:rPr>
+              <w:t>Attori secondari</w:t>
+            </w:r>
+          </w:p>
+        </w:tc>
+        <w:tc>
+          <w:tcPr>
+            <w:tcW w:w="6402" w:type="dxa"/>
+            <w:gridSpan w:val="4"/>
+            <w:shd w:val="clear" w:color="auto" w:fill="auto"/>
+            <w:tcMar>
+              <w:top w:w="100" w:type="dxa"/>
+              <w:left w:w="100" w:type="dxa"/>
+              <w:bottom w:w="100" w:type="dxa"/>
+              <w:right w:w="100" w:type="dxa"/>
+            </w:tcMar>
+          </w:tcPr>
+          <w:p>
+            <w:pPr>
+              <w:spacing w:after="120"/>
+              <w:rPr>
+                <w:color w:val="auto"/>
+                <w:sz w:val="22"/>
+                <w:szCs w:val="22"/>
+              </w:rPr>
+            </w:pPr>
+            <w:r>
+              <w:rPr>
+                <w:color w:val="auto"/>
+                <w:sz w:val="22"/>
+                <w:szCs w:val="22"/>
+              </w:rPr>
+              <w:t>NA</w:t>
+            </w:r>
+          </w:p>
+        </w:tc>
+      </w:tr>
+      <w:tr>
+        <w:trPr>
+          <w:trHeight w:val="491"/>
+        </w:trPr>
+        <w:tc>
+          <w:tcPr>
+            <w:tcW w:w="2623" w:type="dxa"/>
+            <w:gridSpan w:val="3"/>
+            <w:shd w:val="clear" w:color="auto" w:fill="auto"/>
+            <w:tcMar>
+              <w:top w:w="100" w:type="dxa"/>
+              <w:left w:w="100" w:type="dxa"/>
+              <w:bottom w:w="100" w:type="dxa"/>
+              <w:right w:w="100" w:type="dxa"/>
+            </w:tcMar>
+          </w:tcPr>
+          <w:p>
+            <w:pPr>
+              <w:spacing w:after="120"/>
+              <w:rPr>
+                <w:b/>
+                <w:color w:val="auto"/>
+                <w:sz w:val="22"/>
+                <w:szCs w:val="22"/>
+              </w:rPr>
+            </w:pPr>
+            <w:r>
+              <w:rPr>
+                <w:b/>
+                <w:color w:val="auto"/>
+                <w:sz w:val="22"/>
+                <w:szCs w:val="22"/>
+              </w:rPr>
+              <w:t>Entry Condition</w:t>
+            </w:r>
+          </w:p>
+        </w:tc>
+        <w:tc>
+          <w:tcPr>
+            <w:tcW w:w="6402" w:type="dxa"/>
+            <w:gridSpan w:val="4"/>
+            <w:shd w:val="clear" w:color="auto" w:fill="auto"/>
+            <w:tcMar>
+              <w:top w:w="100" w:type="dxa"/>
+              <w:left w:w="100" w:type="dxa"/>
+              <w:bottom w:w="100" w:type="dxa"/>
+              <w:right w:w="100" w:type="dxa"/>
+            </w:tcMar>
+          </w:tcPr>
+          <w:p>
+            <w:pPr>
+              <w:numPr>
+                <w:ilvl w:val="0"/>
+                <w:numId w:val="13"/>
+              </w:numPr>
+              <w:pBdr>
+                <w:top w:val="nil"/>
+                <w:left w:val="nil"/>
+                <w:bottom w:val="nil"/>
+                <w:right w:val="nil"/>
+                <w:between w:val="nil"/>
+              </w:pBdr>
+              <w:suppressAutoHyphens w:val="0"/>
+              <w:autoSpaceDN/>
+              <w:spacing w:after="120" w:line="276" w:lineRule="auto"/>
+              <w:contextualSpacing/>
+              <w:textAlignment w:val="auto"/>
+              <w:rPr>
+                <w:color w:val="auto"/>
+                <w:sz w:val="22"/>
+                <w:szCs w:val="22"/>
+              </w:rPr>
+            </w:pPr>
+            <w:r>
+              <w:rPr>
+                <w:color w:val="auto"/>
+                <w:sz w:val="22"/>
+                <w:szCs w:val="22"/>
+              </w:rPr>
+              <w:t>Utente deve essere loggato</w:t>
+            </w:r>
+          </w:p>
+          <w:p>
+            <w:pPr>
+              <w:numPr>
+                <w:ilvl w:val="0"/>
+                <w:numId w:val="13"/>
+              </w:numPr>
+              <w:pBdr>
+                <w:top w:val="nil"/>
+                <w:left w:val="nil"/>
+                <w:bottom w:val="nil"/>
+                <w:right w:val="nil"/>
+                <w:between w:val="nil"/>
+              </w:pBdr>
+              <w:suppressAutoHyphens w:val="0"/>
+              <w:autoSpaceDN/>
+              <w:spacing w:after="120" w:line="276" w:lineRule="auto"/>
+              <w:contextualSpacing/>
+              <w:textAlignment w:val="auto"/>
+              <w:rPr>
+                <w:color w:val="auto"/>
+                <w:sz w:val="22"/>
+                <w:szCs w:val="22"/>
+              </w:rPr>
+            </w:pPr>
+            <w:r>
+              <w:rPr>
+                <w:color w:val="auto"/>
+                <w:sz w:val="22"/>
+                <w:szCs w:val="22"/>
+              </w:rPr>
+              <w:t>Visualizzare il comando visualizza profilo</w:t>
+            </w:r>
+          </w:p>
+          <w:p>
+            <w:pPr>
+              <w:numPr>
+                <w:ilvl w:val="0"/>
+                <w:numId w:val="13"/>
+              </w:numPr>
+              <w:pBdr>
+                <w:top w:val="nil"/>
+                <w:left w:val="nil"/>
+                <w:bottom w:val="nil"/>
+                <w:right w:val="nil"/>
+                <w:between w:val="nil"/>
+              </w:pBdr>
+              <w:suppressAutoHyphens w:val="0"/>
+              <w:autoSpaceDN/>
+              <w:spacing w:after="120" w:line="276" w:lineRule="auto"/>
+              <w:contextualSpacing/>
+              <w:textAlignment w:val="auto"/>
+              <w:rPr>
+                <w:color w:val="auto"/>
+                <w:sz w:val="22"/>
+                <w:szCs w:val="22"/>
+              </w:rPr>
+            </w:pPr>
+            <w:r>
+              <w:rPr>
+                <w:color w:val="auto"/>
+                <w:sz w:val="22"/>
+                <w:szCs w:val="22"/>
+              </w:rPr>
+              <w:t>Visualizzare il comando aggiorna ore tirocinio</w:t>
+            </w:r>
+          </w:p>
+        </w:tc>
+      </w:tr>
+      <w:tr>
+        <w:trPr>
+          <w:trHeight w:val="601"/>
+        </w:trPr>
+        <w:tc>
+          <w:tcPr>
+            <w:tcW w:w="2623" w:type="dxa"/>
+            <w:gridSpan w:val="3"/>
+            <w:shd w:val="clear" w:color="auto" w:fill="auto"/>
+            <w:tcMar>
+              <w:top w:w="100" w:type="dxa"/>
+              <w:left w:w="100" w:type="dxa"/>
+              <w:bottom w:w="100" w:type="dxa"/>
+              <w:right w:w="100" w:type="dxa"/>
+            </w:tcMar>
+          </w:tcPr>
+          <w:p>
+            <w:pPr>
+              <w:spacing w:after="120"/>
+              <w:rPr>
+                <w:b/>
+                <w:color w:val="auto"/>
+                <w:sz w:val="22"/>
+                <w:szCs w:val="22"/>
+              </w:rPr>
+            </w:pPr>
+            <w:r>
+              <w:rPr>
+                <w:b/>
+                <w:color w:val="auto"/>
+                <w:sz w:val="22"/>
+                <w:szCs w:val="22"/>
+              </w:rPr>
+              <w:t>Exit condition</w:t>
+            </w:r>
+          </w:p>
+          <w:p>
+            <w:pPr>
+              <w:spacing w:after="120"/>
+              <w:rPr>
+                <w:color w:val="auto"/>
+                <w:sz w:val="22"/>
+                <w:szCs w:val="22"/>
+              </w:rPr>
+            </w:pPr>
+            <w:r>
+              <w:rPr>
+                <w:color w:val="auto"/>
+                <w:sz w:val="22"/>
+                <w:szCs w:val="22"/>
+              </w:rPr>
+              <w:t xml:space="preserve">                   </w:t>
+            </w:r>
+            <w:r>
+              <w:rPr>
+                <w:color w:val="auto"/>
+                <w:sz w:val="22"/>
+                <w:szCs w:val="22"/>
+              </w:rPr>
+              <w:tab/>
+              <w:t>On success</w:t>
+            </w:r>
+          </w:p>
+        </w:tc>
+        <w:tc>
+          <w:tcPr>
+            <w:tcW w:w="6402" w:type="dxa"/>
+            <w:gridSpan w:val="4"/>
+            <w:shd w:val="clear" w:color="auto" w:fill="auto"/>
+            <w:tcMar>
+              <w:top w:w="100" w:type="dxa"/>
+              <w:left w:w="100" w:type="dxa"/>
+              <w:bottom w:w="100" w:type="dxa"/>
+              <w:right w:w="100" w:type="dxa"/>
+            </w:tcMar>
+          </w:tcPr>
+          <w:p>
+            <w:pPr>
+              <w:spacing w:after="120"/>
+              <w:rPr>
+                <w:color w:val="auto"/>
+                <w:sz w:val="22"/>
+                <w:szCs w:val="22"/>
+              </w:rPr>
+            </w:pPr>
+            <w:r>
+              <w:rPr>
+                <w:color w:val="auto"/>
+                <w:sz w:val="22"/>
+                <w:szCs w:val="22"/>
+              </w:rPr>
+              <w:t>Le ore di tirocinio sono state aggiornate</w:t>
+            </w:r>
+          </w:p>
+        </w:tc>
+      </w:tr>
+      <w:tr>
+        <w:trPr>
+          <w:trHeight w:val="459"/>
+        </w:trPr>
+        <w:tc>
+          <w:tcPr>
+            <w:tcW w:w="2623" w:type="dxa"/>
+            <w:gridSpan w:val="3"/>
+            <w:shd w:val="clear" w:color="auto" w:fill="auto"/>
+            <w:tcMar>
+              <w:top w:w="100" w:type="dxa"/>
+              <w:left w:w="100" w:type="dxa"/>
+              <w:bottom w:w="100" w:type="dxa"/>
+              <w:right w:w="100" w:type="dxa"/>
+            </w:tcMar>
+          </w:tcPr>
+          <w:p>
+            <w:pPr>
+              <w:spacing w:after="120"/>
+              <w:rPr>
+                <w:b/>
+                <w:color w:val="auto"/>
+                <w:sz w:val="22"/>
+                <w:szCs w:val="22"/>
+              </w:rPr>
+            </w:pPr>
+            <w:r>
+              <w:rPr>
+                <w:b/>
+                <w:color w:val="auto"/>
+                <w:sz w:val="22"/>
+                <w:szCs w:val="22"/>
+              </w:rPr>
+              <w:t>Exit condition</w:t>
+            </w:r>
+          </w:p>
+          <w:p>
+            <w:pPr>
+              <w:spacing w:after="120"/>
+              <w:rPr>
+                <w:color w:val="auto"/>
+                <w:sz w:val="22"/>
+                <w:szCs w:val="22"/>
+              </w:rPr>
+            </w:pPr>
+            <w:r>
+              <w:rPr>
+                <w:color w:val="auto"/>
+                <w:sz w:val="22"/>
+                <w:szCs w:val="22"/>
+              </w:rPr>
+              <w:lastRenderedPageBreak/>
+              <w:t xml:space="preserve">                   </w:t>
+            </w:r>
+            <w:r>
+              <w:rPr>
+                <w:color w:val="auto"/>
+                <w:sz w:val="22"/>
+                <w:szCs w:val="22"/>
+              </w:rPr>
+              <w:tab/>
+              <w:t>On failure</w:t>
+            </w:r>
+          </w:p>
+        </w:tc>
+        <w:tc>
+          <w:tcPr>
+            <w:tcW w:w="6402" w:type="dxa"/>
+            <w:gridSpan w:val="4"/>
+            <w:shd w:val="clear" w:color="auto" w:fill="auto"/>
+            <w:tcMar>
+              <w:top w:w="100" w:type="dxa"/>
+              <w:left w:w="100" w:type="dxa"/>
+              <w:bottom w:w="100" w:type="dxa"/>
+              <w:right w:w="100" w:type="dxa"/>
+            </w:tcMar>
+          </w:tcPr>
+          <w:p>
+            <w:pPr>
+              <w:spacing w:after="120"/>
+              <w:rPr>
+                <w:color w:val="auto"/>
+                <w:sz w:val="22"/>
+                <w:szCs w:val="22"/>
+              </w:rPr>
+            </w:pPr>
+            <w:r>
+              <w:rPr>
+                <w:color w:val="auto"/>
+                <w:sz w:val="22"/>
+                <w:szCs w:val="22"/>
+              </w:rPr>
+              <w:lastRenderedPageBreak/>
+              <w:t>Non è stato possibile aggiornare le ore di tirocinio</w:t>
+            </w:r>
+          </w:p>
+        </w:tc>
+      </w:tr>
+      <w:tr>
+        <w:trPr>
+          <w:trHeight w:val="148"/>
+        </w:trPr>
+        <w:tc>
+          <w:tcPr>
+            <w:tcW w:w="2623" w:type="dxa"/>
+            <w:gridSpan w:val="3"/>
+            <w:shd w:val="clear" w:color="auto" w:fill="auto"/>
+            <w:tcMar>
+              <w:top w:w="100" w:type="dxa"/>
+              <w:left w:w="100" w:type="dxa"/>
+              <w:bottom w:w="100" w:type="dxa"/>
+              <w:right w:w="100" w:type="dxa"/>
+            </w:tcMar>
+          </w:tcPr>
+          <w:p>
+            <w:pPr>
+              <w:spacing w:after="120"/>
+              <w:rPr>
+                <w:b/>
+                <w:color w:val="auto"/>
+                <w:sz w:val="22"/>
+                <w:szCs w:val="22"/>
+              </w:rPr>
+            </w:pPr>
+            <w:r>
+              <w:rPr>
+                <w:b/>
+                <w:color w:val="auto"/>
+                <w:sz w:val="22"/>
+                <w:szCs w:val="22"/>
+              </w:rPr>
+              <w:t xml:space="preserve">Rilevanza/User </w:t>
+            </w:r>
+            <w:proofErr w:type="spellStart"/>
+            <w:r>
+              <w:rPr>
+                <w:b/>
+                <w:color w:val="auto"/>
+                <w:sz w:val="22"/>
+                <w:szCs w:val="22"/>
+              </w:rPr>
+              <w:t>Priority</w:t>
+            </w:r>
+            <w:proofErr w:type="spellEnd"/>
+          </w:p>
+        </w:tc>
+        <w:tc>
+          <w:tcPr>
+            <w:tcW w:w="6402" w:type="dxa"/>
+            <w:gridSpan w:val="4"/>
+            <w:shd w:val="clear" w:color="auto" w:fill="auto"/>
+            <w:tcMar>
+              <w:top w:w="100" w:type="dxa"/>
+              <w:left w:w="100" w:type="dxa"/>
+              <w:bottom w:w="100" w:type="dxa"/>
+              <w:right w:w="100" w:type="dxa"/>
+            </w:tcMar>
+          </w:tcPr>
+          <w:p>
+            <w:pPr>
+              <w:spacing w:after="120"/>
+              <w:rPr>
+                <w:color w:val="auto"/>
+                <w:sz w:val="22"/>
+                <w:szCs w:val="22"/>
+              </w:rPr>
+            </w:pPr>
+            <w:r>
+              <w:rPr>
+                <w:color w:val="auto"/>
+                <w:sz w:val="22"/>
+                <w:szCs w:val="22"/>
+              </w:rPr>
+              <w:t>Alta</w:t>
+            </w:r>
+          </w:p>
+        </w:tc>
+      </w:tr>
+      <w:tr>
+        <w:trPr>
+          <w:trHeight w:val="100"/>
+        </w:trPr>
+        <w:tc>
+          <w:tcPr>
+            <w:tcW w:w="2623" w:type="dxa"/>
+            <w:gridSpan w:val="3"/>
+            <w:shd w:val="clear" w:color="auto" w:fill="auto"/>
+            <w:tcMar>
+              <w:top w:w="100" w:type="dxa"/>
+              <w:left w:w="100" w:type="dxa"/>
+              <w:bottom w:w="100" w:type="dxa"/>
+              <w:right w:w="100" w:type="dxa"/>
+            </w:tcMar>
+          </w:tcPr>
+          <w:p>
+            <w:pPr>
+              <w:spacing w:after="120"/>
+              <w:rPr>
+                <w:b/>
+                <w:color w:val="auto"/>
+                <w:sz w:val="22"/>
+                <w:szCs w:val="22"/>
+              </w:rPr>
+            </w:pPr>
+            <w:r>
+              <w:rPr>
+                <w:b/>
+                <w:color w:val="auto"/>
+                <w:sz w:val="22"/>
+                <w:szCs w:val="22"/>
+              </w:rPr>
+              <w:t>Frequenza stimata</w:t>
+            </w:r>
+          </w:p>
+        </w:tc>
+        <w:tc>
+          <w:tcPr>
+            <w:tcW w:w="6402" w:type="dxa"/>
+            <w:gridSpan w:val="4"/>
+            <w:shd w:val="clear" w:color="auto" w:fill="auto"/>
+            <w:tcMar>
+              <w:top w:w="100" w:type="dxa"/>
+              <w:left w:w="100" w:type="dxa"/>
+              <w:bottom w:w="100" w:type="dxa"/>
+              <w:right w:w="100" w:type="dxa"/>
+            </w:tcMar>
+          </w:tcPr>
+          <w:p>
+            <w:pPr>
+              <w:spacing w:after="120"/>
+              <w:rPr>
+                <w:color w:val="auto"/>
+                <w:sz w:val="22"/>
+                <w:szCs w:val="22"/>
+              </w:rPr>
+            </w:pPr>
+            <w:r>
+              <w:rPr>
+                <w:color w:val="auto"/>
+                <w:sz w:val="22"/>
+                <w:szCs w:val="22"/>
+              </w:rPr>
+              <w:t>20/mese</w:t>
+            </w:r>
+          </w:p>
+        </w:tc>
+      </w:tr>
+      <w:tr>
+        <w:trPr>
+          <w:trHeight w:val="208"/>
+        </w:trPr>
+        <w:tc>
+          <w:tcPr>
+            <w:tcW w:w="2623" w:type="dxa"/>
+            <w:gridSpan w:val="3"/>
+            <w:shd w:val="clear" w:color="auto" w:fill="auto"/>
+            <w:tcMar>
+              <w:top w:w="100" w:type="dxa"/>
+              <w:left w:w="100" w:type="dxa"/>
+              <w:bottom w:w="100" w:type="dxa"/>
+              <w:right w:w="100" w:type="dxa"/>
+            </w:tcMar>
+          </w:tcPr>
+          <w:p>
+            <w:pPr>
+              <w:spacing w:after="120"/>
+              <w:rPr>
+                <w:b/>
+                <w:color w:val="auto"/>
+                <w:sz w:val="22"/>
+                <w:szCs w:val="22"/>
+              </w:rPr>
+            </w:pPr>
+            <w:r>
+              <w:rPr>
+                <w:b/>
+                <w:color w:val="auto"/>
+                <w:sz w:val="22"/>
+                <w:szCs w:val="22"/>
+              </w:rPr>
+              <w:t>Extension point</w:t>
+            </w:r>
+          </w:p>
+        </w:tc>
+        <w:tc>
+          <w:tcPr>
+            <w:tcW w:w="6402" w:type="dxa"/>
+            <w:gridSpan w:val="4"/>
+            <w:shd w:val="clear" w:color="auto" w:fill="auto"/>
+            <w:tcMar>
+              <w:top w:w="100" w:type="dxa"/>
+              <w:left w:w="100" w:type="dxa"/>
+              <w:bottom w:w="100" w:type="dxa"/>
+              <w:right w:w="100" w:type="dxa"/>
+            </w:tcMar>
+          </w:tcPr>
+          <w:p>
+            <w:pPr>
+              <w:spacing w:after="120"/>
+              <w:rPr>
+                <w:color w:val="auto"/>
+                <w:sz w:val="22"/>
+                <w:szCs w:val="22"/>
+              </w:rPr>
+            </w:pPr>
+            <w:r>
+              <w:rPr>
+                <w:color w:val="auto"/>
+                <w:sz w:val="22"/>
+                <w:szCs w:val="22"/>
+              </w:rPr>
+              <w:t>NA</w:t>
+            </w:r>
+          </w:p>
+        </w:tc>
+      </w:tr>
+      <w:tr>
+        <w:trPr>
+          <w:trHeight w:val="146"/>
+        </w:trPr>
+        <w:tc>
+          <w:tcPr>
+            <w:tcW w:w="2623" w:type="dxa"/>
+            <w:gridSpan w:val="3"/>
+            <w:shd w:val="clear" w:color="auto" w:fill="auto"/>
+            <w:tcMar>
+              <w:top w:w="100" w:type="dxa"/>
+              <w:left w:w="100" w:type="dxa"/>
+              <w:bottom w:w="100" w:type="dxa"/>
+              <w:right w:w="100" w:type="dxa"/>
+            </w:tcMar>
+          </w:tcPr>
+          <w:p>
+            <w:pPr>
+              <w:spacing w:after="120"/>
+              <w:rPr>
+                <w:b/>
+                <w:color w:val="auto"/>
+                <w:sz w:val="22"/>
+                <w:szCs w:val="22"/>
+              </w:rPr>
+            </w:pPr>
+            <w:proofErr w:type="spellStart"/>
+            <w:r>
+              <w:rPr>
+                <w:b/>
+                <w:color w:val="auto"/>
+                <w:sz w:val="22"/>
+                <w:szCs w:val="22"/>
+              </w:rPr>
+              <w:t>Generalization</w:t>
+            </w:r>
+            <w:proofErr w:type="spellEnd"/>
+            <w:r>
+              <w:rPr>
+                <w:b/>
+                <w:color w:val="auto"/>
+                <w:sz w:val="22"/>
+                <w:szCs w:val="22"/>
+              </w:rPr>
+              <w:t xml:space="preserve"> of</w:t>
+            </w:r>
+          </w:p>
+        </w:tc>
+        <w:tc>
+          <w:tcPr>
+            <w:tcW w:w="6402" w:type="dxa"/>
+            <w:gridSpan w:val="4"/>
+            <w:shd w:val="clear" w:color="auto" w:fill="auto"/>
+            <w:tcMar>
+              <w:top w:w="100" w:type="dxa"/>
+              <w:left w:w="100" w:type="dxa"/>
+              <w:bottom w:w="100" w:type="dxa"/>
+              <w:right w:w="100" w:type="dxa"/>
+            </w:tcMar>
+          </w:tcPr>
+          <w:p>
+            <w:pPr>
+              <w:spacing w:after="120"/>
+              <w:rPr>
+                <w:color w:val="auto"/>
+                <w:sz w:val="22"/>
+                <w:szCs w:val="22"/>
+              </w:rPr>
+            </w:pPr>
+            <w:r>
+              <w:rPr>
+                <w:color w:val="auto"/>
+                <w:sz w:val="22"/>
+                <w:szCs w:val="22"/>
+              </w:rPr>
+              <w:t>NA</w:t>
+            </w:r>
+          </w:p>
+        </w:tc>
+      </w:tr>
+      <w:tr>
+        <w:trPr>
+          <w:trHeight w:val="253"/>
+        </w:trPr>
+        <w:tc>
+          <w:tcPr>
+            <w:tcW w:w="9025" w:type="dxa"/>
+            <w:gridSpan w:val="7"/>
+            <w:shd w:val="clear" w:color="auto" w:fill="auto"/>
+            <w:tcMar>
+              <w:top w:w="100" w:type="dxa"/>
+              <w:left w:w="100" w:type="dxa"/>
+              <w:bottom w:w="100" w:type="dxa"/>
+              <w:right w:w="100" w:type="dxa"/>
+            </w:tcMar>
+          </w:tcPr>
+          <w:p>
+            <w:pPr>
+              <w:spacing w:after="120"/>
+              <w:jc w:val="center"/>
+              <w:rPr>
+                <w:b/>
+                <w:color w:val="auto"/>
+                <w:sz w:val="22"/>
+                <w:szCs w:val="22"/>
+              </w:rPr>
+            </w:pPr>
+            <w:r>
+              <w:rPr>
+                <w:b/>
+                <w:color w:val="auto"/>
+                <w:sz w:val="22"/>
+                <w:szCs w:val="22"/>
+              </w:rPr>
+              <w:t>Flusso di Eventi Principale/</w:t>
+            </w:r>
+            <w:proofErr w:type="spellStart"/>
+            <w:r>
+              <w:rPr>
+                <w:b/>
+                <w:color w:val="auto"/>
+                <w:sz w:val="22"/>
+                <w:szCs w:val="22"/>
+              </w:rPr>
+              <w:t>Main</w:t>
+            </w:r>
+            <w:proofErr w:type="spellEnd"/>
+            <w:r>
+              <w:rPr>
+                <w:b/>
+                <w:color w:val="auto"/>
+                <w:sz w:val="22"/>
+                <w:szCs w:val="22"/>
+              </w:rPr>
+              <w:t xml:space="preserve"> Scenario</w:t>
+            </w:r>
+          </w:p>
+        </w:tc>
+      </w:tr>
+      <w:tr>
+        <w:trPr>
+          <w:trHeight w:val="440"/>
+        </w:trPr>
+        <w:tc>
+          <w:tcPr>
+            <w:tcW w:w="492" w:type="dxa"/>
+            <w:shd w:val="clear" w:color="auto" w:fill="auto"/>
+            <w:tcMar>
+              <w:top w:w="100" w:type="dxa"/>
+              <w:left w:w="100" w:type="dxa"/>
+              <w:bottom w:w="100" w:type="dxa"/>
+              <w:right w:w="100" w:type="dxa"/>
+            </w:tcMar>
+          </w:tcPr>
+          <w:p>
+            <w:pPr>
+              <w:spacing w:after="120"/>
+              <w:rPr>
+                <w:color w:val="auto"/>
+                <w:sz w:val="22"/>
+                <w:szCs w:val="22"/>
+              </w:rPr>
+            </w:pPr>
+            <w:r>
+              <w:rPr>
+                <w:color w:val="auto"/>
+                <w:sz w:val="22"/>
+                <w:szCs w:val="22"/>
+              </w:rPr>
+              <w:t>1</w:t>
+            </w:r>
+          </w:p>
+        </w:tc>
+        <w:tc>
+          <w:tcPr>
+            <w:tcW w:w="2131" w:type="dxa"/>
+            <w:gridSpan w:val="2"/>
+            <w:shd w:val="clear" w:color="auto" w:fill="auto"/>
+            <w:tcMar>
+              <w:top w:w="100" w:type="dxa"/>
+              <w:left w:w="100" w:type="dxa"/>
+              <w:bottom w:w="100" w:type="dxa"/>
+              <w:right w:w="100" w:type="dxa"/>
+            </w:tcMar>
+          </w:tcPr>
+          <w:p>
+            <w:pPr>
+              <w:spacing w:after="120"/>
+              <w:ind w:left="40"/>
+              <w:rPr>
+                <w:color w:val="auto"/>
+                <w:sz w:val="22"/>
+                <w:szCs w:val="22"/>
+              </w:rPr>
+            </w:pPr>
+            <w:r>
+              <w:rPr>
+                <w:color w:val="auto"/>
+                <w:sz w:val="22"/>
+                <w:szCs w:val="22"/>
+              </w:rPr>
+              <w:t>Tutor Aziendale:</w:t>
+            </w:r>
+          </w:p>
+        </w:tc>
+        <w:tc>
+          <w:tcPr>
+            <w:tcW w:w="6402" w:type="dxa"/>
+            <w:gridSpan w:val="4"/>
+            <w:shd w:val="clear" w:color="auto" w:fill="auto"/>
+            <w:tcMar>
+              <w:top w:w="100" w:type="dxa"/>
+              <w:left w:w="100" w:type="dxa"/>
+              <w:bottom w:w="100" w:type="dxa"/>
+              <w:right w:w="100" w:type="dxa"/>
+            </w:tcMar>
+          </w:tcPr>
+          <w:p>
+            <w:pPr>
+              <w:spacing w:after="120"/>
+              <w:ind w:left="40"/>
+              <w:rPr>
+                <w:color w:val="auto"/>
+                <w:sz w:val="22"/>
+                <w:szCs w:val="22"/>
+              </w:rPr>
+            </w:pPr>
+            <w:r>
+              <w:rPr>
+                <w:color w:val="auto"/>
+                <w:sz w:val="22"/>
+                <w:szCs w:val="22"/>
+              </w:rPr>
+              <w:t>Vuole aggiornare le ore di tirocinio</w:t>
+            </w:r>
+          </w:p>
+        </w:tc>
+      </w:tr>
+      <w:tr>
+        <w:trPr>
+          <w:trHeight w:val="455"/>
+        </w:trPr>
+        <w:tc>
+          <w:tcPr>
+            <w:tcW w:w="492" w:type="dxa"/>
+            <w:shd w:val="clear" w:color="auto" w:fill="auto"/>
+            <w:tcMar>
+              <w:top w:w="100" w:type="dxa"/>
+              <w:left w:w="100" w:type="dxa"/>
+              <w:bottom w:w="100" w:type="dxa"/>
+              <w:right w:w="100" w:type="dxa"/>
+            </w:tcMar>
+          </w:tcPr>
+          <w:p>
+            <w:pPr>
+              <w:spacing w:after="120"/>
+              <w:rPr>
+                <w:color w:val="auto"/>
+                <w:sz w:val="22"/>
+                <w:szCs w:val="22"/>
+              </w:rPr>
+            </w:pPr>
+            <w:r>
+              <w:rPr>
+                <w:color w:val="auto"/>
+                <w:sz w:val="22"/>
+                <w:szCs w:val="22"/>
+              </w:rPr>
+              <w:t>2</w:t>
+            </w:r>
+          </w:p>
+        </w:tc>
+        <w:tc>
+          <w:tcPr>
+            <w:tcW w:w="2131" w:type="dxa"/>
+            <w:gridSpan w:val="2"/>
+            <w:shd w:val="clear" w:color="auto" w:fill="auto"/>
+            <w:tcMar>
+              <w:top w:w="100" w:type="dxa"/>
+              <w:left w:w="100" w:type="dxa"/>
+              <w:bottom w:w="100" w:type="dxa"/>
+              <w:right w:w="100" w:type="dxa"/>
+            </w:tcMar>
+          </w:tcPr>
+          <w:p>
+            <w:pPr>
+              <w:spacing w:after="120"/>
+              <w:ind w:left="40"/>
+              <w:rPr>
+                <w:color w:val="auto"/>
+                <w:sz w:val="22"/>
+                <w:szCs w:val="22"/>
+              </w:rPr>
+            </w:pPr>
+            <w:r>
+              <w:rPr>
+                <w:color w:val="auto"/>
+                <w:sz w:val="22"/>
+                <w:szCs w:val="22"/>
+              </w:rPr>
+              <w:t>Sistema:</w:t>
+            </w:r>
+          </w:p>
+        </w:tc>
+        <w:tc>
+          <w:tcPr>
+            <w:tcW w:w="6402" w:type="dxa"/>
+            <w:gridSpan w:val="4"/>
+            <w:shd w:val="clear" w:color="auto" w:fill="auto"/>
+            <w:tcMar>
+              <w:top w:w="100" w:type="dxa"/>
+              <w:left w:w="100" w:type="dxa"/>
+              <w:bottom w:w="100" w:type="dxa"/>
+              <w:right w:w="100" w:type="dxa"/>
+            </w:tcMar>
+          </w:tcPr>
+          <w:p>
+            <w:pPr>
+              <w:spacing w:after="120"/>
+              <w:rPr>
+                <w:color w:val="auto"/>
+                <w:sz w:val="22"/>
+                <w:szCs w:val="22"/>
+              </w:rPr>
+            </w:pPr>
+            <w:r>
+              <w:rPr>
+                <w:color w:val="auto"/>
+                <w:sz w:val="22"/>
+                <w:szCs w:val="22"/>
+              </w:rPr>
+              <w:t xml:space="preserve">Mostra la pagina con tutte le informazioni dei suoi studenti. </w:t>
+            </w:r>
+          </w:p>
+        </w:tc>
+      </w:tr>
+      <w:tr>
+        <w:trPr>
+          <w:trHeight w:val="455"/>
+        </w:trPr>
+        <w:tc>
+          <w:tcPr>
+            <w:tcW w:w="492" w:type="dxa"/>
+            <w:shd w:val="clear" w:color="auto" w:fill="auto"/>
+            <w:tcMar>
+              <w:top w:w="100" w:type="dxa"/>
+              <w:left w:w="100" w:type="dxa"/>
+              <w:bottom w:w="100" w:type="dxa"/>
+              <w:right w:w="100" w:type="dxa"/>
+            </w:tcMar>
+          </w:tcPr>
+          <w:p>
+            <w:pPr>
+              <w:spacing w:after="120"/>
+              <w:rPr>
+                <w:color w:val="auto"/>
+                <w:sz w:val="22"/>
+                <w:szCs w:val="22"/>
+              </w:rPr>
+            </w:pPr>
+            <w:r>
+              <w:rPr>
+                <w:color w:val="auto"/>
+                <w:sz w:val="22"/>
+                <w:szCs w:val="22"/>
+              </w:rPr>
+              <w:t>3</w:t>
+            </w:r>
+          </w:p>
+        </w:tc>
+        <w:tc>
+          <w:tcPr>
+            <w:tcW w:w="2131" w:type="dxa"/>
+            <w:gridSpan w:val="2"/>
+            <w:shd w:val="clear" w:color="auto" w:fill="auto"/>
+            <w:tcMar>
+              <w:top w:w="100" w:type="dxa"/>
+              <w:left w:w="100" w:type="dxa"/>
+              <w:bottom w:w="100" w:type="dxa"/>
+              <w:right w:w="100" w:type="dxa"/>
+            </w:tcMar>
+          </w:tcPr>
+          <w:p>
+            <w:pPr>
+              <w:spacing w:after="120"/>
+              <w:ind w:left="40"/>
+              <w:rPr>
+                <w:color w:val="auto"/>
+                <w:sz w:val="22"/>
+                <w:szCs w:val="22"/>
+              </w:rPr>
+            </w:pPr>
+            <w:r>
+              <w:rPr>
+                <w:color w:val="auto"/>
+                <w:sz w:val="22"/>
+                <w:szCs w:val="22"/>
+              </w:rPr>
+              <w:t>Tutor Aziendale:</w:t>
+            </w:r>
+          </w:p>
+        </w:tc>
+        <w:tc>
+          <w:tcPr>
+            <w:tcW w:w="6402" w:type="dxa"/>
+            <w:gridSpan w:val="4"/>
+            <w:shd w:val="clear" w:color="auto" w:fill="auto"/>
+            <w:tcMar>
+              <w:top w:w="100" w:type="dxa"/>
+              <w:left w:w="100" w:type="dxa"/>
+              <w:bottom w:w="100" w:type="dxa"/>
+              <w:right w:w="100" w:type="dxa"/>
+            </w:tcMar>
+          </w:tcPr>
+          <w:p>
+            <w:pPr>
+              <w:spacing w:after="120"/>
+              <w:ind w:left="40"/>
+              <w:rPr>
+                <w:color w:val="auto"/>
+                <w:sz w:val="22"/>
+                <w:szCs w:val="22"/>
+              </w:rPr>
+            </w:pPr>
+            <w:r>
+              <w:rPr>
+                <w:color w:val="auto"/>
+                <w:sz w:val="22"/>
+                <w:szCs w:val="22"/>
+              </w:rPr>
+              <w:t>Clicca sul bottone “modifica ore”</w:t>
+            </w:r>
+          </w:p>
+        </w:tc>
+      </w:tr>
+      <w:tr>
+        <w:trPr>
+          <w:trHeight w:val="455"/>
+        </w:trPr>
+        <w:tc>
+          <w:tcPr>
+            <w:tcW w:w="492" w:type="dxa"/>
+            <w:shd w:val="clear" w:color="auto" w:fill="auto"/>
+            <w:tcMar>
+              <w:top w:w="100" w:type="dxa"/>
+              <w:left w:w="100" w:type="dxa"/>
+              <w:bottom w:w="100" w:type="dxa"/>
+              <w:right w:w="100" w:type="dxa"/>
+            </w:tcMar>
+          </w:tcPr>
+          <w:p>
+            <w:pPr>
+              <w:spacing w:after="120"/>
+              <w:rPr>
+                <w:color w:val="auto"/>
+                <w:sz w:val="22"/>
+                <w:szCs w:val="22"/>
+              </w:rPr>
+            </w:pPr>
+            <w:r>
+              <w:rPr>
+                <w:color w:val="auto"/>
+                <w:sz w:val="22"/>
+                <w:szCs w:val="22"/>
+              </w:rPr>
+              <w:t>4</w:t>
+            </w:r>
+          </w:p>
+        </w:tc>
+        <w:tc>
+          <w:tcPr>
+            <w:tcW w:w="2131" w:type="dxa"/>
+            <w:gridSpan w:val="2"/>
+            <w:shd w:val="clear" w:color="auto" w:fill="auto"/>
+            <w:tcMar>
+              <w:top w:w="100" w:type="dxa"/>
+              <w:left w:w="100" w:type="dxa"/>
+              <w:bottom w:w="100" w:type="dxa"/>
+              <w:right w:w="100" w:type="dxa"/>
+            </w:tcMar>
+          </w:tcPr>
+          <w:p>
+            <w:pPr>
+              <w:spacing w:after="120"/>
+              <w:ind w:left="40"/>
+              <w:rPr>
+                <w:color w:val="auto"/>
+                <w:sz w:val="22"/>
+                <w:szCs w:val="22"/>
+              </w:rPr>
+            </w:pPr>
+            <w:r>
+              <w:rPr>
+                <w:color w:val="auto"/>
+                <w:sz w:val="22"/>
+                <w:szCs w:val="22"/>
+              </w:rPr>
+              <w:t>Sistema:</w:t>
+            </w:r>
+          </w:p>
+        </w:tc>
+        <w:tc>
+          <w:tcPr>
+            <w:tcW w:w="6402" w:type="dxa"/>
+            <w:gridSpan w:val="4"/>
+            <w:shd w:val="clear" w:color="auto" w:fill="auto"/>
+            <w:tcMar>
+              <w:top w:w="100" w:type="dxa"/>
+              <w:left w:w="100" w:type="dxa"/>
+              <w:bottom w:w="100" w:type="dxa"/>
+              <w:right w:w="100" w:type="dxa"/>
+            </w:tcMar>
+          </w:tcPr>
+          <w:p>
+            <w:pPr>
+              <w:spacing w:after="120"/>
+              <w:rPr>
+                <w:color w:val="auto"/>
+                <w:sz w:val="22"/>
+                <w:szCs w:val="22"/>
+              </w:rPr>
+            </w:pPr>
+            <w:r>
+              <w:rPr>
+                <w:color w:val="auto"/>
+                <w:sz w:val="22"/>
+                <w:szCs w:val="22"/>
+              </w:rPr>
+              <w:t>Mostra il campo editabile aggiorna ore</w:t>
+            </w:r>
+          </w:p>
+        </w:tc>
+      </w:tr>
+      <w:tr>
+        <w:trPr>
+          <w:trHeight w:val="455"/>
+        </w:trPr>
+        <w:tc>
+          <w:tcPr>
+            <w:tcW w:w="492" w:type="dxa"/>
+            <w:shd w:val="clear" w:color="auto" w:fill="auto"/>
+            <w:tcMar>
+              <w:top w:w="100" w:type="dxa"/>
+              <w:left w:w="100" w:type="dxa"/>
+              <w:bottom w:w="100" w:type="dxa"/>
+              <w:right w:w="100" w:type="dxa"/>
+            </w:tcMar>
+          </w:tcPr>
+          <w:p>
+            <w:pPr>
+              <w:spacing w:after="120"/>
+              <w:rPr>
+                <w:color w:val="auto"/>
+                <w:sz w:val="22"/>
+                <w:szCs w:val="22"/>
+              </w:rPr>
+            </w:pPr>
+            <w:r>
+              <w:rPr>
+                <w:color w:val="auto"/>
+                <w:sz w:val="22"/>
+                <w:szCs w:val="22"/>
+              </w:rPr>
+              <w:t>5</w:t>
+            </w:r>
+          </w:p>
+        </w:tc>
+        <w:tc>
+          <w:tcPr>
+            <w:tcW w:w="2131" w:type="dxa"/>
+            <w:gridSpan w:val="2"/>
+            <w:shd w:val="clear" w:color="auto" w:fill="auto"/>
+            <w:tcMar>
+              <w:top w:w="100" w:type="dxa"/>
+              <w:left w:w="100" w:type="dxa"/>
+              <w:bottom w:w="100" w:type="dxa"/>
+              <w:right w:w="100" w:type="dxa"/>
+            </w:tcMar>
+          </w:tcPr>
+          <w:p>
+            <w:pPr>
+              <w:spacing w:after="120"/>
+              <w:ind w:left="40"/>
+              <w:rPr>
+                <w:color w:val="auto"/>
+                <w:sz w:val="22"/>
+                <w:szCs w:val="22"/>
+              </w:rPr>
+            </w:pPr>
+            <w:r>
+              <w:rPr>
+                <w:color w:val="auto"/>
+                <w:sz w:val="22"/>
+                <w:szCs w:val="22"/>
+              </w:rPr>
+              <w:t>Tutor Aziendale:</w:t>
+            </w:r>
+          </w:p>
+        </w:tc>
+        <w:tc>
+          <w:tcPr>
+            <w:tcW w:w="6402" w:type="dxa"/>
+            <w:gridSpan w:val="4"/>
+            <w:shd w:val="clear" w:color="auto" w:fill="auto"/>
+            <w:tcMar>
+              <w:top w:w="100" w:type="dxa"/>
+              <w:left w:w="100" w:type="dxa"/>
+              <w:bottom w:w="100" w:type="dxa"/>
+              <w:right w:w="100" w:type="dxa"/>
+            </w:tcMar>
+          </w:tcPr>
+          <w:p>
+            <w:pPr>
+              <w:spacing w:after="120"/>
+              <w:rPr>
+                <w:color w:val="auto"/>
+                <w:sz w:val="22"/>
+                <w:szCs w:val="22"/>
+              </w:rPr>
+            </w:pPr>
+            <w:r>
+              <w:rPr>
+                <w:color w:val="auto"/>
+                <w:sz w:val="22"/>
+                <w:szCs w:val="22"/>
+              </w:rPr>
+              <w:t>Aggiorna le ore</w:t>
+            </w:r>
+          </w:p>
+        </w:tc>
+      </w:tr>
+      <w:tr>
+        <w:trPr>
+          <w:trHeight w:val="455"/>
+        </w:trPr>
+        <w:tc>
+          <w:tcPr>
+            <w:tcW w:w="492" w:type="dxa"/>
+            <w:shd w:val="clear" w:color="auto" w:fill="auto"/>
+            <w:tcMar>
+              <w:top w:w="100" w:type="dxa"/>
+              <w:left w:w="100" w:type="dxa"/>
+              <w:bottom w:w="100" w:type="dxa"/>
+              <w:right w:w="100" w:type="dxa"/>
+            </w:tcMar>
+          </w:tcPr>
+          <w:p>
+            <w:pPr>
+              <w:spacing w:after="120"/>
+              <w:rPr>
+                <w:color w:val="auto"/>
+                <w:sz w:val="22"/>
+                <w:szCs w:val="22"/>
+              </w:rPr>
+            </w:pPr>
+            <w:r>
+              <w:rPr>
+                <w:color w:val="auto"/>
+                <w:sz w:val="22"/>
+                <w:szCs w:val="22"/>
+              </w:rPr>
+              <w:t>6</w:t>
+            </w:r>
+          </w:p>
+        </w:tc>
+        <w:tc>
+          <w:tcPr>
+            <w:tcW w:w="2131" w:type="dxa"/>
+            <w:gridSpan w:val="2"/>
+            <w:shd w:val="clear" w:color="auto" w:fill="auto"/>
+            <w:tcMar>
+              <w:top w:w="100" w:type="dxa"/>
+              <w:left w:w="100" w:type="dxa"/>
+              <w:bottom w:w="100" w:type="dxa"/>
+              <w:right w:w="100" w:type="dxa"/>
+            </w:tcMar>
+          </w:tcPr>
+          <w:p>
+            <w:pPr>
+              <w:spacing w:after="120"/>
+              <w:ind w:left="40"/>
+              <w:rPr>
+                <w:color w:val="auto"/>
+                <w:sz w:val="22"/>
+                <w:szCs w:val="22"/>
+              </w:rPr>
+            </w:pPr>
+            <w:r>
+              <w:rPr>
+                <w:color w:val="auto"/>
+                <w:sz w:val="22"/>
+                <w:szCs w:val="22"/>
+              </w:rPr>
+              <w:t>Sistema:</w:t>
+            </w:r>
+          </w:p>
+        </w:tc>
+        <w:tc>
+          <w:tcPr>
+            <w:tcW w:w="6402" w:type="dxa"/>
+            <w:gridSpan w:val="4"/>
+            <w:shd w:val="clear" w:color="auto" w:fill="auto"/>
+            <w:tcMar>
+              <w:top w:w="100" w:type="dxa"/>
+              <w:left w:w="100" w:type="dxa"/>
+              <w:bottom w:w="100" w:type="dxa"/>
+              <w:right w:w="100" w:type="dxa"/>
+            </w:tcMar>
+          </w:tcPr>
+          <w:p>
+            <w:pPr>
+              <w:spacing w:after="120"/>
+              <w:rPr>
+                <w:color w:val="auto"/>
+                <w:sz w:val="22"/>
+                <w:szCs w:val="22"/>
+              </w:rPr>
+            </w:pPr>
+            <w:r>
+              <w:rPr>
+                <w:color w:val="auto"/>
+                <w:sz w:val="22"/>
+                <w:szCs w:val="22"/>
+              </w:rPr>
+              <w:t>Verifica che il campo sia un numero maggiore del precedente.</w:t>
+            </w:r>
+          </w:p>
+        </w:tc>
+      </w:tr>
+      <w:tr>
+        <w:trPr>
+          <w:trHeight w:val="455"/>
+        </w:trPr>
+        <w:tc>
+          <w:tcPr>
+            <w:tcW w:w="492" w:type="dxa"/>
+            <w:shd w:val="clear" w:color="auto" w:fill="auto"/>
+            <w:tcMar>
+              <w:top w:w="100" w:type="dxa"/>
+              <w:left w:w="100" w:type="dxa"/>
+              <w:bottom w:w="100" w:type="dxa"/>
+              <w:right w:w="100" w:type="dxa"/>
+            </w:tcMar>
+          </w:tcPr>
+          <w:p>
+            <w:pPr>
+              <w:spacing w:after="120"/>
+              <w:rPr>
+                <w:color w:val="auto"/>
+                <w:sz w:val="22"/>
+                <w:szCs w:val="22"/>
+              </w:rPr>
+            </w:pPr>
+            <w:r>
+              <w:rPr>
+                <w:color w:val="auto"/>
+                <w:sz w:val="22"/>
+                <w:szCs w:val="22"/>
+              </w:rPr>
+              <w:t>7</w:t>
+            </w:r>
+          </w:p>
+        </w:tc>
+        <w:tc>
+          <w:tcPr>
+            <w:tcW w:w="2131" w:type="dxa"/>
+            <w:gridSpan w:val="2"/>
+            <w:shd w:val="clear" w:color="auto" w:fill="auto"/>
+            <w:tcMar>
+              <w:top w:w="100" w:type="dxa"/>
+              <w:left w:w="100" w:type="dxa"/>
+              <w:bottom w:w="100" w:type="dxa"/>
+              <w:right w:w="100" w:type="dxa"/>
+            </w:tcMar>
+          </w:tcPr>
+          <w:p>
+            <w:pPr>
+              <w:spacing w:after="120"/>
+              <w:ind w:left="40"/>
+              <w:rPr>
+                <w:color w:val="auto"/>
+                <w:sz w:val="22"/>
+                <w:szCs w:val="22"/>
+              </w:rPr>
+            </w:pPr>
+            <w:r>
+              <w:rPr>
+                <w:color w:val="auto"/>
+                <w:sz w:val="22"/>
+                <w:szCs w:val="22"/>
+              </w:rPr>
+              <w:t>Sistema:</w:t>
+            </w:r>
+          </w:p>
+        </w:tc>
+        <w:tc>
+          <w:tcPr>
+            <w:tcW w:w="6402" w:type="dxa"/>
+            <w:gridSpan w:val="4"/>
+            <w:shd w:val="clear" w:color="auto" w:fill="auto"/>
+            <w:tcMar>
+              <w:top w:w="100" w:type="dxa"/>
+              <w:left w:w="100" w:type="dxa"/>
+              <w:bottom w:w="100" w:type="dxa"/>
+              <w:right w:w="100" w:type="dxa"/>
+            </w:tcMar>
+          </w:tcPr>
+          <w:p>
+            <w:pPr>
+              <w:spacing w:after="120"/>
+              <w:rPr>
+                <w:color w:val="auto"/>
+                <w:sz w:val="22"/>
+                <w:szCs w:val="22"/>
+              </w:rPr>
+            </w:pPr>
+            <w:r>
+              <w:rPr>
+                <w:color w:val="auto"/>
+                <w:sz w:val="22"/>
+                <w:szCs w:val="22"/>
+              </w:rPr>
+              <w:t>Aggiorna le ore e mostra un messaggio di successo.</w:t>
+            </w:r>
+          </w:p>
+        </w:tc>
+      </w:tr>
+      <w:tr>
+        <w:trPr>
+          <w:trHeight w:val="440"/>
+        </w:trPr>
+        <w:tc>
+          <w:tcPr>
+            <w:tcW w:w="9025" w:type="dxa"/>
+            <w:gridSpan w:val="7"/>
+            <w:shd w:val="clear" w:color="auto" w:fill="auto"/>
+            <w:tcMar>
+              <w:top w:w="100" w:type="dxa"/>
+              <w:left w:w="100" w:type="dxa"/>
+              <w:bottom w:w="100" w:type="dxa"/>
+              <w:right w:w="100" w:type="dxa"/>
+            </w:tcMar>
+          </w:tcPr>
+          <w:p>
+            <w:pPr>
+              <w:spacing w:after="120"/>
+              <w:rPr>
+                <w:color w:val="auto"/>
+                <w:sz w:val="22"/>
+                <w:szCs w:val="22"/>
+              </w:rPr>
+            </w:pPr>
+            <w:r>
+              <w:rPr>
+                <w:b/>
+                <w:color w:val="auto"/>
+                <w:sz w:val="22"/>
+                <w:szCs w:val="22"/>
+              </w:rPr>
+              <w:t xml:space="preserve">I Scenario/Flusso di eventi di ERRORE: </w:t>
+            </w:r>
+            <w:r>
+              <w:rPr>
+                <w:color w:val="auto"/>
+                <w:sz w:val="22"/>
+                <w:szCs w:val="22"/>
+              </w:rPr>
+              <w:t>Il campo è vuoto oppure non corrisponde ai requisiti del campo</w:t>
+            </w:r>
+          </w:p>
+        </w:tc>
+      </w:tr>
+      <w:tr>
+        <w:trPr>
+          <w:trHeight w:val="440"/>
+        </w:trPr>
+        <w:tc>
+          <w:tcPr>
+            <w:tcW w:w="1568" w:type="dxa"/>
+            <w:gridSpan w:val="2"/>
+            <w:shd w:val="clear" w:color="auto" w:fill="auto"/>
+            <w:tcMar>
+              <w:top w:w="100" w:type="dxa"/>
+              <w:left w:w="100" w:type="dxa"/>
+              <w:bottom w:w="100" w:type="dxa"/>
+              <w:right w:w="100" w:type="dxa"/>
+            </w:tcMar>
+          </w:tcPr>
+          <w:p>
+            <w:pPr>
+              <w:spacing w:after="120"/>
+              <w:rPr>
+                <w:b/>
+                <w:color w:val="auto"/>
+                <w:sz w:val="22"/>
+                <w:szCs w:val="22"/>
+              </w:rPr>
+            </w:pPr>
+            <w:r>
+              <w:rPr>
+                <w:b/>
+                <w:color w:val="auto"/>
+                <w:sz w:val="22"/>
+                <w:szCs w:val="22"/>
+              </w:rPr>
+              <w:t>7.a1</w:t>
+            </w:r>
+          </w:p>
+        </w:tc>
+        <w:tc>
+          <w:tcPr>
+            <w:tcW w:w="1055" w:type="dxa"/>
+            <w:shd w:val="clear" w:color="auto" w:fill="auto"/>
+            <w:tcMar>
+              <w:top w:w="100" w:type="dxa"/>
+              <w:left w:w="100" w:type="dxa"/>
+              <w:bottom w:w="100" w:type="dxa"/>
+              <w:right w:w="100" w:type="dxa"/>
+            </w:tcMar>
+          </w:tcPr>
+          <w:p>
+            <w:pPr>
+              <w:spacing w:after="120"/>
+              <w:rPr>
+                <w:b/>
+                <w:color w:val="auto"/>
+                <w:sz w:val="22"/>
+                <w:szCs w:val="22"/>
+              </w:rPr>
+            </w:pPr>
+            <w:r>
+              <w:rPr>
+                <w:b/>
+                <w:color w:val="auto"/>
+                <w:sz w:val="22"/>
+                <w:szCs w:val="22"/>
+              </w:rPr>
+              <w:t>Sistema:</w:t>
+            </w:r>
+          </w:p>
+        </w:tc>
+        <w:tc>
+          <w:tcPr>
+            <w:tcW w:w="6402" w:type="dxa"/>
+            <w:gridSpan w:val="4"/>
+            <w:shd w:val="clear" w:color="auto" w:fill="auto"/>
+            <w:tcMar>
+              <w:top w:w="100" w:type="dxa"/>
+              <w:left w:w="100" w:type="dxa"/>
+              <w:bottom w:w="100" w:type="dxa"/>
+              <w:right w:w="100" w:type="dxa"/>
+            </w:tcMar>
+          </w:tcPr>
+          <w:p>
+            <w:pPr>
+              <w:spacing w:after="120"/>
+              <w:rPr>
+                <w:color w:val="auto"/>
+                <w:sz w:val="22"/>
+                <w:szCs w:val="22"/>
+              </w:rPr>
+            </w:pPr>
+            <w:r>
+              <w:rPr>
+                <w:color w:val="auto"/>
+                <w:sz w:val="22"/>
+                <w:szCs w:val="22"/>
+              </w:rPr>
+              <w:t>Mostra un messaggio di insuccesso, stampando il motivo di quell’errore.</w:t>
+            </w:r>
+          </w:p>
+        </w:tc>
+      </w:tr>
+      <w:tr>
+        <w:trPr>
+          <w:trHeight w:val="440"/>
+        </w:trPr>
+        <w:tc>
+          <w:tcPr>
+            <w:tcW w:w="1568" w:type="dxa"/>
+            <w:gridSpan w:val="2"/>
+            <w:shd w:val="clear" w:color="auto" w:fill="auto"/>
+            <w:tcMar>
+              <w:top w:w="100" w:type="dxa"/>
+              <w:left w:w="100" w:type="dxa"/>
+              <w:bottom w:w="100" w:type="dxa"/>
+              <w:right w:w="100" w:type="dxa"/>
+            </w:tcMar>
+          </w:tcPr>
+          <w:p>
+            <w:pPr>
+              <w:spacing w:after="120"/>
+              <w:rPr>
+                <w:b/>
+                <w:color w:val="auto"/>
+                <w:sz w:val="22"/>
+                <w:szCs w:val="22"/>
+              </w:rPr>
+            </w:pPr>
+            <w:r>
+              <w:rPr>
+                <w:b/>
+                <w:color w:val="auto"/>
+                <w:sz w:val="22"/>
+                <w:szCs w:val="22"/>
+              </w:rPr>
+              <w:t>7.a2</w:t>
+            </w:r>
+          </w:p>
+        </w:tc>
+        <w:tc>
+          <w:tcPr>
+            <w:tcW w:w="1055" w:type="dxa"/>
+            <w:shd w:val="clear" w:color="auto" w:fill="auto"/>
+            <w:tcMar>
+              <w:top w:w="100" w:type="dxa"/>
+              <w:left w:w="100" w:type="dxa"/>
+              <w:bottom w:w="100" w:type="dxa"/>
+              <w:right w:w="100" w:type="dxa"/>
+            </w:tcMar>
+          </w:tcPr>
+          <w:p>
+            <w:pPr>
+              <w:spacing w:after="120"/>
+              <w:rPr>
+                <w:b/>
+                <w:color w:val="auto"/>
+                <w:sz w:val="22"/>
+                <w:szCs w:val="22"/>
+              </w:rPr>
+            </w:pPr>
+            <w:r>
+              <w:rPr>
+                <w:b/>
+                <w:color w:val="auto"/>
+                <w:sz w:val="22"/>
+                <w:szCs w:val="22"/>
+              </w:rPr>
+              <w:t>Sistema:</w:t>
+            </w:r>
+          </w:p>
+        </w:tc>
+        <w:tc>
+          <w:tcPr>
+            <w:tcW w:w="6402" w:type="dxa"/>
+            <w:gridSpan w:val="4"/>
+            <w:shd w:val="clear" w:color="auto" w:fill="auto"/>
+            <w:tcMar>
+              <w:top w:w="100" w:type="dxa"/>
+              <w:left w:w="100" w:type="dxa"/>
+              <w:bottom w:w="100" w:type="dxa"/>
+              <w:right w:w="100" w:type="dxa"/>
+            </w:tcMar>
+          </w:tcPr>
+          <w:p>
+            <w:pPr>
+              <w:spacing w:after="120"/>
+              <w:rPr>
+                <w:color w:val="auto"/>
+                <w:sz w:val="22"/>
+                <w:szCs w:val="22"/>
+              </w:rPr>
+            </w:pPr>
+            <w:r>
+              <w:rPr>
+                <w:color w:val="auto"/>
+                <w:sz w:val="22"/>
+                <w:szCs w:val="22"/>
+              </w:rPr>
+              <w:t>Termina con insuccesso</w:t>
             </w:r>
           </w:p>
         </w:tc>
@@ -27507,7 +30021,7 @@
     <w:lvl w:ilvl="0">
       <w:start w:val="1"/>
       <w:numFmt w:val="upperRoman"/>
-      <w:pStyle w:val="TOC1"/>
+      <w:pStyle w:val="Sommario1"/>
       <w:lvlText w:val="%1."/>
       <w:lvlJc w:val="left"/>
       <w:pPr>
@@ -31252,7 +33766,7 @@
     <w:lsdException w:name="Hashtag" w:semiHidden="1" w:unhideWhenUsed="1"/>
     <w:lsdException w:name="Unresolved Mention" w:semiHidden="1" w:unhideWhenUsed="1"/>
   </w:latentStyles>
-  <w:style w:type="paragraph" w:default="1" w:styleId="Normal">
+  <w:style w:type="paragraph" w:default="1" w:styleId="Normale">
     <w:name w:val="Normal"/>
     <w:rsid w:val="00926F30"/>
     <w:pPr>
@@ -31268,11 +33782,11 @@
       <w:szCs w:val="20"/>
     </w:rPr>
   </w:style>
-  <w:style w:type="paragraph" w:styleId="Heading1">
+  <w:style w:type="paragraph" w:styleId="Titolo1">
     <w:name w:val="heading 1"/>
-    <w:basedOn w:val="Normal"/>
-    <w:next w:val="Normal"/>
-    <w:link w:val="Heading1Char"/>
+    <w:basedOn w:val="Normale"/>
+    <w:next w:val="Normale"/>
+    <w:link w:val="Titolo1Carattere"/>
     <w:rsid w:val="00926F30"/>
     <w:pPr>
       <w:keepNext/>
@@ -31287,11 +33801,11 @@
       <w:szCs w:val="36"/>
     </w:rPr>
   </w:style>
-  <w:style w:type="paragraph" w:styleId="Heading2">
+  <w:style w:type="paragraph" w:styleId="Titolo2">
     <w:name w:val="heading 2"/>
-    <w:basedOn w:val="Normal"/>
-    <w:next w:val="Normal"/>
-    <w:link w:val="Heading2Char"/>
+    <w:basedOn w:val="Normale"/>
+    <w:next w:val="Normale"/>
+    <w:link w:val="Titolo2Carattere"/>
     <w:rsid w:val="00926F30"/>
     <w:pPr>
       <w:keepNext/>
@@ -31306,11 +33820,11 @@
       <w:szCs w:val="26"/>
     </w:rPr>
   </w:style>
-  <w:style w:type="paragraph" w:styleId="Heading3">
+  <w:style w:type="paragraph" w:styleId="Titolo3">
     <w:name w:val="heading 3"/>
-    <w:basedOn w:val="Normal"/>
-    <w:next w:val="Normal"/>
-    <w:link w:val="Heading3Char"/>
+    <w:basedOn w:val="Normale"/>
+    <w:next w:val="Normale"/>
+    <w:link w:val="Titolo3Carattere"/>
     <w:rsid w:val="00926F30"/>
     <w:pPr>
       <w:keepNext/>
@@ -31327,11 +33841,11 @@
       <w:szCs w:val="24"/>
     </w:rPr>
   </w:style>
-  <w:style w:type="paragraph" w:styleId="Heading4">
+  <w:style w:type="paragraph" w:styleId="Titolo4">
     <w:name w:val="heading 4"/>
-    <w:basedOn w:val="Normal"/>
-    <w:next w:val="Normal"/>
-    <w:link w:val="Heading4Char"/>
+    <w:basedOn w:val="Normale"/>
+    <w:next w:val="Normale"/>
+    <w:link w:val="Titolo4Carattere"/>
     <w:rsid w:val="00926F30"/>
     <w:pPr>
       <w:keepNext/>
@@ -31346,11 +33860,11 @@
       <w:color w:val="DF1010"/>
     </w:rPr>
   </w:style>
-  <w:style w:type="paragraph" w:styleId="Heading5">
+  <w:style w:type="paragraph" w:styleId="Titolo5">
     <w:name w:val="heading 5"/>
-    <w:basedOn w:val="Normal"/>
-    <w:next w:val="Normal"/>
-    <w:link w:val="Heading5Char"/>
+    <w:basedOn w:val="Normale"/>
+    <w:next w:val="Normale"/>
+    <w:link w:val="Titolo5Carattere"/>
     <w:uiPriority w:val="9"/>
     <w:unhideWhenUsed/>
     <w:qFormat/>
@@ -31366,13 +33880,13 @@
       <w:color w:val="2F5496" w:themeColor="accent1" w:themeShade="BF"/>
     </w:rPr>
   </w:style>
-  <w:style w:type="character" w:default="1" w:styleId="DefaultParagraphFont">
+  <w:style w:type="character" w:default="1" w:styleId="Carpredefinitoparagrafo">
     <w:name w:val="Default Paragraph Font"/>
     <w:uiPriority w:val="1"/>
     <w:semiHidden/>
     <w:unhideWhenUsed/>
   </w:style>
-  <w:style w:type="table" w:default="1" w:styleId="TableNormal">
+  <w:style w:type="table" w:default="1" w:styleId="Tabellanormale">
     <w:name w:val="Normal Table"/>
     <w:uiPriority w:val="99"/>
     <w:semiHidden/>
@@ -31387,16 +33901,16 @@
       </w:tblCellMar>
     </w:tblPr>
   </w:style>
-  <w:style w:type="numbering" w:default="1" w:styleId="NoList">
+  <w:style w:type="numbering" w:default="1" w:styleId="Nessunelenco">
     <w:name w:val="No List"/>
     <w:uiPriority w:val="99"/>
     <w:semiHidden/>
     <w:unhideWhenUsed/>
   </w:style>
-  <w:style w:type="character" w:customStyle="1" w:styleId="Heading2Char">
-    <w:name w:val="Heading 2 Char"/>
-    <w:basedOn w:val="DefaultParagraphFont"/>
-    <w:link w:val="Heading2"/>
+  <w:style w:type="character" w:customStyle="1" w:styleId="Titolo2Carattere">
+    <w:name w:val="Titolo 2 Carattere"/>
+    <w:basedOn w:val="Carpredefinitoparagrafo"/>
+    <w:link w:val="Titolo2"/>
     <w:rsid w:val="00926F30"/>
     <w:rPr>
       <w:rFonts w:ascii="Garamond" w:eastAsia="MS Mincho" w:hAnsi="Garamond" w:cs="Times New Roman"/>
@@ -31407,10 +33921,10 @@
       <w:szCs w:val="26"/>
     </w:rPr>
   </w:style>
-  <w:style w:type="character" w:customStyle="1" w:styleId="Heading3Char">
-    <w:name w:val="Heading 3 Char"/>
-    <w:basedOn w:val="DefaultParagraphFont"/>
-    <w:link w:val="Heading3"/>
+  <w:style w:type="character" w:customStyle="1" w:styleId="Titolo3Carattere">
+    <w:name w:val="Titolo 3 Carattere"/>
+    <w:basedOn w:val="Carpredefinitoparagrafo"/>
+    <w:link w:val="Titolo3"/>
     <w:rsid w:val="00926F30"/>
     <w:rPr>
       <w:rFonts w:ascii="Garamond" w:eastAsia="MS Mincho" w:hAnsi="Garamond" w:cs="Times New Roman"/>
@@ -31423,10 +33937,10 @@
       <w:szCs w:val="24"/>
     </w:rPr>
   </w:style>
-  <w:style w:type="character" w:customStyle="1" w:styleId="Heading4Char">
-    <w:name w:val="Heading 4 Char"/>
-    <w:basedOn w:val="DefaultParagraphFont"/>
-    <w:link w:val="Heading4"/>
+  <w:style w:type="character" w:customStyle="1" w:styleId="Titolo4Carattere">
+    <w:name w:val="Titolo 4 Carattere"/>
+    <w:basedOn w:val="Carpredefinitoparagrafo"/>
+    <w:link w:val="Titolo4"/>
     <w:rsid w:val="00926F30"/>
     <w:rPr>
       <w:rFonts w:ascii="Century Gothic" w:eastAsia="MS Gothic" w:hAnsi="Century Gothic" w:cs="Times New Roman"/>
@@ -31437,10 +33951,10 @@
       <w:szCs w:val="20"/>
     </w:rPr>
   </w:style>
-  <w:style w:type="character" w:customStyle="1" w:styleId="Heading1Char">
-    <w:name w:val="Heading 1 Char"/>
-    <w:basedOn w:val="DefaultParagraphFont"/>
-    <w:link w:val="Heading1"/>
+  <w:style w:type="character" w:customStyle="1" w:styleId="Titolo1Carattere">
+    <w:name w:val="Titolo 1 Carattere"/>
+    <w:basedOn w:val="Carpredefinitoparagrafo"/>
+    <w:link w:val="Titolo1"/>
     <w:rsid w:val="00926F30"/>
     <w:rPr>
       <w:rFonts w:ascii="Century Gothic" w:eastAsia="MS Gothic" w:hAnsi="Century Gothic" w:cs="Times New Roman"/>
@@ -31449,10 +33963,10 @@
       <w:szCs w:val="36"/>
     </w:rPr>
   </w:style>
-  <w:style w:type="character" w:customStyle="1" w:styleId="Heading5Char">
-    <w:name w:val="Heading 5 Char"/>
-    <w:basedOn w:val="DefaultParagraphFont"/>
-    <w:link w:val="Heading5"/>
+  <w:style w:type="character" w:customStyle="1" w:styleId="Titolo5Carattere">
+    <w:name w:val="Titolo 5 Carattere"/>
+    <w:basedOn w:val="Carpredefinitoparagrafo"/>
+    <w:link w:val="Titolo5"/>
     <w:uiPriority w:val="9"/>
     <w:rsid w:val="00926F30"/>
     <w:rPr>
@@ -31464,25 +33978,25 @@
   </w:style>
   <w:style w:type="paragraph" w:customStyle="1" w:styleId="Logo">
     <w:name w:val="Logo"/>
-    <w:basedOn w:val="Normal"/>
+    <w:basedOn w:val="Normale"/>
     <w:rsid w:val="00926F30"/>
     <w:pPr>
       <w:spacing w:before="600"/>
     </w:pPr>
   </w:style>
-  <w:style w:type="character" w:styleId="PlaceholderText">
+  <w:style w:type="character" w:styleId="Testosegnaposto">
     <w:name w:val="Placeholder Text"/>
-    <w:basedOn w:val="DefaultParagraphFont"/>
+    <w:basedOn w:val="Carpredefinitoparagrafo"/>
     <w:rsid w:val="00926F30"/>
     <w:rPr>
       <w:color w:val="808080"/>
     </w:rPr>
   </w:style>
-  <w:style w:type="paragraph" w:styleId="Title">
+  <w:style w:type="paragraph" w:styleId="Titolo">
     <w:name w:val="Title"/>
-    <w:basedOn w:val="Normal"/>
-    <w:next w:val="Normal"/>
-    <w:link w:val="TitleChar"/>
+    <w:basedOn w:val="Normale"/>
+    <w:next w:val="Normale"/>
+    <w:link w:val="TitoloCarattere"/>
     <w:rsid w:val="00926F30"/>
     <w:pPr>
       <w:spacing w:after="600" w:line="240" w:lineRule="auto"/>
@@ -31495,10 +34009,10 @@
       <w:szCs w:val="96"/>
     </w:rPr>
   </w:style>
-  <w:style w:type="character" w:customStyle="1" w:styleId="TitleChar">
-    <w:name w:val="Title Char"/>
-    <w:basedOn w:val="DefaultParagraphFont"/>
-    <w:link w:val="Title"/>
+  <w:style w:type="character" w:customStyle="1" w:styleId="TitoloCarattere">
+    <w:name w:val="Titolo Carattere"/>
+    <w:basedOn w:val="Carpredefinitoparagrafo"/>
+    <w:link w:val="Titolo"/>
     <w:rsid w:val="00926F30"/>
     <w:rPr>
       <w:rFonts w:ascii="Century Gothic" w:eastAsia="MS Gothic" w:hAnsi="Century Gothic" w:cs="Times New Roman"/>
@@ -31508,11 +34022,11 @@
       <w:szCs w:val="96"/>
     </w:rPr>
   </w:style>
-  <w:style w:type="paragraph" w:styleId="Subtitle">
+  <w:style w:type="paragraph" w:styleId="Sottotitolo">
     <w:name w:val="Subtitle"/>
-    <w:basedOn w:val="Normal"/>
-    <w:next w:val="Normal"/>
-    <w:link w:val="SubtitleChar"/>
+    <w:basedOn w:val="Normale"/>
+    <w:next w:val="Normale"/>
+    <w:link w:val="SottotitoloCarattere"/>
     <w:rsid w:val="00926F30"/>
     <w:pPr>
       <w:spacing w:after="0" w:line="240" w:lineRule="auto"/>
@@ -31522,10 +34036,10 @@
       <w:szCs w:val="32"/>
     </w:rPr>
   </w:style>
-  <w:style w:type="character" w:customStyle="1" w:styleId="SubtitleChar">
-    <w:name w:val="Subtitle Char"/>
-    <w:basedOn w:val="DefaultParagraphFont"/>
-    <w:link w:val="Subtitle"/>
+  <w:style w:type="character" w:customStyle="1" w:styleId="SottotitoloCarattere">
+    <w:name w:val="Sottotitolo Carattere"/>
+    <w:basedOn w:val="Carpredefinitoparagrafo"/>
+    <w:link w:val="Sottotitolo"/>
     <w:rsid w:val="00926F30"/>
     <w:rPr>
       <w:rFonts w:ascii="Garamond" w:eastAsia="MS Mincho" w:hAnsi="Garamond" w:cs="Times New Roman"/>
@@ -31534,7 +34048,7 @@
       <w:szCs w:val="32"/>
     </w:rPr>
   </w:style>
-  <w:style w:type="paragraph" w:styleId="NoSpacing">
+  <w:style w:type="paragraph" w:styleId="Nessunaspaziatura">
     <w:name w:val="No Spacing"/>
     <w:rsid w:val="00926F30"/>
     <w:pPr>
@@ -31552,7 +34066,7 @@
   </w:style>
   <w:style w:type="paragraph" w:customStyle="1" w:styleId="Recapiti">
     <w:name w:val="Recapiti"/>
-    <w:basedOn w:val="NoSpacing"/>
+    <w:basedOn w:val="Nessunaspaziatura"/>
     <w:rsid w:val="00926F30"/>
     <w:rPr>
       <w:color w:val="FFFFFF"/>
@@ -31562,16 +34076,16 @@
   </w:style>
   <w:style w:type="paragraph" w:customStyle="1" w:styleId="Spaziotabella">
     <w:name w:val="Spazio tabella"/>
-    <w:basedOn w:val="NoSpacing"/>
+    <w:basedOn w:val="Nessunaspaziatura"/>
     <w:rsid w:val="00926F30"/>
     <w:pPr>
       <w:spacing w:line="14" w:lineRule="exact"/>
     </w:pPr>
   </w:style>
-  <w:style w:type="paragraph" w:styleId="Header">
+  <w:style w:type="paragraph" w:styleId="Intestazione">
     <w:name w:val="header"/>
-    <w:basedOn w:val="Normal"/>
-    <w:link w:val="HeaderChar"/>
+    <w:basedOn w:val="Normale"/>
+    <w:link w:val="IntestazioneCarattere"/>
     <w:rsid w:val="00926F30"/>
     <w:pPr>
       <w:tabs>
@@ -31581,10 +34095,10 @@
       <w:spacing w:after="0" w:line="240" w:lineRule="auto"/>
     </w:pPr>
   </w:style>
-  <w:style w:type="character" w:customStyle="1" w:styleId="HeaderChar">
-    <w:name w:val="Header Char"/>
-    <w:basedOn w:val="DefaultParagraphFont"/>
-    <w:link w:val="Header"/>
+  <w:style w:type="character" w:customStyle="1" w:styleId="IntestazioneCarattere">
+    <w:name w:val="Intestazione Carattere"/>
+    <w:basedOn w:val="Carpredefinitoparagrafo"/>
+    <w:link w:val="Intestazione"/>
     <w:rsid w:val="00926F30"/>
     <w:rPr>
       <w:rFonts w:ascii="Garamond" w:eastAsia="MS Mincho" w:hAnsi="Garamond" w:cs="Times New Roman"/>
@@ -31593,10 +34107,10 @@
       <w:szCs w:val="20"/>
     </w:rPr>
   </w:style>
-  <w:style w:type="paragraph" w:styleId="Footer">
+  <w:style w:type="paragraph" w:styleId="Pidipagina">
     <w:name w:val="footer"/>
-    <w:basedOn w:val="Normal"/>
-    <w:link w:val="FooterChar"/>
+    <w:basedOn w:val="Normale"/>
+    <w:link w:val="PidipaginaCarattere"/>
     <w:uiPriority w:val="99"/>
     <w:rsid w:val="00926F30"/>
     <w:pPr>
@@ -31610,10 +34124,10 @@
       <w:szCs w:val="16"/>
     </w:rPr>
   </w:style>
-  <w:style w:type="character" w:customStyle="1" w:styleId="FooterChar">
-    <w:name w:val="Footer Char"/>
-    <w:basedOn w:val="DefaultParagraphFont"/>
-    <w:link w:val="Footer"/>
+  <w:style w:type="character" w:customStyle="1" w:styleId="PidipaginaCarattere">
+    <w:name w:val="Piè di pagina Carattere"/>
+    <w:basedOn w:val="Carpredefinitoparagrafo"/>
+    <w:link w:val="Pidipagina"/>
     <w:uiPriority w:val="99"/>
     <w:rsid w:val="00926F30"/>
     <w:rPr>
@@ -31624,10 +34138,10 @@
       <w:szCs w:val="16"/>
     </w:rPr>
   </w:style>
-  <w:style w:type="paragraph" w:styleId="TOCHeading">
+  <w:style w:type="paragraph" w:styleId="Titolosommario">
     <w:name w:val="TOC Heading"/>
-    <w:basedOn w:val="Heading1"/>
-    <w:next w:val="Normal"/>
+    <w:basedOn w:val="Titolo1"/>
+    <w:next w:val="Normale"/>
     <w:rsid w:val="00926F30"/>
     <w:pPr>
       <w:spacing w:after="400"/>
@@ -31638,10 +34152,10 @@
       <w:szCs w:val="72"/>
     </w:rPr>
   </w:style>
-  <w:style w:type="paragraph" w:styleId="TOC1">
+  <w:style w:type="paragraph" w:styleId="Sommario1">
     <w:name w:val="toc 1"/>
-    <w:basedOn w:val="Normal"/>
-    <w:next w:val="Normal"/>
+    <w:basedOn w:val="Normale"/>
+    <w:next w:val="Normale"/>
     <w:autoRedefine/>
     <w:uiPriority w:val="39"/>
     <w:rsid w:val="00926F30"/>
@@ -31659,10 +34173,10 @@
       <w:szCs w:val="26"/>
     </w:rPr>
   </w:style>
-  <w:style w:type="paragraph" w:styleId="TOC2">
+  <w:style w:type="paragraph" w:styleId="Sommario2">
     <w:name w:val="toc 2"/>
-    <w:basedOn w:val="Normal"/>
-    <w:next w:val="Normal"/>
+    <w:basedOn w:val="Normale"/>
+    <w:next w:val="Normale"/>
     <w:autoRedefine/>
     <w:uiPriority w:val="39"/>
     <w:rsid w:val="00926F30"/>
@@ -31679,9 +34193,9 @@
       <w:szCs w:val="22"/>
     </w:rPr>
   </w:style>
-  <w:style w:type="character" w:styleId="Hyperlink">
+  <w:style w:type="character" w:styleId="Collegamentoipertestuale">
     <w:name w:val="Hyperlink"/>
-    <w:basedOn w:val="DefaultParagraphFont"/>
+    <w:basedOn w:val="Carpredefinitoparagrafo"/>
     <w:uiPriority w:val="99"/>
     <w:rsid w:val="00926F30"/>
     <w:rPr>
@@ -31691,7 +34205,7 @@
   </w:style>
   <w:style w:type="paragraph" w:customStyle="1" w:styleId="Logoalt">
     <w:name w:val="Logo alt."/>
-    <w:basedOn w:val="Normal"/>
+    <w:basedOn w:val="Normale"/>
     <w:rsid w:val="00926F30"/>
     <w:pPr>
       <w:spacing w:before="720" w:line="240" w:lineRule="auto"/>
@@ -31700,7 +34214,7 @@
   </w:style>
   <w:style w:type="paragraph" w:customStyle="1" w:styleId="Pidipaginaalt">
     <w:name w:val="Piè di pagina alt."/>
-    <w:basedOn w:val="Normal"/>
+    <w:basedOn w:val="Normale"/>
     <w:rsid w:val="00926F30"/>
     <w:pPr>
       <w:spacing w:after="0" w:line="240" w:lineRule="auto"/>
@@ -31714,7 +34228,7 @@
   </w:style>
   <w:style w:type="paragraph" w:customStyle="1" w:styleId="Testosuggerimento">
     <w:name w:val="Testo suggerimento"/>
-    <w:basedOn w:val="Normal"/>
+    <w:basedOn w:val="Normale"/>
     <w:rsid w:val="00926F30"/>
     <w:pPr>
       <w:spacing w:before="160" w:after="160" w:line="264" w:lineRule="auto"/>
@@ -31730,17 +34244,17 @@
   </w:style>
   <w:style w:type="paragraph" w:customStyle="1" w:styleId="Icona">
     <w:name w:val="Icona"/>
-    <w:basedOn w:val="Normal"/>
+    <w:basedOn w:val="Normale"/>
     <w:rsid w:val="00926F30"/>
     <w:pPr>
       <w:spacing w:before="160" w:after="160" w:line="240" w:lineRule="auto"/>
       <w:jc w:val="center"/>
     </w:pPr>
   </w:style>
-  <w:style w:type="paragraph" w:styleId="TOC3">
+  <w:style w:type="paragraph" w:styleId="Sommario3">
     <w:name w:val="toc 3"/>
-    <w:basedOn w:val="Normal"/>
-    <w:next w:val="Normal"/>
+    <w:basedOn w:val="Normale"/>
+    <w:next w:val="Normale"/>
     <w:autoRedefine/>
     <w:rsid w:val="00926F30"/>
     <w:pPr>
@@ -31748,10 +34262,10 @@
       <w:ind w:left="720" w:right="3240"/>
     </w:pPr>
   </w:style>
-  <w:style w:type="paragraph" w:styleId="TOC4">
+  <w:style w:type="paragraph" w:styleId="Sommario4">
     <w:name w:val="toc 4"/>
-    <w:basedOn w:val="Normal"/>
-    <w:next w:val="Normal"/>
+    <w:basedOn w:val="Normale"/>
+    <w:next w:val="Normale"/>
     <w:autoRedefine/>
     <w:rsid w:val="00926F30"/>
     <w:pPr>
@@ -31761,7 +34275,7 @@
   </w:style>
   <w:style w:type="paragraph" w:customStyle="1" w:styleId="Kontaktopplysninger">
     <w:name w:val="Kontaktopplysninger"/>
-    <w:basedOn w:val="NoSpacing"/>
+    <w:basedOn w:val="Nessunaspaziatura"/>
     <w:rsid w:val="00926F30"/>
     <w:rPr>
       <w:color w:val="FFFFFF"/>
@@ -31771,16 +34285,16 @@
   </w:style>
   <w:style w:type="paragraph" w:customStyle="1" w:styleId="Tabellomrde">
     <w:name w:val="Tabellområde"/>
-    <w:basedOn w:val="NoSpacing"/>
+    <w:basedOn w:val="Nessunaspaziatura"/>
     <w:rsid w:val="00926F30"/>
     <w:pPr>
       <w:spacing w:line="14" w:lineRule="exact"/>
     </w:pPr>
   </w:style>
-  <w:style w:type="paragraph" w:styleId="BalloonText">
+  <w:style w:type="paragraph" w:styleId="Testofumetto">
     <w:name w:val="Balloon Text"/>
-    <w:basedOn w:val="Normal"/>
-    <w:link w:val="BalloonTextChar"/>
+    <w:basedOn w:val="Normale"/>
+    <w:link w:val="TestofumettoCarattere"/>
     <w:rsid w:val="00926F30"/>
     <w:pPr>
       <w:spacing w:after="0" w:line="240" w:lineRule="auto"/>
@@ -31791,10 +34305,10 @@
       <w:szCs w:val="16"/>
     </w:rPr>
   </w:style>
-  <w:style w:type="character" w:customStyle="1" w:styleId="BalloonTextChar">
-    <w:name w:val="Balloon Text Char"/>
-    <w:basedOn w:val="DefaultParagraphFont"/>
-    <w:link w:val="BalloonText"/>
+  <w:style w:type="character" w:customStyle="1" w:styleId="TestofumettoCarattere">
+    <w:name w:val="Testo fumetto Carattere"/>
+    <w:basedOn w:val="Carpredefinitoparagrafo"/>
+    <w:link w:val="Testofumetto"/>
     <w:rsid w:val="00926F30"/>
     <w:rPr>
       <w:rFonts w:ascii="Tahoma" w:eastAsia="MS Mincho" w:hAnsi="Tahoma" w:cs="Tahoma"/>
@@ -31805,7 +34319,7 @@
   </w:style>
   <w:style w:type="numbering" w:customStyle="1" w:styleId="LFO1">
     <w:name w:val="LFO1"/>
-    <w:basedOn w:val="NoList"/>
+    <w:basedOn w:val="Nessunelenco"/>
     <w:rsid w:val="00926F30"/>
     <w:pPr>
       <w:numPr>
@@ -31813,9 +34327,9 @@
       </w:numPr>
     </w:pPr>
   </w:style>
-  <w:style w:type="paragraph" w:styleId="ListParagraph">
+  <w:style w:type="paragraph" w:styleId="Paragrafoelenco">
     <w:name w:val="List Paragraph"/>
-    <w:basedOn w:val="Normal"/>
+    <w:basedOn w:val="Normale"/>
     <w:uiPriority w:val="34"/>
     <w:qFormat/>
     <w:rsid w:val="00926F30"/>
@@ -31826,7 +34340,7 @@
   </w:style>
   <w:style w:type="character" w:customStyle="1" w:styleId="UnresolvedMention1">
     <w:name w:val="Unresolved Mention1"/>
-    <w:basedOn w:val="DefaultParagraphFont"/>
+    <w:basedOn w:val="Carpredefinitoparagrafo"/>
     <w:uiPriority w:val="99"/>
     <w:semiHidden/>
     <w:unhideWhenUsed/>
@@ -31836,9 +34350,9 @@
       <w:shd w:val="clear" w:color="auto" w:fill="E6E6E6"/>
     </w:rPr>
   </w:style>
-  <w:style w:type="character" w:styleId="SubtleEmphasis">
+  <w:style w:type="character" w:styleId="Enfasidelicata">
     <w:name w:val="Subtle Emphasis"/>
-    <w:basedOn w:val="DefaultParagraphFont"/>
+    <w:basedOn w:val="Carpredefinitoparagrafo"/>
     <w:uiPriority w:val="19"/>
     <w:qFormat/>
     <w:rsid w:val="00926F30"/>
@@ -31848,9 +34362,9 @@
       <w:color w:val="404040" w:themeColor="text1" w:themeTint="BF"/>
     </w:rPr>
   </w:style>
-  <w:style w:type="character" w:styleId="Emphasis">
+  <w:style w:type="character" w:styleId="Enfasicorsivo">
     <w:name w:val="Emphasis"/>
-    <w:basedOn w:val="DefaultParagraphFont"/>
+    <w:basedOn w:val="Carpredefinitoparagrafo"/>
     <w:uiPriority w:val="20"/>
     <w:qFormat/>
     <w:rsid w:val="00926F30"/>
@@ -31859,9 +34373,9 @@
       <w:iCs/>
     </w:rPr>
   </w:style>
-  <w:style w:type="table" w:styleId="TableGrid">
+  <w:style w:type="table" w:styleId="Grigliatabella">
     <w:name w:val="Table Grid"/>
-    <w:basedOn w:val="TableNormal"/>
+    <w:basedOn w:val="Tabellanormale"/>
     <w:uiPriority w:val="39"/>
     <w:rsid w:val="00B40522"/>
     <w:pPr>
@@ -32181,7 +34695,7 @@
 </file>
 
 <file path=customXml/itemProps1.xml><?xml version="1.0" encoding="utf-8"?>
-<ds:datastoreItem xmlns:ds="http://schemas.openxmlformats.org/officeDocument/2006/customXml" ds:itemID="{61066A33-AA03-4479-82CE-1F456DF04474}">
+<ds:datastoreItem xmlns:ds="http://schemas.openxmlformats.org/officeDocument/2006/customXml" ds:itemID="{DBAB3302-BC64-4C16-B6EC-8C7280ED074A}">
   <ds:schemaRefs>
     <ds:schemaRef ds:uri="http://schemas.openxmlformats.org/officeDocument/2006/bibliography"/>
   </ds:schemaRefs>

</xml_diff>